<commit_message>
documentation: realisation of read and write
</commit_message>
<xml_diff>
--- a/doc/IAccess Datenbanksystem.docx
+++ b/doc/IAccess Datenbanksystem.docx
@@ -4,25 +4,25 @@
   <w:body>
     <w:p>
       <w:pPr>
-        <w:pStyle w:val="Titel"/>
+        <w:pStyle w:val="Title"/>
         <w:jc w:val="center"/>
       </w:pPr>
     </w:p>
     <w:p>
       <w:pPr>
-        <w:pStyle w:val="Titel"/>
+        <w:pStyle w:val="Title"/>
         <w:jc w:val="center"/>
       </w:pPr>
     </w:p>
     <w:p>
       <w:pPr>
-        <w:pStyle w:val="Titel"/>
+        <w:pStyle w:val="Title"/>
         <w:jc w:val="center"/>
       </w:pPr>
     </w:p>
     <w:p>
       <w:pPr>
-        <w:pStyle w:val="Titel"/>
+        <w:pStyle w:val="Title"/>
         <w:jc w:val="center"/>
       </w:pPr>
     </w:p>
@@ -41,18 +41,23 @@
       <w:sdtContent>
         <w:p>
           <w:pPr>
-            <w:pStyle w:val="Titel"/>
+            <w:pStyle w:val="Title"/>
             <w:jc w:val="center"/>
           </w:pPr>
+          <w:proofErr w:type="spellStart"/>
           <w:r>
-            <w:t>IAccess Datenbanksystem</w:t>
+            <w:t>IAccess</w:t>
+          </w:r>
+          <w:proofErr w:type="spellEnd"/>
+          <w:r>
+            <w:t xml:space="preserve"> Datenbanksystem</w:t>
           </w:r>
         </w:p>
       </w:sdtContent>
     </w:sdt>
     <w:p>
       <w:pPr>
-        <w:pStyle w:val="Untertitel"/>
+        <w:pStyle w:val="Subtitle"/>
         <w:jc w:val="center"/>
       </w:pPr>
       <w:r>
@@ -95,7 +100,7 @@
       <w:sdtContent>
         <w:p>
           <w:pPr>
-            <w:pStyle w:val="Inhaltsverzeichnisberschrift"/>
+            <w:pStyle w:val="TOCHeading"/>
           </w:pPr>
           <w:r>
             <w:rPr>
@@ -106,7 +111,7 @@
         </w:p>
         <w:p>
           <w:pPr>
-            <w:pStyle w:val="Verzeichnis1"/>
+            <w:pStyle w:val="TOC1"/>
             <w:tabs>
               <w:tab w:val="right" w:leader="dot" w:pos="9062"/>
             </w:tabs>
@@ -185,7 +190,7 @@
         </w:p>
         <w:p>
           <w:pPr>
-            <w:pStyle w:val="Verzeichnis1"/>
+            <w:pStyle w:val="TOC1"/>
             <w:tabs>
               <w:tab w:val="right" w:leader="dot" w:pos="9062"/>
             </w:tabs>
@@ -255,7 +260,7 @@
         </w:p>
         <w:p>
           <w:pPr>
-            <w:pStyle w:val="Verzeichnis1"/>
+            <w:pStyle w:val="TOC1"/>
             <w:tabs>
               <w:tab w:val="left" w:pos="440"/>
               <w:tab w:val="right" w:leader="dot" w:pos="9062"/>
@@ -341,7 +346,7 @@
         </w:p>
         <w:p>
           <w:pPr>
-            <w:pStyle w:val="Verzeichnis1"/>
+            <w:pStyle w:val="TOC1"/>
             <w:tabs>
               <w:tab w:val="left" w:pos="440"/>
               <w:tab w:val="right" w:leader="dot" w:pos="9062"/>
@@ -427,7 +432,7 @@
         </w:p>
         <w:p>
           <w:pPr>
-            <w:pStyle w:val="Verzeichnis2"/>
+            <w:pStyle w:val="TOC2"/>
             <w:tabs>
               <w:tab w:val="left" w:pos="880"/>
               <w:tab w:val="right" w:leader="dot" w:pos="9062"/>
@@ -513,7 +518,7 @@
         </w:p>
         <w:p>
           <w:pPr>
-            <w:pStyle w:val="Verzeichnis1"/>
+            <w:pStyle w:val="TOC1"/>
             <w:tabs>
               <w:tab w:val="left" w:pos="440"/>
               <w:tab w:val="right" w:leader="dot" w:pos="9062"/>
@@ -601,7 +606,7 @@
         </w:p>
         <w:p>
           <w:pPr>
-            <w:pStyle w:val="Verzeichnis2"/>
+            <w:pStyle w:val="TOC2"/>
             <w:tabs>
               <w:tab w:val="left" w:pos="880"/>
               <w:tab w:val="right" w:leader="dot" w:pos="9062"/>
@@ -689,7 +694,7 @@
         </w:p>
         <w:p>
           <w:pPr>
-            <w:pStyle w:val="Verzeichnis2"/>
+            <w:pStyle w:val="TOC2"/>
             <w:tabs>
               <w:tab w:val="left" w:pos="880"/>
               <w:tab w:val="right" w:leader="dot" w:pos="9062"/>
@@ -777,7 +782,7 @@
         </w:p>
         <w:p>
           <w:pPr>
-            <w:pStyle w:val="Verzeichnis1"/>
+            <w:pStyle w:val="TOC1"/>
             <w:tabs>
               <w:tab w:val="left" w:pos="440"/>
               <w:tab w:val="right" w:leader="dot" w:pos="9062"/>
@@ -865,7 +870,7 @@
         </w:p>
         <w:p>
           <w:pPr>
-            <w:pStyle w:val="Verzeichnis2"/>
+            <w:pStyle w:val="TOC2"/>
             <w:tabs>
               <w:tab w:val="left" w:pos="880"/>
               <w:tab w:val="right" w:leader="dot" w:pos="9062"/>
@@ -953,7 +958,7 @@
         </w:p>
         <w:p>
           <w:pPr>
-            <w:pStyle w:val="Verzeichnis2"/>
+            <w:pStyle w:val="TOC2"/>
             <w:tabs>
               <w:tab w:val="left" w:pos="880"/>
               <w:tab w:val="right" w:leader="dot" w:pos="9062"/>
@@ -1041,7 +1046,7 @@
         </w:p>
         <w:p>
           <w:pPr>
-            <w:pStyle w:val="Verzeichnis1"/>
+            <w:pStyle w:val="TOC1"/>
             <w:tabs>
               <w:tab w:val="left" w:pos="440"/>
               <w:tab w:val="right" w:leader="dot" w:pos="9062"/>
@@ -1129,7 +1134,7 @@
         </w:p>
         <w:p>
           <w:pPr>
-            <w:pStyle w:val="Verzeichnis2"/>
+            <w:pStyle w:val="TOC2"/>
             <w:tabs>
               <w:tab w:val="left" w:pos="880"/>
               <w:tab w:val="right" w:leader="dot" w:pos="9062"/>
@@ -1217,7 +1222,7 @@
         </w:p>
         <w:p>
           <w:pPr>
-            <w:pStyle w:val="Verzeichnis2"/>
+            <w:pStyle w:val="TOC2"/>
             <w:tabs>
               <w:tab w:val="left" w:pos="880"/>
               <w:tab w:val="right" w:leader="dot" w:pos="9062"/>
@@ -1305,7 +1310,7 @@
         </w:p>
         <w:p>
           <w:pPr>
-            <w:pStyle w:val="Verzeichnis1"/>
+            <w:pStyle w:val="TOC1"/>
             <w:tabs>
               <w:tab w:val="left" w:pos="440"/>
               <w:tab w:val="right" w:leader="dot" w:pos="9062"/>
@@ -1393,7 +1398,7 @@
         </w:p>
         <w:p>
           <w:pPr>
-            <w:pStyle w:val="Verzeichnis2"/>
+            <w:pStyle w:val="TOC2"/>
             <w:tabs>
               <w:tab w:val="left" w:pos="880"/>
               <w:tab w:val="right" w:leader="dot" w:pos="9062"/>
@@ -1481,7 +1486,7 @@
         </w:p>
         <w:p>
           <w:pPr>
-            <w:pStyle w:val="Verzeichnis2"/>
+            <w:pStyle w:val="TOC2"/>
             <w:tabs>
               <w:tab w:val="left" w:pos="880"/>
               <w:tab w:val="right" w:leader="dot" w:pos="9062"/>
@@ -1569,7 +1574,7 @@
         </w:p>
         <w:p>
           <w:pPr>
-            <w:pStyle w:val="Verzeichnis1"/>
+            <w:pStyle w:val="TOC1"/>
             <w:tabs>
               <w:tab w:val="left" w:pos="440"/>
               <w:tab w:val="right" w:leader="dot" w:pos="9062"/>
@@ -1655,7 +1660,7 @@
         </w:p>
         <w:p>
           <w:pPr>
-            <w:pStyle w:val="Verzeichnis2"/>
+            <w:pStyle w:val="TOC2"/>
             <w:tabs>
               <w:tab w:val="left" w:pos="880"/>
               <w:tab w:val="right" w:leader="dot" w:pos="9062"/>
@@ -1741,7 +1746,7 @@
         </w:p>
         <w:p>
           <w:pPr>
-            <w:pStyle w:val="Verzeichnis2"/>
+            <w:pStyle w:val="TOC2"/>
             <w:tabs>
               <w:tab w:val="left" w:pos="880"/>
               <w:tab w:val="right" w:leader="dot" w:pos="9062"/>
@@ -1827,7 +1832,7 @@
         </w:p>
         <w:p>
           <w:pPr>
-            <w:pStyle w:val="Verzeichnis3"/>
+            <w:pStyle w:val="TOC3"/>
             <w:tabs>
               <w:tab w:val="left" w:pos="1320"/>
               <w:tab w:val="right" w:leader="dot" w:pos="9062"/>
@@ -1913,7 +1918,7 @@
         </w:p>
         <w:p>
           <w:pPr>
-            <w:pStyle w:val="Verzeichnis3"/>
+            <w:pStyle w:val="TOC3"/>
             <w:tabs>
               <w:tab w:val="left" w:pos="1320"/>
               <w:tab w:val="right" w:leader="dot" w:pos="9062"/>
@@ -1999,7 +2004,7 @@
         </w:p>
         <w:p>
           <w:pPr>
-            <w:pStyle w:val="Verzeichnis3"/>
+            <w:pStyle w:val="TOC3"/>
             <w:tabs>
               <w:tab w:val="left" w:pos="1320"/>
               <w:tab w:val="right" w:leader="dot" w:pos="9062"/>
@@ -2085,7 +2090,7 @@
         </w:p>
         <w:p>
           <w:pPr>
-            <w:pStyle w:val="Verzeichnis3"/>
+            <w:pStyle w:val="TOC3"/>
             <w:tabs>
               <w:tab w:val="left" w:pos="1320"/>
               <w:tab w:val="right" w:leader="dot" w:pos="9062"/>
@@ -2171,7 +2176,7 @@
         </w:p>
         <w:p>
           <w:pPr>
-            <w:pStyle w:val="Verzeichnis1"/>
+            <w:pStyle w:val="TOC1"/>
             <w:tabs>
               <w:tab w:val="left" w:pos="440"/>
               <w:tab w:val="right" w:leader="dot" w:pos="9062"/>
@@ -2257,7 +2262,7 @@
         </w:p>
         <w:p>
           <w:pPr>
-            <w:pStyle w:val="Verzeichnis2"/>
+            <w:pStyle w:val="TOC2"/>
             <w:tabs>
               <w:tab w:val="left" w:pos="880"/>
               <w:tab w:val="right" w:leader="dot" w:pos="9062"/>
@@ -2343,7 +2348,7 @@
         </w:p>
         <w:p>
           <w:pPr>
-            <w:pStyle w:val="Verzeichnis2"/>
+            <w:pStyle w:val="TOC2"/>
             <w:tabs>
               <w:tab w:val="left" w:pos="880"/>
               <w:tab w:val="right" w:leader="dot" w:pos="9062"/>
@@ -2446,7 +2451,7 @@
     </w:p>
     <w:p>
       <w:pPr>
-        <w:pStyle w:val="berschrift1"/>
+        <w:pStyle w:val="Heading1"/>
         <w:numPr>
           <w:ilvl w:val="0"/>
           <w:numId w:val="0"/>
@@ -2462,7 +2467,7 @@
     </w:p>
     <w:p>
       <w:pPr>
-        <w:pStyle w:val="Abbildungsverzeichnis"/>
+        <w:pStyle w:val="TableofFigures"/>
         <w:tabs>
           <w:tab w:val="right" w:leader="dot" w:pos="9062"/>
         </w:tabs>
@@ -2539,7 +2544,7 @@
     </w:p>
     <w:p>
       <w:pPr>
-        <w:pStyle w:val="Abbildungsverzeichnis"/>
+        <w:pStyle w:val="TableofFigures"/>
         <w:tabs>
           <w:tab w:val="right" w:leader="dot" w:pos="9062"/>
         </w:tabs>
@@ -2607,7 +2612,7 @@
     </w:p>
     <w:p>
       <w:pPr>
-        <w:pStyle w:val="Abbildungsverzeichnis"/>
+        <w:pStyle w:val="TableofFigures"/>
         <w:tabs>
           <w:tab w:val="right" w:leader="dot" w:pos="9062"/>
         </w:tabs>
@@ -2675,7 +2680,7 @@
     </w:p>
     <w:p>
       <w:pPr>
-        <w:pStyle w:val="Abbildungsverzeichnis"/>
+        <w:pStyle w:val="TableofFigures"/>
         <w:tabs>
           <w:tab w:val="right" w:leader="dot" w:pos="9062"/>
         </w:tabs>
@@ -2743,7 +2748,7 @@
     </w:p>
     <w:p>
       <w:pPr>
-        <w:pStyle w:val="Abbildungsverzeichnis"/>
+        <w:pStyle w:val="TableofFigures"/>
         <w:tabs>
           <w:tab w:val="right" w:leader="dot" w:pos="9062"/>
         </w:tabs>
@@ -2811,7 +2816,7 @@
     </w:p>
     <w:p>
       <w:pPr>
-        <w:pStyle w:val="Abbildungsverzeichnis"/>
+        <w:pStyle w:val="TableofFigures"/>
         <w:tabs>
           <w:tab w:val="right" w:leader="dot" w:pos="9062"/>
         </w:tabs>
@@ -2879,7 +2884,7 @@
     </w:p>
     <w:p>
       <w:pPr>
-        <w:pStyle w:val="Abbildungsverzeichnis"/>
+        <w:pStyle w:val="TableofFigures"/>
         <w:tabs>
           <w:tab w:val="right" w:leader="dot" w:pos="9062"/>
         </w:tabs>
@@ -2947,7 +2952,7 @@
     </w:p>
     <w:p>
       <w:pPr>
-        <w:pStyle w:val="Abbildungsverzeichnis"/>
+        <w:pStyle w:val="TableofFigures"/>
         <w:tabs>
           <w:tab w:val="right" w:leader="dot" w:pos="9062"/>
         </w:tabs>
@@ -3015,7 +3020,7 @@
     </w:p>
     <w:p>
       <w:pPr>
-        <w:pStyle w:val="Abbildungsverzeichnis"/>
+        <w:pStyle w:val="TableofFigures"/>
         <w:tabs>
           <w:tab w:val="right" w:leader="dot" w:pos="9062"/>
         </w:tabs>
@@ -3083,7 +3088,7 @@
     </w:p>
     <w:p>
       <w:pPr>
-        <w:pStyle w:val="Abbildungsverzeichnis"/>
+        <w:pStyle w:val="TableofFigures"/>
         <w:tabs>
           <w:tab w:val="right" w:leader="dot" w:pos="9062"/>
         </w:tabs>
@@ -3151,7 +3156,7 @@
     </w:p>
     <w:p>
       <w:pPr>
-        <w:pStyle w:val="berschrift1"/>
+        <w:pStyle w:val="Heading1"/>
         <w:numPr>
           <w:ilvl w:val="0"/>
           <w:numId w:val="0"/>
@@ -3169,7 +3174,7 @@
     </w:p>
     <w:p>
       <w:pPr>
-        <w:pStyle w:val="Abbildungsverzeichnis"/>
+        <w:pStyle w:val="TableofFigures"/>
         <w:tabs>
           <w:tab w:val="right" w:leader="dot" w:pos="9062"/>
         </w:tabs>
@@ -3248,7 +3253,7 @@
     </w:p>
     <w:p>
       <w:pPr>
-        <w:pStyle w:val="Abbildungsverzeichnis"/>
+        <w:pStyle w:val="TableofFigures"/>
         <w:tabs>
           <w:tab w:val="right" w:leader="dot" w:pos="9062"/>
         </w:tabs>
@@ -3318,7 +3323,7 @@
     </w:p>
     <w:p>
       <w:pPr>
-        <w:pStyle w:val="Abbildungsverzeichnis"/>
+        <w:pStyle w:val="TableofFigures"/>
         <w:tabs>
           <w:tab w:val="right" w:leader="dot" w:pos="9062"/>
         </w:tabs>
@@ -3388,7 +3393,7 @@
     </w:p>
     <w:p>
       <w:pPr>
-        <w:pStyle w:val="Abbildungsverzeichnis"/>
+        <w:pStyle w:val="TableofFigures"/>
         <w:tabs>
           <w:tab w:val="right" w:leader="dot" w:pos="9062"/>
         </w:tabs>
@@ -3476,7 +3481,7 @@
     </w:p>
     <w:p>
       <w:pPr>
-        <w:pStyle w:val="berschrift1"/>
+        <w:pStyle w:val="Heading1"/>
       </w:pPr>
       <w:bookmarkStart w:id="2" w:name="_Toc82455728"/>
       <w:r>
@@ -3492,7 +3497,7 @@
     </w:p>
     <w:p>
       <w:pPr>
-        <w:pStyle w:val="berschrift1"/>
+        <w:pStyle w:val="Heading1"/>
       </w:pPr>
       <w:bookmarkStart w:id="3" w:name="_Toc82455729"/>
       <w:r>
@@ -3507,7 +3512,7 @@
     </w:p>
     <w:p>
       <w:pPr>
-        <w:pStyle w:val="berschrift2"/>
+        <w:pStyle w:val="Heading2"/>
       </w:pPr>
       <w:bookmarkStart w:id="4" w:name="_Toc82455730"/>
       <w:r>
@@ -3527,12 +3532,14 @@
         </w:rPr>
         <w:t xml:space="preserve">Wir sind die IT-Firma </w:t>
       </w:r>
+      <w:proofErr w:type="spellStart"/>
       <w:r>
         <w:rPr>
           <w:lang w:val="de-DE"/>
         </w:rPr>
         <w:t>NewIdeas</w:t>
       </w:r>
+      <w:proofErr w:type="spellEnd"/>
       <w:r>
         <w:rPr>
           <w:lang w:val="de-DE"/>
@@ -3550,21 +3557,20 @@
         <w:rPr>
           <w:lang w:val="de-DE"/>
         </w:rPr>
-        <w:t xml:space="preserve">Im Zusammenhang mit Automationsvorhaben werden von unseren Kunden immer mehr </w:t>
-      </w:r>
-      <w:proofErr w:type="gramStart"/>
-      <w:r>
+        <w:t>Im Zusammenhang mit Automationsvorhaben werden von unseren Kunden immer mehr kleine aber individuelle Lösungen gesucht.</w:t>
+      </w:r>
+    </w:p>
+    <w:p>
+      <w:pPr>
         <w:rPr>
           <w:lang w:val="de-DE"/>
         </w:rPr>
-        <w:t>kleine</w:t>
-      </w:r>
-      <w:proofErr w:type="gramEnd"/>
+      </w:pPr>
       <w:r>
         <w:rPr>
           <w:lang w:val="de-DE"/>
         </w:rPr>
-        <w:t xml:space="preserve"> aber individuelle Lösungen gesucht.</w:t>
+        <w:t>Wir haben nun festgestellt, dass sich die bekannten (umfangreichen) Datenbanksysteme für derartige Vorhaben nicht oder nur bedingt eignen, vor allem die teilweise abstrus teuren Lizenzmodelle lassen diese als nur bedingt tauglich erscheinen.</w:t>
       </w:r>
     </w:p>
     <w:p>
@@ -3577,38 +3583,53 @@
         <w:rPr>
           <w:lang w:val="de-DE"/>
         </w:rPr>
-        <w:t>Wir haben nun festgestellt, dass sich die bekannten (umfangreichen) Datenbanksysteme für derartige Vorhaben nicht oder nur bedingt eignen, vor allem die teilweise abstrus teuren Lizenzmodelle lassen diese als nur bedingt tauglich erscheinen.</w:t>
-      </w:r>
-    </w:p>
-    <w:p>
-      <w:pPr>
+        <w:t xml:space="preserve">Die verfügbaren </w:t>
+      </w:r>
+      <w:proofErr w:type="spellStart"/>
+      <w:r>
         <w:rPr>
           <w:lang w:val="de-DE"/>
         </w:rPr>
-      </w:pPr>
+        <w:t>OpenSource</w:t>
+      </w:r>
+      <w:proofErr w:type="spellEnd"/>
       <w:r>
         <w:rPr>
           <w:lang w:val="de-DE"/>
         </w:rPr>
-        <w:t>Die verfügbaren OpenSource/Freewarelösungen können wir nicht ernst nehmen resp. wollen wir aus Gründen der Nachhaltigkeit nicht verwenden.</w:t>
-      </w:r>
-    </w:p>
-    <w:p>
-      <w:pPr>
+        <w:t>/</w:t>
+      </w:r>
+      <w:proofErr w:type="spellStart"/>
+      <w:r>
         <w:rPr>
           <w:lang w:val="de-DE"/>
         </w:rPr>
-      </w:pPr>
+        <w:t>Freewarelösungen</w:t>
+      </w:r>
+      <w:proofErr w:type="spellEnd"/>
       <w:r>
         <w:rPr>
           <w:lang w:val="de-DE"/>
         </w:rPr>
+        <w:t xml:space="preserve"> können wir nicht ernst nehmen resp. wollen wir aus Gründen der Nachhaltigkeit nicht verwenden.</w:t>
+      </w:r>
+    </w:p>
+    <w:p>
+      <w:pPr>
+        <w:rPr>
+          <w:lang w:val="de-DE"/>
+        </w:rPr>
+      </w:pPr>
+      <w:r>
+        <w:rPr>
+          <w:lang w:val="de-DE"/>
+        </w:rPr>
         <w:t>Wir haben nun vor, eine eigene relationale Datenbank aufzubauen, diese soll vor allem für den geschilderten Kontext verwendet werden und dabei die nachfolgenden Rahmenbedingungen erfüllen:</w:t>
       </w:r>
     </w:p>
     <w:p>
       <w:pPr>
-        <w:pStyle w:val="berschrift1"/>
+        <w:pStyle w:val="Heading1"/>
         <w:rPr>
           <w:lang w:val="de-DE"/>
         </w:rPr>
@@ -3624,12 +3645,20 @@
     </w:p>
     <w:p>
       <w:r>
-        <w:t>Mit der Projekumfeldanalyse werden möglichst viele Information über vorhandene Interessen, Bedürfnisse, Einussmöglichkeiten und Beziehungen im Projektumfeld ermittelt.</w:t>
-      </w:r>
-    </w:p>
-    <w:p>
-      <w:pPr>
-        <w:pStyle w:val="berschrift2"/>
+        <w:t xml:space="preserve">Mit der </w:t>
+      </w:r>
+      <w:proofErr w:type="spellStart"/>
+      <w:r>
+        <w:t>Projekumfeldanalyse</w:t>
+      </w:r>
+      <w:proofErr w:type="spellEnd"/>
+      <w:r>
+        <w:t xml:space="preserve"> werden möglichst viele Information über vorhandene Interessen, Bedürfnisse, Einussmöglichkeiten und Beziehungen im Projektumfeld ermittelt.</w:t>
+      </w:r>
+    </w:p>
+    <w:p>
+      <w:pPr>
+        <w:pStyle w:val="Heading2"/>
         <w:rPr>
           <w:lang w:val="de-DE"/>
         </w:rPr>
@@ -3705,21 +3734,34 @@
     </w:p>
     <w:p>
       <w:pPr>
-        <w:pStyle w:val="Beschriftung"/>
+        <w:pStyle w:val="Caption"/>
         <w:jc w:val="center"/>
       </w:pPr>
       <w:bookmarkStart w:id="7" w:name="_Toc81852871"/>
       <w:r>
         <w:t xml:space="preserve">Abbildung </w:t>
       </w:r>
-      <w:fldSimple w:instr=" SEQ Abbildung \* ARABIC ">
-        <w:r>
-          <w:rPr>
-            <w:noProof/>
-          </w:rPr>
-          <w:t>1</w:t>
-        </w:r>
-      </w:fldSimple>
+      <w:r>
+        <w:fldChar w:fldCharType="begin"/>
+      </w:r>
+      <w:r>
+        <w:instrText xml:space="preserve"> SEQ Abbildung \* ARABIC </w:instrText>
+      </w:r>
+      <w:r>
+        <w:fldChar w:fldCharType="separate"/>
+      </w:r>
+      <w:r>
+        <w:rPr>
+          <w:noProof/>
+        </w:rPr>
+        <w:t>1</w:t>
+      </w:r>
+      <w:r>
+        <w:rPr>
+          <w:noProof/>
+        </w:rPr>
+        <w:fldChar w:fldCharType="end"/>
+      </w:r>
       <w:r>
         <w:t>: Identifizierte Stakeholder</w:t>
       </w:r>
@@ -3733,45 +3775,37 @@
     <w:p>
       <w:r>
         <w:rPr>
-          <w:rStyle w:val="Fett"/>
+          <w:rStyle w:val="Strong"/>
         </w:rPr>
         <w:t>Auftraggeber</w:t>
       </w:r>
       <w:r>
-        <w:t xml:space="preserve"> Der Auftraggeber ist die </w:t>
-      </w:r>
-      <w:proofErr w:type="gramStart"/>
-      <w:r>
-        <w:t>IT Firma</w:t>
-      </w:r>
-      <w:proofErr w:type="gramEnd"/>
-      <w:r>
-        <w:t xml:space="preserve"> NewIdeas. Ihr Ziel ist es, ihre Kunden mit einer eigenen Datenbanklösung an sich zu binden und so zukünftige Wartungen und Modifikationen an der Lösung durchführen zu können.</w:t>
-      </w:r>
-    </w:p>
-    <w:p>
-      <w:r>
-        <w:rPr>
-          <w:rStyle w:val="Fett"/>
+        <w:t xml:space="preserve"> Der Auftraggeber ist die IT Firma </w:t>
+      </w:r>
+      <w:proofErr w:type="spellStart"/>
+      <w:r>
+        <w:t>NewIdeas</w:t>
+      </w:r>
+      <w:proofErr w:type="spellEnd"/>
+      <w:r>
+        <w:t>. Ihr Ziel ist es, ihre Kunden mit einer eigenen Datenbanklösung an sich zu binden und so zukünftige Wartungen und Modifikationen an der Lösung durchführen zu können.</w:t>
+      </w:r>
+    </w:p>
+    <w:p>
+      <w:r>
+        <w:rPr>
+          <w:rStyle w:val="Strong"/>
         </w:rPr>
         <w:t>Kunden</w:t>
       </w:r>
       <w:r>
-        <w:t xml:space="preserve"> Als </w:t>
-      </w:r>
-      <w:proofErr w:type="gramStart"/>
-      <w:r>
-        <w:t>erstes Kunde</w:t>
-      </w:r>
-      <w:proofErr w:type="gramEnd"/>
-      <w:r>
-        <w:t xml:space="preserve"> wird die Seeland-Versicherung die Datenbank einsetzen. Später werden weitere Kunden dazustossen. Der Kunde möchte eine performante Datenbank ohne Datenverlust.</w:t>
-      </w:r>
-    </w:p>
-    <w:p>
-      <w:r>
-        <w:rPr>
-          <w:rStyle w:val="Fett"/>
+        <w:t xml:space="preserve"> Als erstes Kunde wird die Seeland-Versicherung die Datenbank einsetzen. Später werden weitere Kunden dazustossen. Der Kunde möchte eine performante Datenbank ohne Datenverlust.</w:t>
+      </w:r>
+    </w:p>
+    <w:p>
+      <w:r>
+        <w:rPr>
+          <w:rStyle w:val="Strong"/>
         </w:rPr>
         <w:t>Entscheider</w:t>
       </w:r>
@@ -3781,7 +3815,7 @@
     </w:p>
     <w:p>
       <w:pPr>
-        <w:pStyle w:val="berschrift2"/>
+        <w:pStyle w:val="Heading2"/>
         <w:rPr>
           <w:lang w:val="de-DE"/>
         </w:rPr>
@@ -3802,7 +3836,7 @@
     </w:p>
     <w:p>
       <w:pPr>
-        <w:pStyle w:val="berschrift1"/>
+        <w:pStyle w:val="Heading1"/>
         <w:rPr>
           <w:lang w:val="de-DE"/>
         </w:rPr>
@@ -3823,7 +3857,7 @@
     </w:p>
     <w:p>
       <w:pPr>
-        <w:pStyle w:val="berschrift2"/>
+        <w:pStyle w:val="Heading2"/>
         <w:rPr>
           <w:lang w:val="de-DE"/>
         </w:rPr>
@@ -3839,7 +3873,356 @@
     </w:p>
     <w:tbl>
       <w:tblPr>
-        <w:tblStyle w:val="Tabellenraster"/>
+        <w:tblStyle w:val="TableGrid"/>
+        <w:tblW w:w="0" w:type="auto"/>
+        <w:tblLook w:val="04A0" w:firstRow="1" w:lastRow="0" w:firstColumn="1" w:lastColumn="0" w:noHBand="0" w:noVBand="1"/>
+      </w:tblPr>
+      <w:tblGrid>
+        <w:gridCol w:w="550"/>
+        <w:gridCol w:w="1852"/>
+        <w:gridCol w:w="6660"/>
+      </w:tblGrid>
+      <w:tr>
+        <w:tc>
+          <w:tcPr>
+            <w:tcW w:w="550" w:type="dxa"/>
+            <w:shd w:val="clear" w:color="auto" w:fill="E7E6E6" w:themeFill="background2"/>
+          </w:tcPr>
+          <w:p>
+            <w:pPr>
+              <w:rPr>
+                <w:b/>
+                <w:bCs/>
+                <w:lang w:val="de-DE"/>
+              </w:rPr>
+            </w:pPr>
+            <w:r>
+              <w:rPr>
+                <w:b/>
+                <w:bCs/>
+                <w:lang w:val="de-DE"/>
+              </w:rPr>
+              <w:t>ID</w:t>
+            </w:r>
+          </w:p>
+        </w:tc>
+        <w:tc>
+          <w:tcPr>
+            <w:tcW w:w="1852" w:type="dxa"/>
+            <w:shd w:val="clear" w:color="auto" w:fill="E7E6E6" w:themeFill="background2"/>
+          </w:tcPr>
+          <w:p>
+            <w:pPr>
+              <w:rPr>
+                <w:b/>
+                <w:bCs/>
+                <w:lang w:val="de-DE"/>
+              </w:rPr>
+            </w:pPr>
+            <w:r>
+              <w:rPr>
+                <w:b/>
+                <w:bCs/>
+                <w:lang w:val="de-DE"/>
+              </w:rPr>
+              <w:t>Name</w:t>
+            </w:r>
+          </w:p>
+        </w:tc>
+        <w:tc>
+          <w:tcPr>
+            <w:tcW w:w="6660" w:type="dxa"/>
+            <w:shd w:val="clear" w:color="auto" w:fill="E7E6E6" w:themeFill="background2"/>
+          </w:tcPr>
+          <w:p>
+            <w:pPr>
+              <w:rPr>
+                <w:b/>
+                <w:bCs/>
+                <w:lang w:val="de-DE"/>
+              </w:rPr>
+            </w:pPr>
+            <w:r>
+              <w:rPr>
+                <w:b/>
+                <w:bCs/>
+                <w:lang w:val="de-DE"/>
+              </w:rPr>
+              <w:t>Beschreibung</w:t>
+            </w:r>
+          </w:p>
+        </w:tc>
+      </w:tr>
+      <w:tr>
+        <w:tc>
+          <w:tcPr>
+            <w:tcW w:w="550" w:type="dxa"/>
+          </w:tcPr>
+          <w:p>
+            <w:pPr>
+              <w:rPr>
+                <w:lang w:val="de-DE"/>
+              </w:rPr>
+            </w:pPr>
+            <w:r>
+              <w:rPr>
+                <w:lang w:val="de-DE"/>
+              </w:rPr>
+              <w:t>1</w:t>
+            </w:r>
+          </w:p>
+        </w:tc>
+        <w:tc>
+          <w:tcPr>
+            <w:tcW w:w="1852" w:type="dxa"/>
+          </w:tcPr>
+          <w:p>
+            <w:pPr>
+              <w:rPr>
+                <w:lang w:val="de-DE"/>
+              </w:rPr>
+            </w:pPr>
+            <w:r>
+              <w:rPr>
+                <w:lang w:val="de-DE"/>
+              </w:rPr>
+              <w:t>Anforderungen geklärt</w:t>
+            </w:r>
+          </w:p>
+        </w:tc>
+        <w:tc>
+          <w:tcPr>
+            <w:tcW w:w="6660" w:type="dxa"/>
+          </w:tcPr>
+          <w:p>
+            <w:pPr>
+              <w:rPr>
+                <w:lang w:val="de-DE"/>
+              </w:rPr>
+            </w:pPr>
+            <w:r>
+              <w:t>Die funktionalen und nicht-funktionalen Anforderungen an das Produkt sind klar definiert.</w:t>
+            </w:r>
+          </w:p>
+        </w:tc>
+      </w:tr>
+      <w:tr>
+        <w:tc>
+          <w:tcPr>
+            <w:tcW w:w="550" w:type="dxa"/>
+          </w:tcPr>
+          <w:p>
+            <w:pPr>
+              <w:rPr>
+                <w:lang w:val="de-DE"/>
+              </w:rPr>
+            </w:pPr>
+            <w:r>
+              <w:rPr>
+                <w:lang w:val="de-DE"/>
+              </w:rPr>
+              <w:lastRenderedPageBreak/>
+              <w:t>2</w:t>
+            </w:r>
+          </w:p>
+        </w:tc>
+        <w:tc>
+          <w:tcPr>
+            <w:tcW w:w="1852" w:type="dxa"/>
+          </w:tcPr>
+          <w:p>
+            <w:pPr>
+              <w:rPr>
+                <w:lang w:val="de-DE"/>
+              </w:rPr>
+            </w:pPr>
+            <w:r>
+              <w:rPr>
+                <w:lang w:val="de-DE"/>
+              </w:rPr>
+              <w:t>Use-Cases definiert</w:t>
+            </w:r>
+          </w:p>
+        </w:tc>
+        <w:tc>
+          <w:tcPr>
+            <w:tcW w:w="6660" w:type="dxa"/>
+          </w:tcPr>
+          <w:p>
+            <w:pPr>
+              <w:rPr>
+                <w:lang w:val="de-DE"/>
+              </w:rPr>
+            </w:pPr>
+            <w:r>
+              <w:t>Use Cases wurden nach UML Richtlinien definiert und beschrieben.</w:t>
+            </w:r>
+          </w:p>
+        </w:tc>
+      </w:tr>
+      <w:tr>
+        <w:tc>
+          <w:tcPr>
+            <w:tcW w:w="550" w:type="dxa"/>
+          </w:tcPr>
+          <w:p>
+            <w:pPr>
+              <w:rPr>
+                <w:lang w:val="de-DE"/>
+              </w:rPr>
+            </w:pPr>
+            <w:r>
+              <w:rPr>
+                <w:lang w:val="de-DE"/>
+              </w:rPr>
+              <w:t>4</w:t>
+            </w:r>
+          </w:p>
+        </w:tc>
+        <w:tc>
+          <w:tcPr>
+            <w:tcW w:w="1852" w:type="dxa"/>
+          </w:tcPr>
+          <w:p>
+            <w:pPr>
+              <w:rPr>
+                <w:lang w:val="de-DE"/>
+              </w:rPr>
+            </w:pPr>
+            <w:r>
+              <w:rPr>
+                <w:lang w:val="de-DE"/>
+              </w:rPr>
+              <w:t>Systemarchitektur beschreiben</w:t>
+            </w:r>
+          </w:p>
+        </w:tc>
+        <w:tc>
+          <w:tcPr>
+            <w:tcW w:w="6660" w:type="dxa"/>
+          </w:tcPr>
+          <w:p>
+            <w:pPr>
+              <w:rPr>
+                <w:lang w:val="de-DE"/>
+              </w:rPr>
+            </w:pPr>
+            <w:r>
+              <w:t>Die Systemarchitektur und die einzelnen Komponenten sowie deren Schnittstellen wurden beschrieben.</w:t>
+            </w:r>
+          </w:p>
+        </w:tc>
+      </w:tr>
+      <w:tr>
+        <w:tc>
+          <w:tcPr>
+            <w:tcW w:w="550" w:type="dxa"/>
+          </w:tcPr>
+          <w:p>
+            <w:pPr>
+              <w:rPr>
+                <w:lang w:val="de-DE"/>
+              </w:rPr>
+            </w:pPr>
+            <w:r>
+              <w:rPr>
+                <w:lang w:val="de-DE"/>
+              </w:rPr>
+              <w:t>5</w:t>
+            </w:r>
+          </w:p>
+        </w:tc>
+        <w:tc>
+          <w:tcPr>
+            <w:tcW w:w="1852" w:type="dxa"/>
+          </w:tcPr>
+          <w:p>
+            <w:pPr>
+              <w:rPr>
+                <w:lang w:val="de-DE"/>
+              </w:rPr>
+            </w:pPr>
+            <w:r>
+              <w:rPr>
+                <w:lang w:val="de-DE"/>
+              </w:rPr>
+              <w:t>Fertigstellung erreicht</w:t>
+            </w:r>
+          </w:p>
+        </w:tc>
+        <w:tc>
+          <w:tcPr>
+            <w:tcW w:w="6660" w:type="dxa"/>
+          </w:tcPr>
+          <w:p>
+            <w:pPr>
+              <w:rPr>
+                <w:lang w:val="de-DE"/>
+              </w:rPr>
+            </w:pPr>
+            <w:r>
+              <w:t>Das Produkt ist einsatzfähig und hat alle Testszenarien vom Testkonzept bestanden. Alle Use Cases wurden implementiert.</w:t>
+            </w:r>
+          </w:p>
+        </w:tc>
+      </w:tr>
+    </w:tbl>
+    <w:p>
+      <w:pPr>
+        <w:pStyle w:val="Caption"/>
+        <w:rPr>
+          <w:lang w:val="de-DE"/>
+        </w:rPr>
+      </w:pPr>
+      <w:bookmarkStart w:id="11" w:name="_Toc81852898"/>
+      <w:r>
+        <w:t xml:space="preserve">Table </w:t>
+      </w:r>
+      <w:r>
+        <w:fldChar w:fldCharType="begin"/>
+      </w:r>
+      <w:r>
+        <w:instrText xml:space="preserve"> SEQ Table \* ARABIC </w:instrText>
+      </w:r>
+      <w:r>
+        <w:fldChar w:fldCharType="separate"/>
+      </w:r>
+      <w:r>
+        <w:rPr>
+          <w:noProof/>
+        </w:rPr>
+        <w:t>1</w:t>
+      </w:r>
+      <w:r>
+        <w:rPr>
+          <w:noProof/>
+        </w:rPr>
+        <w:fldChar w:fldCharType="end"/>
+      </w:r>
+      <w:r>
+        <w:t>: MUSS-Ziele</w:t>
+      </w:r>
+      <w:bookmarkEnd w:id="11"/>
+    </w:p>
+    <w:p>
+      <w:pPr>
+        <w:pStyle w:val="Heading2"/>
+        <w:rPr>
+          <w:lang w:val="de-DE"/>
+        </w:rPr>
+      </w:pPr>
+      <w:bookmarkStart w:id="12" w:name="_Toc82455736"/>
+      <w:r>
+        <w:rPr>
+          <w:lang w:val="de-DE"/>
+        </w:rPr>
+        <w:t>KANN-Ziele</w:t>
+      </w:r>
+      <w:bookmarkEnd w:id="12"/>
+    </w:p>
+    <w:tbl>
+      <w:tblPr>
+        <w:tblStyle w:val="TableGrid"/>
         <w:tblW w:w="0" w:type="auto"/>
         <w:tblLook w:val="04A0" w:firstRow="1" w:lastRow="0" w:firstColumn="1" w:lastColumn="0" w:noHBand="0" w:noVBand="1"/>
       </w:tblPr>
@@ -3919,7 +4302,7 @@
               <w:rPr>
                 <w:lang w:val="de-DE"/>
               </w:rPr>
-              <w:t>1</w:t>
+              <w:t>6</w:t>
             </w:r>
           </w:p>
         </w:tc>
@@ -3937,7 +4320,7 @@
               <w:rPr>
                 <w:lang w:val="de-DE"/>
               </w:rPr>
-              <w:t>Anforderungen geklärt</w:t>
+              <w:t>Datenimport</w:t>
             </w:r>
           </w:p>
         </w:tc>
@@ -3952,167 +4335,7 @@
               </w:rPr>
             </w:pPr>
             <w:r>
-              <w:t>Die funktionalen und nicht-funktionalen Anforderungen an das Produkt sind klar definiert.</w:t>
-            </w:r>
-          </w:p>
-        </w:tc>
-      </w:tr>
-      <w:tr>
-        <w:tc>
-          <w:tcPr>
-            <w:tcW w:w="550" w:type="dxa"/>
-          </w:tcPr>
-          <w:p>
-            <w:pPr>
-              <w:rPr>
-                <w:lang w:val="de-DE"/>
-              </w:rPr>
-            </w:pPr>
-            <w:r>
-              <w:rPr>
-                <w:lang w:val="de-DE"/>
-              </w:rPr>
-              <w:lastRenderedPageBreak/>
-              <w:t>2</w:t>
-            </w:r>
-          </w:p>
-        </w:tc>
-        <w:tc>
-          <w:tcPr>
-            <w:tcW w:w="1852" w:type="dxa"/>
-          </w:tcPr>
-          <w:p>
-            <w:pPr>
-              <w:rPr>
-                <w:lang w:val="de-DE"/>
-              </w:rPr>
-            </w:pPr>
-            <w:r>
-              <w:rPr>
-                <w:lang w:val="de-DE"/>
-              </w:rPr>
-              <w:t>Use-Cases definiert</w:t>
-            </w:r>
-          </w:p>
-        </w:tc>
-        <w:tc>
-          <w:tcPr>
-            <w:tcW w:w="6660" w:type="dxa"/>
-          </w:tcPr>
-          <w:p>
-            <w:pPr>
-              <w:rPr>
-                <w:lang w:val="de-DE"/>
-              </w:rPr>
-            </w:pPr>
-            <w:r>
-              <w:t>Use Cases wurden nach UML Richtlinien definiert und beschrieben.</w:t>
-            </w:r>
-          </w:p>
-        </w:tc>
-      </w:tr>
-      <w:tr>
-        <w:tc>
-          <w:tcPr>
-            <w:tcW w:w="550" w:type="dxa"/>
-          </w:tcPr>
-          <w:p>
-            <w:pPr>
-              <w:rPr>
-                <w:lang w:val="de-DE"/>
-              </w:rPr>
-            </w:pPr>
-            <w:r>
-              <w:rPr>
-                <w:lang w:val="de-DE"/>
-              </w:rPr>
-              <w:t>4</w:t>
-            </w:r>
-          </w:p>
-        </w:tc>
-        <w:tc>
-          <w:tcPr>
-            <w:tcW w:w="1852" w:type="dxa"/>
-          </w:tcPr>
-          <w:p>
-            <w:pPr>
-              <w:rPr>
-                <w:lang w:val="de-DE"/>
-              </w:rPr>
-            </w:pPr>
-            <w:r>
-              <w:rPr>
-                <w:lang w:val="de-DE"/>
-              </w:rPr>
-              <w:t>Systemarchitektur beschreiben</w:t>
-            </w:r>
-          </w:p>
-        </w:tc>
-        <w:tc>
-          <w:tcPr>
-            <w:tcW w:w="6660" w:type="dxa"/>
-          </w:tcPr>
-          <w:p>
-            <w:pPr>
-              <w:rPr>
-                <w:lang w:val="de-DE"/>
-              </w:rPr>
-            </w:pPr>
-            <w:r>
-              <w:t>Die Systemarchitektur und die einzelnen Komponenten sowie deren Schnittstellen wurden beschrieben.</w:t>
-            </w:r>
-          </w:p>
-        </w:tc>
-      </w:tr>
-      <w:tr>
-        <w:tc>
-          <w:tcPr>
-            <w:tcW w:w="550" w:type="dxa"/>
-          </w:tcPr>
-          <w:p>
-            <w:pPr>
-              <w:rPr>
-                <w:lang w:val="de-DE"/>
-              </w:rPr>
-            </w:pPr>
-            <w:r>
-              <w:rPr>
-                <w:lang w:val="de-DE"/>
-              </w:rPr>
-              <w:t>5</w:t>
-            </w:r>
-          </w:p>
-        </w:tc>
-        <w:tc>
-          <w:tcPr>
-            <w:tcW w:w="1852" w:type="dxa"/>
-          </w:tcPr>
-          <w:p>
-            <w:pPr>
-              <w:rPr>
-                <w:lang w:val="de-DE"/>
-              </w:rPr>
-            </w:pPr>
-            <w:r>
-              <w:rPr>
-                <w:lang w:val="de-DE"/>
-              </w:rPr>
-              <w:t>Fertigstellung erreicht</w:t>
-            </w:r>
-          </w:p>
-        </w:tc>
-        <w:tc>
-          <w:tcPr>
-            <w:tcW w:w="6660" w:type="dxa"/>
-          </w:tcPr>
-          <w:p>
-            <w:pPr>
-              <w:rPr>
-                <w:lang w:val="de-DE"/>
-              </w:rPr>
-            </w:pPr>
-            <w:r>
-              <w:t>Das Produkt ist einsatzfähig und hat alle Testszenarien vom Testkonzept bestanden. Alle Use Cases wurden implementiert.</w:t>
+              <w:t>Über eine Schnittstelle können aus einer Datei direkt in die Datenbank importiert werden.</w:t>
             </w:r>
           </w:p>
         </w:tc>
@@ -4120,234 +4343,86 @@
     </w:tbl>
     <w:p>
       <w:pPr>
-        <w:pStyle w:val="Beschriftung"/>
+        <w:pStyle w:val="Caption"/>
         <w:rPr>
           <w:lang w:val="de-DE"/>
         </w:rPr>
       </w:pPr>
-      <w:bookmarkStart w:id="11" w:name="_Toc81852898"/>
+      <w:bookmarkStart w:id="13" w:name="_Toc81852899"/>
       <w:r>
         <w:t xml:space="preserve">Table </w:t>
       </w:r>
-      <w:fldSimple w:instr=" SEQ Table \* ARABIC ">
-        <w:r>
-          <w:rPr>
-            <w:noProof/>
-          </w:rPr>
-          <w:t>1</w:t>
-        </w:r>
-      </w:fldSimple>
-      <w:r>
-        <w:t>: MUSS-Ziele</w:t>
-      </w:r>
-      <w:bookmarkEnd w:id="11"/>
-    </w:p>
-    <w:p>
-      <w:pPr>
-        <w:pStyle w:val="berschrift2"/>
+      <w:r>
+        <w:fldChar w:fldCharType="begin"/>
+      </w:r>
+      <w:r>
+        <w:instrText xml:space="preserve"> SEQ Table \* ARABIC </w:instrText>
+      </w:r>
+      <w:r>
+        <w:fldChar w:fldCharType="separate"/>
+      </w:r>
+      <w:r>
+        <w:rPr>
+          <w:noProof/>
+        </w:rPr>
+        <w:t>2</w:t>
+      </w:r>
+      <w:r>
+        <w:rPr>
+          <w:noProof/>
+        </w:rPr>
+        <w:fldChar w:fldCharType="end"/>
+      </w:r>
+      <w:r>
+        <w:t>: KANN-Ziele</w:t>
+      </w:r>
+      <w:bookmarkEnd w:id="13"/>
+    </w:p>
+    <w:p>
+      <w:pPr>
+        <w:pStyle w:val="Heading1"/>
         <w:rPr>
           <w:lang w:val="de-DE"/>
         </w:rPr>
       </w:pPr>
-      <w:bookmarkStart w:id="12" w:name="_Toc82455736"/>
+      <w:bookmarkStart w:id="14" w:name="_Toc82455737"/>
       <w:r>
         <w:rPr>
           <w:lang w:val="de-DE"/>
         </w:rPr>
-        <w:t>KANN-Ziele</w:t>
-      </w:r>
-      <w:bookmarkEnd w:id="12"/>
+        <w:t>Anforderungen</w:t>
+      </w:r>
+      <w:bookmarkEnd w:id="14"/>
+    </w:p>
+    <w:p>
+      <w:pPr>
+        <w:rPr>
+          <w:lang w:val="de-DE"/>
+        </w:rPr>
+      </w:pPr>
+      <w:r>
+        <w:t>Die Anforderungen an das Produkt werden von den Zielen abgeleitet. Sie werden in funktionale und nicht-funktionale Anforderungen aufgeteilt.</w:t>
+      </w:r>
+    </w:p>
+    <w:p>
+      <w:pPr>
+        <w:pStyle w:val="Heading2"/>
+        <w:rPr>
+          <w:lang w:val="de-DE"/>
+        </w:rPr>
+      </w:pPr>
+      <w:bookmarkStart w:id="15" w:name="_Toc82455738"/>
+      <w:r>
+        <w:rPr>
+          <w:lang w:val="de-DE"/>
+        </w:rPr>
+        <w:t>Funktionale Anforderungen</w:t>
+      </w:r>
+      <w:bookmarkEnd w:id="15"/>
     </w:p>
     <w:tbl>
       <w:tblPr>
-        <w:tblStyle w:val="Tabellenraster"/>
-        <w:tblW w:w="0" w:type="auto"/>
-        <w:tblLook w:val="04A0" w:firstRow="1" w:lastRow="0" w:firstColumn="1" w:lastColumn="0" w:noHBand="0" w:noVBand="1"/>
-      </w:tblPr>
-      <w:tblGrid>
-        <w:gridCol w:w="550"/>
-        <w:gridCol w:w="1852"/>
-        <w:gridCol w:w="6660"/>
-      </w:tblGrid>
-      <w:tr>
-        <w:tc>
-          <w:tcPr>
-            <w:tcW w:w="550" w:type="dxa"/>
-          </w:tcPr>
-          <w:p>
-            <w:pPr>
-              <w:rPr>
-                <w:lang w:val="de-DE"/>
-              </w:rPr>
-            </w:pPr>
-            <w:r>
-              <w:rPr>
-                <w:lang w:val="de-DE"/>
-              </w:rPr>
-              <w:t>ID</w:t>
-            </w:r>
-          </w:p>
-        </w:tc>
-        <w:tc>
-          <w:tcPr>
-            <w:tcW w:w="1852" w:type="dxa"/>
-          </w:tcPr>
-          <w:p>
-            <w:pPr>
-              <w:rPr>
-                <w:lang w:val="de-DE"/>
-              </w:rPr>
-            </w:pPr>
-            <w:r>
-              <w:rPr>
-                <w:lang w:val="de-DE"/>
-              </w:rPr>
-              <w:t>Name</w:t>
-            </w:r>
-          </w:p>
-        </w:tc>
-        <w:tc>
-          <w:tcPr>
-            <w:tcW w:w="6660" w:type="dxa"/>
-          </w:tcPr>
-          <w:p>
-            <w:pPr>
-              <w:rPr>
-                <w:lang w:val="de-DE"/>
-              </w:rPr>
-            </w:pPr>
-            <w:r>
-              <w:rPr>
-                <w:lang w:val="de-DE"/>
-              </w:rPr>
-              <w:t>Beschreibung</w:t>
-            </w:r>
-          </w:p>
-        </w:tc>
-      </w:tr>
-      <w:tr>
-        <w:tc>
-          <w:tcPr>
-            <w:tcW w:w="550" w:type="dxa"/>
-          </w:tcPr>
-          <w:p>
-            <w:pPr>
-              <w:rPr>
-                <w:lang w:val="de-DE"/>
-              </w:rPr>
-            </w:pPr>
-            <w:r>
-              <w:rPr>
-                <w:lang w:val="de-DE"/>
-              </w:rPr>
-              <w:t>6</w:t>
-            </w:r>
-          </w:p>
-        </w:tc>
-        <w:tc>
-          <w:tcPr>
-            <w:tcW w:w="1852" w:type="dxa"/>
-          </w:tcPr>
-          <w:p>
-            <w:pPr>
-              <w:rPr>
-                <w:lang w:val="de-DE"/>
-              </w:rPr>
-            </w:pPr>
-            <w:r>
-              <w:rPr>
-                <w:lang w:val="de-DE"/>
-              </w:rPr>
-              <w:t>Datenimport</w:t>
-            </w:r>
-          </w:p>
-        </w:tc>
-        <w:tc>
-          <w:tcPr>
-            <w:tcW w:w="6660" w:type="dxa"/>
-          </w:tcPr>
-          <w:p>
-            <w:pPr>
-              <w:rPr>
-                <w:lang w:val="de-DE"/>
-              </w:rPr>
-            </w:pPr>
-            <w:r>
-              <w:t>Über eine Schnittstelle können aus einer Datei direkt in die Datenbank importiert werden.</w:t>
-            </w:r>
-          </w:p>
-        </w:tc>
-      </w:tr>
-    </w:tbl>
-    <w:p>
-      <w:pPr>
-        <w:pStyle w:val="Beschriftung"/>
-        <w:rPr>
-          <w:lang w:val="de-DE"/>
-        </w:rPr>
-      </w:pPr>
-      <w:bookmarkStart w:id="13" w:name="_Toc81852899"/>
-      <w:r>
-        <w:t xml:space="preserve">Table </w:t>
-      </w:r>
-      <w:fldSimple w:instr=" SEQ Table \* ARABIC ">
-        <w:r>
-          <w:rPr>
-            <w:noProof/>
-          </w:rPr>
-          <w:t>2</w:t>
-        </w:r>
-      </w:fldSimple>
-      <w:r>
-        <w:t>: KANN-Ziele</w:t>
-      </w:r>
-      <w:bookmarkEnd w:id="13"/>
-    </w:p>
-    <w:p>
-      <w:pPr>
-        <w:pStyle w:val="berschrift1"/>
-        <w:rPr>
-          <w:lang w:val="de-DE"/>
-        </w:rPr>
-      </w:pPr>
-      <w:bookmarkStart w:id="14" w:name="_Toc82455737"/>
-      <w:r>
-        <w:rPr>
-          <w:lang w:val="de-DE"/>
-        </w:rPr>
-        <w:t>Anforderungen</w:t>
-      </w:r>
-      <w:bookmarkEnd w:id="14"/>
-    </w:p>
-    <w:p>
-      <w:pPr>
-        <w:rPr>
-          <w:lang w:val="de-DE"/>
-        </w:rPr>
-      </w:pPr>
-      <w:r>
-        <w:t>Die Anforderungen an das Produkt werden von den Zielen abgeleitet. Sie werden in funktionale und nicht-funktionale Anforderungen aufgeteilt.</w:t>
-      </w:r>
-    </w:p>
-    <w:p>
-      <w:pPr>
-        <w:pStyle w:val="berschrift2"/>
-        <w:rPr>
-          <w:lang w:val="de-DE"/>
-        </w:rPr>
-      </w:pPr>
-      <w:bookmarkStart w:id="15" w:name="_Toc82455738"/>
-      <w:r>
-        <w:rPr>
-          <w:lang w:val="de-DE"/>
-        </w:rPr>
-        <w:t>Funktionale Anforderungen</w:t>
-      </w:r>
-      <w:bookmarkEnd w:id="15"/>
-    </w:p>
-    <w:tbl>
-      <w:tblPr>
-        <w:tblStyle w:val="Tabellenraster"/>
+        <w:tblStyle w:val="TableGrid"/>
         <w:tblW w:w="9067" w:type="dxa"/>
         <w:tblLook w:val="04A0" w:firstRow="1" w:lastRow="0" w:firstColumn="1" w:lastColumn="0" w:noHBand="0" w:noVBand="1"/>
       </w:tblPr>
@@ -4513,7 +4588,7 @@
           </w:p>
           <w:p>
             <w:pPr>
-              <w:pStyle w:val="Listenabsatz"/>
+              <w:pStyle w:val="ListParagraph"/>
               <w:numPr>
                 <w:ilvl w:val="0"/>
                 <w:numId w:val="2"/>
@@ -4531,7 +4606,7 @@
           </w:p>
           <w:p>
             <w:pPr>
-              <w:pStyle w:val="Listenabsatz"/>
+              <w:pStyle w:val="ListParagraph"/>
               <w:numPr>
                 <w:ilvl w:val="0"/>
                 <w:numId w:val="2"/>
@@ -4540,16 +4615,18 @@
                 <w:lang w:val="de-DE"/>
               </w:rPr>
             </w:pPr>
+            <w:proofErr w:type="spellStart"/>
             <w:r>
               <w:rPr>
                 <w:lang w:val="de-DE"/>
               </w:rPr>
               <w:t>Int</w:t>
             </w:r>
+            <w:proofErr w:type="spellEnd"/>
           </w:p>
           <w:p>
             <w:pPr>
-              <w:pStyle w:val="Listenabsatz"/>
+              <w:pStyle w:val="ListParagraph"/>
               <w:numPr>
                 <w:ilvl w:val="0"/>
                 <w:numId w:val="2"/>
@@ -4822,15 +4899,7 @@
           </w:tcPr>
           <w:p>
             <w:r>
-              <w:t xml:space="preserve">Über eine Schnittstelle können Daten im </w:t>
-            </w:r>
-            <w:proofErr w:type="gramStart"/>
-            <w:r>
-              <w:t>XML Format</w:t>
-            </w:r>
-            <w:proofErr w:type="gramEnd"/>
-            <w:r>
-              <w:t xml:space="preserve"> in die Datenbank importiert werden.</w:t>
+              <w:t>Über eine Schnittstelle können Daten im XML Format in die Datenbank importiert werden.</w:t>
             </w:r>
           </w:p>
         </w:tc>
@@ -4934,7 +5003,7 @@
     </w:tbl>
     <w:p>
       <w:pPr>
-        <w:pStyle w:val="Beschriftung"/>
+        <w:pStyle w:val="Caption"/>
         <w:rPr>
           <w:lang w:val="de-DE"/>
         </w:rPr>
@@ -4943,14 +5012,27 @@
       <w:r>
         <w:t xml:space="preserve">Table </w:t>
       </w:r>
-      <w:fldSimple w:instr=" SEQ Table \* ARABIC ">
-        <w:r>
-          <w:rPr>
-            <w:noProof/>
-          </w:rPr>
-          <w:t>3</w:t>
-        </w:r>
-      </w:fldSimple>
+      <w:r>
+        <w:fldChar w:fldCharType="begin"/>
+      </w:r>
+      <w:r>
+        <w:instrText xml:space="preserve"> SEQ Table \* ARABIC </w:instrText>
+      </w:r>
+      <w:r>
+        <w:fldChar w:fldCharType="separate"/>
+      </w:r>
+      <w:r>
+        <w:rPr>
+          <w:noProof/>
+        </w:rPr>
+        <w:t>3</w:t>
+      </w:r>
+      <w:r>
+        <w:rPr>
+          <w:noProof/>
+        </w:rPr>
+        <w:fldChar w:fldCharType="end"/>
+      </w:r>
       <w:r>
         <w:t>: Funktionale Anforderungen</w:t>
       </w:r>
@@ -4958,7 +5040,7 @@
     </w:p>
     <w:p>
       <w:pPr>
-        <w:pStyle w:val="berschrift2"/>
+        <w:pStyle w:val="Heading2"/>
         <w:rPr>
           <w:lang w:val="de-DE"/>
         </w:rPr>
@@ -4974,7 +5056,7 @@
     </w:p>
     <w:tbl>
       <w:tblPr>
-        <w:tblStyle w:val="Tabellenraster"/>
+        <w:tblStyle w:val="TableGrid"/>
         <w:tblW w:w="9067" w:type="dxa"/>
         <w:tblLook w:val="04A0" w:firstRow="1" w:lastRow="0" w:firstColumn="1" w:lastColumn="0" w:noHBand="0" w:noVBand="1"/>
       </w:tblPr>
@@ -5137,7 +5219,15 @@
               </w:rPr>
             </w:pPr>
             <w:r>
-              <w:t>Bei 100'000 Datensätzen darf die Zugriffszeit auf einen Datensatz nicht länger als 100 ms dauern.</w:t>
+              <w:t xml:space="preserve">Bei 100'000 Datensätzen darf die Zugriffszeit auf einen Datensatz nicht länger als 100 </w:t>
+            </w:r>
+            <w:proofErr w:type="spellStart"/>
+            <w:r>
+              <w:t>ms</w:t>
+            </w:r>
+            <w:proofErr w:type="spellEnd"/>
+            <w:r>
+              <w:t xml:space="preserve"> dauern.</w:t>
             </w:r>
           </w:p>
         </w:tc>
@@ -5235,21 +5325,34 @@
     </w:tbl>
     <w:p>
       <w:pPr>
-        <w:pStyle w:val="Beschriftung"/>
+        <w:pStyle w:val="Caption"/>
       </w:pPr>
       <w:bookmarkStart w:id="18" w:name="_Toc81852901"/>
       <w:r>
         <w:lastRenderedPageBreak/>
         <w:t xml:space="preserve">Table </w:t>
       </w:r>
-      <w:fldSimple w:instr=" SEQ Table \* ARABIC ">
-        <w:r>
-          <w:rPr>
-            <w:noProof/>
-          </w:rPr>
-          <w:t>4</w:t>
-        </w:r>
-      </w:fldSimple>
+      <w:r>
+        <w:fldChar w:fldCharType="begin"/>
+      </w:r>
+      <w:r>
+        <w:instrText xml:space="preserve"> SEQ Table \* ARABIC </w:instrText>
+      </w:r>
+      <w:r>
+        <w:fldChar w:fldCharType="separate"/>
+      </w:r>
+      <w:r>
+        <w:rPr>
+          <w:noProof/>
+        </w:rPr>
+        <w:t>4</w:t>
+      </w:r>
+      <w:r>
+        <w:rPr>
+          <w:noProof/>
+        </w:rPr>
+        <w:fldChar w:fldCharType="end"/>
+      </w:r>
       <w:r>
         <w:t>: Nicht-funktionale Anforderungen</w:t>
       </w:r>
@@ -5257,7 +5360,7 @@
     </w:p>
     <w:p>
       <w:pPr>
-        <w:pStyle w:val="berschrift1"/>
+        <w:pStyle w:val="Heading1"/>
         <w:rPr>
           <w:lang w:val="de-DE"/>
         </w:rPr>
@@ -5273,7 +5376,7 @@
     </w:p>
     <w:p>
       <w:pPr>
-        <w:pStyle w:val="berschrift2"/>
+        <w:pStyle w:val="Heading2"/>
         <w:rPr>
           <w:lang w:val="de-DE"/>
         </w:rPr>
@@ -5348,7 +5451,7 @@
     </w:p>
     <w:p>
       <w:pPr>
-        <w:pStyle w:val="Beschriftung"/>
+        <w:pStyle w:val="Caption"/>
         <w:rPr>
           <w:lang w:val="de-DE"/>
         </w:rPr>
@@ -5357,14 +5460,27 @@
       <w:r>
         <w:t xml:space="preserve">Abbildung </w:t>
       </w:r>
-      <w:fldSimple w:instr=" SEQ Abbildung \* ARABIC ">
-        <w:r>
-          <w:rPr>
-            <w:noProof/>
-          </w:rPr>
-          <w:t>2</w:t>
-        </w:r>
-      </w:fldSimple>
+      <w:r>
+        <w:fldChar w:fldCharType="begin"/>
+      </w:r>
+      <w:r>
+        <w:instrText xml:space="preserve"> SEQ Abbildung \* ARABIC </w:instrText>
+      </w:r>
+      <w:r>
+        <w:fldChar w:fldCharType="separate"/>
+      </w:r>
+      <w:r>
+        <w:rPr>
+          <w:noProof/>
+        </w:rPr>
+        <w:t>2</w:t>
+      </w:r>
+      <w:r>
+        <w:rPr>
+          <w:noProof/>
+        </w:rPr>
+        <w:fldChar w:fldCharType="end"/>
+      </w:r>
       <w:r>
         <w:t>: Kontextdiagram Seefeld-Versicherung</w:t>
       </w:r>
@@ -5372,7 +5488,7 @@
     </w:p>
     <w:p>
       <w:pPr>
-        <w:pStyle w:val="berschrift2"/>
+        <w:pStyle w:val="Heading2"/>
         <w:rPr>
           <w:lang w:val="de-DE"/>
         </w:rPr>
@@ -5447,7 +5563,7 @@
     </w:p>
     <w:p>
       <w:pPr>
-        <w:pStyle w:val="Beschriftung"/>
+        <w:pStyle w:val="Caption"/>
         <w:rPr>
           <w:noProof/>
         </w:rPr>
@@ -5456,14 +5572,27 @@
       <w:r>
         <w:t xml:space="preserve">Abbildung </w:t>
       </w:r>
-      <w:fldSimple w:instr=" SEQ Abbildung \* ARABIC ">
-        <w:r>
-          <w:rPr>
-            <w:noProof/>
-          </w:rPr>
-          <w:t>3</w:t>
-        </w:r>
-      </w:fldSimple>
+      <w:r>
+        <w:fldChar w:fldCharType="begin"/>
+      </w:r>
+      <w:r>
+        <w:instrText xml:space="preserve"> SEQ Abbildung \* ARABIC </w:instrText>
+      </w:r>
+      <w:r>
+        <w:fldChar w:fldCharType="separate"/>
+      </w:r>
+      <w:r>
+        <w:rPr>
+          <w:noProof/>
+        </w:rPr>
+        <w:t>3</w:t>
+      </w:r>
+      <w:r>
+        <w:rPr>
+          <w:noProof/>
+        </w:rPr>
+        <w:fldChar w:fldCharType="end"/>
+      </w:r>
       <w:r>
         <w:t>: Schadensmeldung Kunde</w:t>
       </w:r>
@@ -5537,20 +5666,33 @@
     </w:p>
     <w:p>
       <w:pPr>
-        <w:pStyle w:val="Beschriftung"/>
+        <w:pStyle w:val="Caption"/>
       </w:pPr>
       <w:bookmarkStart w:id="24" w:name="_Toc81852874"/>
       <w:r>
         <w:t xml:space="preserve">Abbildung </w:t>
       </w:r>
-      <w:fldSimple w:instr=" SEQ Abbildung \* ARABIC ">
-        <w:r>
-          <w:rPr>
-            <w:noProof/>
-          </w:rPr>
-          <w:t>4</w:t>
-        </w:r>
-      </w:fldSimple>
+      <w:r>
+        <w:fldChar w:fldCharType="begin"/>
+      </w:r>
+      <w:r>
+        <w:instrText xml:space="preserve"> SEQ Abbildung \* ARABIC </w:instrText>
+      </w:r>
+      <w:r>
+        <w:fldChar w:fldCharType="separate"/>
+      </w:r>
+      <w:r>
+        <w:rPr>
+          <w:noProof/>
+        </w:rPr>
+        <w:t>4</w:t>
+      </w:r>
+      <w:r>
+        <w:rPr>
+          <w:noProof/>
+        </w:rPr>
+        <w:fldChar w:fldCharType="end"/>
+      </w:r>
       <w:r>
         <w:t>: Schadensmeldung Mitarbeiter</w:t>
       </w:r>
@@ -5618,20 +5760,33 @@
     </w:p>
     <w:p>
       <w:pPr>
-        <w:pStyle w:val="Beschriftung"/>
+        <w:pStyle w:val="Caption"/>
       </w:pPr>
       <w:bookmarkStart w:id="25" w:name="_Toc81852875"/>
       <w:r>
         <w:t xml:space="preserve">Abbildung </w:t>
       </w:r>
-      <w:fldSimple w:instr=" SEQ Abbildung \* ARABIC ">
-        <w:r>
-          <w:rPr>
-            <w:noProof/>
-          </w:rPr>
-          <w:t>5</w:t>
-        </w:r>
-      </w:fldSimple>
+      <w:r>
+        <w:fldChar w:fldCharType="begin"/>
+      </w:r>
+      <w:r>
+        <w:instrText xml:space="preserve"> SEQ Abbildung \* ARABIC </w:instrText>
+      </w:r>
+      <w:r>
+        <w:fldChar w:fldCharType="separate"/>
+      </w:r>
+      <w:r>
+        <w:rPr>
+          <w:noProof/>
+        </w:rPr>
+        <w:t>5</w:t>
+      </w:r>
+      <w:r>
+        <w:rPr>
+          <w:noProof/>
+        </w:rPr>
+        <w:fldChar w:fldCharType="end"/>
+      </w:r>
       <w:r>
         <w:t>: Use-Case Kundendaten</w:t>
       </w:r>
@@ -5639,7 +5794,7 @@
     </w:p>
     <w:p>
       <w:pPr>
-        <w:pStyle w:val="berschrift1"/>
+        <w:pStyle w:val="Heading1"/>
       </w:pPr>
       <w:bookmarkStart w:id="26" w:name="_Toc82455743"/>
       <w:r>
@@ -5649,7 +5804,7 @@
     </w:p>
     <w:p>
       <w:pPr>
-        <w:pStyle w:val="berschrift2"/>
+        <w:pStyle w:val="Heading2"/>
       </w:pPr>
       <w:bookmarkStart w:id="27" w:name="_Toc82455744"/>
       <w:r>
@@ -5659,13 +5814,29 @@
     </w:p>
     <w:p>
       <w:r>
-        <w:t xml:space="preserve">Das Klassendiagram zeigt die Klassen von IAccess. </w:t>
+        <w:t xml:space="preserve">Das Klassendiagram zeigt die Klassen von </w:t>
+      </w:r>
+      <w:proofErr w:type="spellStart"/>
+      <w:r>
+        <w:t>IAccess</w:t>
+      </w:r>
+      <w:proofErr w:type="spellEnd"/>
+      <w:r>
+        <w:t xml:space="preserve">. </w:t>
       </w:r>
       <w:r>
         <w:t>Das Third Party Package muss eine eigene Kl</w:t>
       </w:r>
       <w:r>
-        <w:t>asse erstellen, welche von Record erbt. In dieser Klasse wird die Datenstruktur dieses Records festgehalten.</w:t>
+        <w:t xml:space="preserve">asse erstellen, welche von </w:t>
+      </w:r>
+      <w:proofErr w:type="spellStart"/>
+      <w:r>
+        <w:t>Record</w:t>
+      </w:r>
+      <w:proofErr w:type="spellEnd"/>
+      <w:r>
+        <w:t xml:space="preserve"> erbt. In dieser Klasse wird die Datenstruktur dieses Records festgehalten.</w:t>
       </w:r>
     </w:p>
     <w:p>
@@ -5715,20 +5886,33 @@
     </w:p>
     <w:p>
       <w:pPr>
-        <w:pStyle w:val="Beschriftung"/>
+        <w:pStyle w:val="Caption"/>
       </w:pPr>
       <w:bookmarkStart w:id="28" w:name="_Toc81852876"/>
       <w:r>
         <w:t xml:space="preserve">Abbildung </w:t>
       </w:r>
-      <w:fldSimple w:instr=" SEQ Abbildung \* ARABIC ">
-        <w:r>
-          <w:rPr>
-            <w:noProof/>
-          </w:rPr>
-          <w:t>6</w:t>
-        </w:r>
-      </w:fldSimple>
+      <w:r>
+        <w:fldChar w:fldCharType="begin"/>
+      </w:r>
+      <w:r>
+        <w:instrText xml:space="preserve"> SEQ Abbildung \* ARABIC </w:instrText>
+      </w:r>
+      <w:r>
+        <w:fldChar w:fldCharType="separate"/>
+      </w:r>
+      <w:r>
+        <w:rPr>
+          <w:noProof/>
+        </w:rPr>
+        <w:t>6</w:t>
+      </w:r>
+      <w:r>
+        <w:rPr>
+          <w:noProof/>
+        </w:rPr>
+        <w:fldChar w:fldCharType="end"/>
+      </w:r>
       <w:r>
         <w:t>: UML-Klassendiagram</w:t>
       </w:r>
@@ -5755,7 +5939,7 @@
     </w:p>
     <w:p>
       <w:pPr>
-        <w:pStyle w:val="berschrift2"/>
+        <w:pStyle w:val="Heading2"/>
       </w:pPr>
       <w:bookmarkStart w:id="29" w:name="_Toc82455745"/>
       <w:r>
@@ -5766,20 +5950,41 @@
     </w:p>
     <w:p>
       <w:pPr>
-        <w:pStyle w:val="berschrift3"/>
+        <w:pStyle w:val="Heading3"/>
       </w:pPr>
       <w:bookmarkStart w:id="30" w:name="_Toc82455746"/>
       <w:r>
-        <w:t>Erstellen eines neuen Record</w:t>
+        <w:t xml:space="preserve">Erstellen eines neuen </w:t>
+      </w:r>
+      <w:proofErr w:type="spellStart"/>
+      <w:r>
+        <w:t>Record</w:t>
       </w:r>
       <w:bookmarkEnd w:id="30"/>
-    </w:p>
-    <w:p>
-      <w:r>
-        <w:t xml:space="preserve">Um einen neuen Record erstellen zu können wird zuerst eine Tabelle mit dem Typ des Records erstellt. </w:t>
-      </w:r>
-      <w:r>
-        <w:t xml:space="preserve">Anschliessen wir ein neuer Record dieses Typs erstellt und der Tabelle hinzugefügt. Um die Änderung persistent zu </w:t>
+      <w:proofErr w:type="spellEnd"/>
+    </w:p>
+    <w:p>
+      <w:r>
+        <w:t xml:space="preserve">Um einen neuen </w:t>
+      </w:r>
+      <w:proofErr w:type="spellStart"/>
+      <w:r>
+        <w:t>Record</w:t>
+      </w:r>
+      <w:proofErr w:type="spellEnd"/>
+      <w:r>
+        <w:t xml:space="preserve"> erstellen zu können wird zuerst eine Tabelle mit dem Typ des Records erstellt. </w:t>
+      </w:r>
+      <w:r>
+        <w:t xml:space="preserve">Anschliessen wir ein neuer </w:t>
+      </w:r>
+      <w:proofErr w:type="spellStart"/>
+      <w:r>
+        <w:t>Record</w:t>
+      </w:r>
+      <w:proofErr w:type="spellEnd"/>
+      <w:r>
+        <w:t xml:space="preserve"> dieses Typs erstellt und der Tabelle hinzugefügt. Um die Änderung persistent zu </w:t>
       </w:r>
       <w:r>
         <w:t>speichern,</w:t>
@@ -5835,20 +6040,33 @@
     </w:p>
     <w:p>
       <w:pPr>
-        <w:pStyle w:val="Beschriftung"/>
+        <w:pStyle w:val="Caption"/>
       </w:pPr>
       <w:bookmarkStart w:id="31" w:name="_Toc81852877"/>
       <w:r>
         <w:t xml:space="preserve">Abbildung </w:t>
       </w:r>
-      <w:fldSimple w:instr=" SEQ Abbildung \* ARABIC ">
-        <w:r>
-          <w:rPr>
-            <w:noProof/>
-          </w:rPr>
-          <w:t>7</w:t>
-        </w:r>
-      </w:fldSimple>
+      <w:r>
+        <w:fldChar w:fldCharType="begin"/>
+      </w:r>
+      <w:r>
+        <w:instrText xml:space="preserve"> SEQ Abbildung \* ARABIC </w:instrText>
+      </w:r>
+      <w:r>
+        <w:fldChar w:fldCharType="separate"/>
+      </w:r>
+      <w:r>
+        <w:rPr>
+          <w:noProof/>
+        </w:rPr>
+        <w:t>7</w:t>
+      </w:r>
+      <w:r>
+        <w:rPr>
+          <w:noProof/>
+        </w:rPr>
+        <w:fldChar w:fldCharType="end"/>
+      </w:r>
       <w:r>
         <w:t xml:space="preserve">: UML-Sequenzdiagram zum </w:t>
       </w:r>
@@ -5862,7 +6080,7 @@
     </w:p>
     <w:p>
       <w:pPr>
-        <w:pStyle w:val="berschrift3"/>
+        <w:pStyle w:val="Heading3"/>
       </w:pPr>
       <w:bookmarkStart w:id="32" w:name="_Toc82455747"/>
       <w:r>
@@ -5872,15 +6090,39 @@
     </w:p>
     <w:p>
       <w:r>
-        <w:t xml:space="preserve">Um einen Record auslesen zu können, müssen zuerst alle Records dieses Typs geladen werden. Dies geschieht über den Generic Typ der Tabelle. </w:t>
-      </w:r>
-      <w:proofErr w:type="gramStart"/>
-      <w:r>
-        <w:t>Beim auslesen</w:t>
-      </w:r>
-      <w:proofErr w:type="gramEnd"/>
-      <w:r>
-        <w:t xml:space="preserve"> der Daten einer Tabelle können mehrere Predicates mitgegeben werden um die Daten zu filtern.</w:t>
+        <w:t xml:space="preserve">Um einen </w:t>
+      </w:r>
+      <w:proofErr w:type="spellStart"/>
+      <w:r>
+        <w:t>Record</w:t>
+      </w:r>
+      <w:proofErr w:type="spellEnd"/>
+      <w:r>
+        <w:t xml:space="preserve"> auslesen zu können, müssen zuerst alle Records dieses Typs geladen werden. Dies geschieht über den </w:t>
+      </w:r>
+      <w:proofErr w:type="spellStart"/>
+      <w:r>
+        <w:t>Generic</w:t>
+      </w:r>
+      <w:proofErr w:type="spellEnd"/>
+      <w:r>
+        <w:t xml:space="preserve"> Typ der Tabelle. Beim </w:t>
+      </w:r>
+      <w:proofErr w:type="spellStart"/>
+      <w:r>
+        <w:t>auslesen</w:t>
+      </w:r>
+      <w:proofErr w:type="spellEnd"/>
+      <w:r>
+        <w:t xml:space="preserve"> der Daten einer Tabelle können mehrere </w:t>
+      </w:r>
+      <w:proofErr w:type="spellStart"/>
+      <w:r>
+        <w:t>Predicates</w:t>
+      </w:r>
+      <w:proofErr w:type="spellEnd"/>
+      <w:r>
+        <w:t xml:space="preserve"> mitgegeben werden um die Daten zu filtern.</w:t>
       </w:r>
       <w:r>
         <w:rPr>
@@ -5925,20 +6167,33 @@
     </w:p>
     <w:p>
       <w:pPr>
-        <w:pStyle w:val="Beschriftung"/>
+        <w:pStyle w:val="Caption"/>
       </w:pPr>
       <w:bookmarkStart w:id="33" w:name="_Toc81852878"/>
       <w:r>
         <w:t xml:space="preserve">Abbildung </w:t>
       </w:r>
-      <w:fldSimple w:instr=" SEQ Abbildung \* ARABIC ">
-        <w:r>
-          <w:rPr>
-            <w:noProof/>
-          </w:rPr>
-          <w:t>8</w:t>
-        </w:r>
-      </w:fldSimple>
+      <w:r>
+        <w:fldChar w:fldCharType="begin"/>
+      </w:r>
+      <w:r>
+        <w:instrText xml:space="preserve"> SEQ Abbildung \* ARABIC </w:instrText>
+      </w:r>
+      <w:r>
+        <w:fldChar w:fldCharType="separate"/>
+      </w:r>
+      <w:r>
+        <w:rPr>
+          <w:noProof/>
+        </w:rPr>
+        <w:t>8</w:t>
+      </w:r>
+      <w:r>
+        <w:rPr>
+          <w:noProof/>
+        </w:rPr>
+        <w:fldChar w:fldCharType="end"/>
+      </w:r>
       <w:r>
         <w:t>: UML-Sequenzdiagram zum Selekti</w:t>
       </w:r>
@@ -5952,7 +6207,7 @@
     </w:p>
     <w:p>
       <w:pPr>
-        <w:pStyle w:val="berschrift3"/>
+        <w:pStyle w:val="Heading3"/>
       </w:pPr>
       <w:bookmarkStart w:id="34" w:name="_Toc82455748"/>
       <w:r>
@@ -5972,15 +6227,7 @@
         <w:t xml:space="preserve">Verlinkung mit einer Tabelle </w:t>
       </w:r>
       <w:r>
-        <w:t xml:space="preserve">werden die Änderung </w:t>
-      </w:r>
-      <w:proofErr w:type="gramStart"/>
-      <w:r>
-        <w:t>beim persistenten speichern</w:t>
-      </w:r>
-      <w:proofErr w:type="gramEnd"/>
-      <w:r>
-        <w:t xml:space="preserve"> der Tabelle aktualisiert.</w:t>
+        <w:t>werden die Änderung beim persistenten speichern der Tabelle aktualisiert.</w:t>
       </w:r>
     </w:p>
     <w:p>
@@ -6030,20 +6277,33 @@
     </w:p>
     <w:p>
       <w:pPr>
-        <w:pStyle w:val="Beschriftung"/>
+        <w:pStyle w:val="Caption"/>
       </w:pPr>
       <w:bookmarkStart w:id="35" w:name="_Toc81852879"/>
       <w:r>
         <w:t xml:space="preserve">Abbildung </w:t>
       </w:r>
-      <w:fldSimple w:instr=" SEQ Abbildung \* ARABIC ">
-        <w:r>
-          <w:rPr>
-            <w:noProof/>
-          </w:rPr>
-          <w:t>9</w:t>
-        </w:r>
-      </w:fldSimple>
+      <w:r>
+        <w:fldChar w:fldCharType="begin"/>
+      </w:r>
+      <w:r>
+        <w:instrText xml:space="preserve"> SEQ Abbildung \* ARABIC </w:instrText>
+      </w:r>
+      <w:r>
+        <w:fldChar w:fldCharType="separate"/>
+      </w:r>
+      <w:r>
+        <w:rPr>
+          <w:noProof/>
+        </w:rPr>
+        <w:t>9</w:t>
+      </w:r>
+      <w:r>
+        <w:rPr>
+          <w:noProof/>
+        </w:rPr>
+        <w:fldChar w:fldCharType="end"/>
+      </w:r>
       <w:r>
         <w:t>: UML-Sequenzdiagram zum Updaten eines Records.</w:t>
       </w:r>
@@ -6064,7 +6324,7 @@
     </w:p>
     <w:p>
       <w:pPr>
-        <w:pStyle w:val="berschrift3"/>
+        <w:pStyle w:val="Heading3"/>
       </w:pPr>
       <w:bookmarkStart w:id="36" w:name="_Toc82455749"/>
       <w:r>
@@ -6075,7 +6335,15 @@
     </w:p>
     <w:p>
       <w:r>
-        <w:t>Wir ein Record aus der Tabelle entfernt, wird er beim nächsten Speichern der Tabelle im File überschrieben und ist endgültig gelöscht.</w:t>
+        <w:t xml:space="preserve">Wir ein </w:t>
+      </w:r>
+      <w:proofErr w:type="spellStart"/>
+      <w:r>
+        <w:t>Record</w:t>
+      </w:r>
+      <w:proofErr w:type="spellEnd"/>
+      <w:r>
+        <w:t xml:space="preserve"> aus der Tabelle entfernt, wird er beim nächsten Speichern der Tabelle im File überschrieben und ist endgültig gelöscht.</w:t>
       </w:r>
     </w:p>
     <w:p>
@@ -6125,20 +6393,33 @@
     </w:p>
     <w:p>
       <w:pPr>
-        <w:pStyle w:val="Beschriftung"/>
+        <w:pStyle w:val="Caption"/>
       </w:pPr>
       <w:bookmarkStart w:id="37" w:name="_Toc81852880"/>
       <w:r>
         <w:t xml:space="preserve">Abbildung </w:t>
       </w:r>
-      <w:fldSimple w:instr=" SEQ Abbildung \* ARABIC ">
-        <w:r>
-          <w:rPr>
-            <w:noProof/>
-          </w:rPr>
-          <w:t>10</w:t>
-        </w:r>
-      </w:fldSimple>
+      <w:r>
+        <w:fldChar w:fldCharType="begin"/>
+      </w:r>
+      <w:r>
+        <w:instrText xml:space="preserve"> SEQ Abbildung \* ARABIC </w:instrText>
+      </w:r>
+      <w:r>
+        <w:fldChar w:fldCharType="separate"/>
+      </w:r>
+      <w:r>
+        <w:rPr>
+          <w:noProof/>
+        </w:rPr>
+        <w:t>10</w:t>
+      </w:r>
+      <w:r>
+        <w:rPr>
+          <w:noProof/>
+        </w:rPr>
+        <w:fldChar w:fldCharType="end"/>
+      </w:r>
       <w:r>
         <w:t>: UML-Sequenzdiagram zum Löschen eines Records.</w:t>
       </w:r>
@@ -6160,7 +6441,7 @@
     </w:p>
     <w:p>
       <w:pPr>
-        <w:pStyle w:val="berschrift1"/>
+        <w:pStyle w:val="Heading1"/>
       </w:pPr>
       <w:bookmarkStart w:id="38" w:name="_Toc82455750"/>
       <w:r>
@@ -6176,7 +6457,7 @@
     </w:p>
     <w:p>
       <w:pPr>
-        <w:pStyle w:val="berschrift2"/>
+        <w:pStyle w:val="Heading2"/>
       </w:pPr>
       <w:bookmarkStart w:id="39" w:name="_Toc82455751"/>
       <w:r>
@@ -6186,12 +6467,28 @@
     </w:p>
     <w:p>
       <w:r>
-        <w:t>Sowohl der erstellte Source-Code als auch diese Dokumentation werden mit GIT versioniert. Das Repository wird auf Github als privates Repository gehostet, d.H. nur David Hänni und Severin Gafner haben Zugriff darauf.</w:t>
-      </w:r>
-    </w:p>
-    <w:p>
-      <w:pPr>
-        <w:pStyle w:val="berschrift2"/>
+        <w:t xml:space="preserve">Sowohl der erstellte Source-Code als auch diese Dokumentation werden mit GIT versioniert. Das Repository wird auf </w:t>
+      </w:r>
+      <w:proofErr w:type="spellStart"/>
+      <w:r>
+        <w:t>Github</w:t>
+      </w:r>
+      <w:proofErr w:type="spellEnd"/>
+      <w:r>
+        <w:t xml:space="preserve"> als privates Repository gehostet, </w:t>
+      </w:r>
+      <w:proofErr w:type="spellStart"/>
+      <w:r>
+        <w:t>d.H.</w:t>
+      </w:r>
+      <w:proofErr w:type="spellEnd"/>
+      <w:r>
+        <w:t xml:space="preserve"> nur David Hänni und Severin Gafner haben Zugriff darauf.</w:t>
+      </w:r>
+    </w:p>
+    <w:p>
+      <w:pPr>
+        <w:pStyle w:val="Heading2"/>
       </w:pPr>
       <w:bookmarkStart w:id="40" w:name="_Toc82455752"/>
       <w:r>
@@ -6201,12 +6498,1076 @@
     </w:p>
     <w:p>
       <w:r>
-        <w:t xml:space="preserve">Die erstellen Daten werden in CSV-Dateien abgespeichert. Für jeden Record Typ gibt es eine eigene Datei. </w:t>
+        <w:t xml:space="preserve">Die erstellen Daten werden in CSV-Dateien abgespeichert. Für jeden </w:t>
+      </w:r>
+      <w:proofErr w:type="spellStart"/>
+      <w:r>
+        <w:t>Record</w:t>
+      </w:r>
+      <w:proofErr w:type="spellEnd"/>
+      <w:r>
+        <w:t xml:space="preserve"> Typ gibt es eine eigene Datei. </w:t>
+      </w:r>
+      <w:r>
+        <w:t>Der Dateiname wird automatisch vom Objektnamen übernommen. Die Datei wird erstellt falls sie noch nicht existiert.</w:t>
+      </w:r>
+    </w:p>
+    <w:p>
+      <w:pPr>
+        <w:keepNext/>
+      </w:pPr>
+      <w:r>
+        <w:drawing>
+          <wp:inline distT="0" distB="0" distL="0" distR="0" wp14:anchorId="40FD912B" wp14:editId="65E18861">
+            <wp:extent cx="5760720" cy="5357495"/>
+            <wp:effectExtent l="0" t="0" r="0" b="0"/>
+            <wp:docPr id="13" name="Picture 13"/>
+            <wp:cNvGraphicFramePr>
+              <a:graphicFrameLocks xmlns:a="http://schemas.openxmlformats.org/drawingml/2006/main" noChangeAspect="1"/>
+            </wp:cNvGraphicFramePr>
+            <a:graphic xmlns:a="http://schemas.openxmlformats.org/drawingml/2006/main">
+              <a:graphicData uri="http://schemas.openxmlformats.org/drawingml/2006/picture">
+                <pic:pic xmlns:pic="http://schemas.openxmlformats.org/drawingml/2006/picture">
+                  <pic:nvPicPr>
+                    <pic:cNvPr id="1" name=""/>
+                    <pic:cNvPicPr/>
+                  </pic:nvPicPr>
+                  <pic:blipFill>
+                    <a:blip r:embed="rId18"/>
+                    <a:stretch>
+                      <a:fillRect/>
+                    </a:stretch>
+                  </pic:blipFill>
+                  <pic:spPr>
+                    <a:xfrm>
+                      <a:off x="0" y="0"/>
+                      <a:ext cx="5760720" cy="5357495"/>
+                    </a:xfrm>
+                    <a:prstGeom prst="rect">
+                      <a:avLst/>
+                    </a:prstGeom>
+                  </pic:spPr>
+                </pic:pic>
+              </a:graphicData>
+            </a:graphic>
+          </wp:inline>
+        </w:drawing>
+      </w:r>
+    </w:p>
+    <w:p>
+      <w:pPr>
+        <w:pStyle w:val="Caption"/>
+      </w:pPr>
+      <w:r>
+        <w:t xml:space="preserve">Abbildung </w:t>
+      </w:r>
+      <w:fldSimple w:instr=" SEQ Abbildung \* ARABIC ">
+        <w:r>
+          <w:rPr>
+            <w:noProof/>
+          </w:rPr>
+          <w:t>11</w:t>
+        </w:r>
+      </w:fldSimple>
+      <w:r>
+        <w:t>: Write Code</w:t>
+      </w:r>
+    </w:p>
+    <w:p>
+      <w:pPr>
+        <w:keepNext/>
+      </w:pPr>
+      <w:r>
+        <w:drawing>
+          <wp:inline distT="0" distB="0" distL="0" distR="0" wp14:anchorId="2A2AE4C8" wp14:editId="69C92740">
+            <wp:extent cx="2190750" cy="759344"/>
+            <wp:effectExtent l="0" t="0" r="0" b="3175"/>
+            <wp:docPr id="11" name="Picture 11"/>
+            <wp:cNvGraphicFramePr>
+              <a:graphicFrameLocks xmlns:a="http://schemas.openxmlformats.org/drawingml/2006/main" noChangeAspect="1"/>
+            </wp:cNvGraphicFramePr>
+            <a:graphic xmlns:a="http://schemas.openxmlformats.org/drawingml/2006/main">
+              <a:graphicData uri="http://schemas.openxmlformats.org/drawingml/2006/picture">
+                <pic:pic xmlns:pic="http://schemas.openxmlformats.org/drawingml/2006/picture">
+                  <pic:nvPicPr>
+                    <pic:cNvPr id="1" name=""/>
+                    <pic:cNvPicPr/>
+                  </pic:nvPicPr>
+                  <pic:blipFill>
+                    <a:blip r:embed="rId19"/>
+                    <a:stretch>
+                      <a:fillRect/>
+                    </a:stretch>
+                  </pic:blipFill>
+                  <pic:spPr>
+                    <a:xfrm>
+                      <a:off x="0" y="0"/>
+                      <a:ext cx="2193747" cy="760383"/>
+                    </a:xfrm>
+                    <a:prstGeom prst="rect">
+                      <a:avLst/>
+                    </a:prstGeom>
+                  </pic:spPr>
+                </pic:pic>
+              </a:graphicData>
+            </a:graphic>
+          </wp:inline>
+        </w:drawing>
+      </w:r>
+    </w:p>
+    <w:p>
+      <w:pPr>
+        <w:pStyle w:val="Caption"/>
+      </w:pPr>
+      <w:r>
+        <w:t xml:space="preserve">Abbildung </w:t>
+      </w:r>
+      <w:fldSimple w:instr=" SEQ Abbildung \* ARABIC ">
+        <w:r>
+          <w:rPr>
+            <w:noProof/>
+          </w:rPr>
+          <w:t>12</w:t>
+        </w:r>
+      </w:fldSimple>
+      <w:r>
+        <w:t>: Write CSV</w:t>
+      </w:r>
+    </w:p>
+    <w:p>
+      <w:r>
+        <w:lastRenderedPageBreak/>
+        <w:t xml:space="preserve">Die Write Methode </w:t>
+      </w:r>
+      <w:proofErr w:type="spellStart"/>
+      <w:r>
+        <w:t>looped</w:t>
+      </w:r>
+      <w:proofErr w:type="spellEnd"/>
+      <w:r>
+        <w:t xml:space="preserve"> durch alle</w:t>
+      </w:r>
+      <w:r>
+        <w:t xml:space="preserve"> Einträge in der mitgegebenen Tabelle und fügt Anführungszeichen an falls es sich bei diesem Wert um einen String handelt. Ansonsten wird er normal hinzugefügt. Danach werden Werte pro </w:t>
+      </w:r>
+      <w:proofErr w:type="spellStart"/>
+      <w:r>
+        <w:t>Record</w:t>
+      </w:r>
+      <w:proofErr w:type="spellEnd"/>
+      <w:r>
+        <w:t xml:space="preserve"> mit einem Komma unterteilt.</w:t>
+      </w:r>
+    </w:p>
+    <w:p>
+      <w:pPr>
+        <w:keepNext/>
+      </w:pPr>
+      <w:r>
+        <w:drawing>
+          <wp:inline distT="0" distB="0" distL="0" distR="0" wp14:anchorId="251B0471" wp14:editId="02702FA7">
+            <wp:extent cx="5760720" cy="4352925"/>
+            <wp:effectExtent l="0" t="0" r="0" b="9525"/>
+            <wp:docPr id="14" name="Picture 14"/>
+            <wp:cNvGraphicFramePr>
+              <a:graphicFrameLocks xmlns:a="http://schemas.openxmlformats.org/drawingml/2006/main" noChangeAspect="1"/>
+            </wp:cNvGraphicFramePr>
+            <a:graphic xmlns:a="http://schemas.openxmlformats.org/drawingml/2006/main">
+              <a:graphicData uri="http://schemas.openxmlformats.org/drawingml/2006/picture">
+                <pic:pic xmlns:pic="http://schemas.openxmlformats.org/drawingml/2006/picture">
+                  <pic:nvPicPr>
+                    <pic:cNvPr id="1" name=""/>
+                    <pic:cNvPicPr/>
+                  </pic:nvPicPr>
+                  <pic:blipFill rotWithShape="1">
+                    <a:blip r:embed="rId18"/>
+                    <a:srcRect b="18751"/>
+                    <a:stretch/>
+                  </pic:blipFill>
+                  <pic:spPr bwMode="auto">
+                    <a:xfrm>
+                      <a:off x="0" y="0"/>
+                      <a:ext cx="5760720" cy="4352925"/>
+                    </a:xfrm>
+                    <a:prstGeom prst="rect">
+                      <a:avLst/>
+                    </a:prstGeom>
+                    <a:ln>
+                      <a:noFill/>
+                    </a:ln>
+                    <a:extLst>
+                      <a:ext uri="{53640926-AAD7-44D8-BBD7-CCE9431645EC}">
+                        <a14:shadowObscured xmlns:a14="http://schemas.microsoft.com/office/drawing/2010/main"/>
+                      </a:ext>
+                    </a:extLst>
+                  </pic:spPr>
+                </pic:pic>
+              </a:graphicData>
+            </a:graphic>
+          </wp:inline>
+        </w:drawing>
+      </w:r>
+    </w:p>
+    <w:p>
+      <w:pPr>
+        <w:pStyle w:val="Caption"/>
+      </w:pPr>
+      <w:r>
+        <w:t xml:space="preserve">Abbildung </w:t>
+      </w:r>
+      <w:fldSimple w:instr=" SEQ Abbildung \* ARABIC ">
+        <w:r>
+          <w:rPr>
+            <w:noProof/>
+          </w:rPr>
+          <w:t>13</w:t>
+        </w:r>
+      </w:fldSimple>
+      <w:r>
+        <w:t>: Write loop</w:t>
+      </w:r>
+    </w:p>
+    <w:p>
+      <w:r>
+        <w:t>Zum Schreiben wird die verfügbare C# Funktion «</w:t>
+      </w:r>
+      <w:proofErr w:type="spellStart"/>
+      <w:r>
+        <w:t>StreamWriter</w:t>
+      </w:r>
+      <w:proofErr w:type="spellEnd"/>
+      <w:r>
+        <w:t>» benutzt.</w:t>
+      </w:r>
+      <w:r>
+        <w:t xml:space="preserve"> </w:t>
+      </w:r>
+      <w:r>
+        <w:t>Diesem wird der Pfad angegeben, wo die Datei abgespeichert werden soll. Der Pfad dazu kann in der Datei «</w:t>
+      </w:r>
+      <w:proofErr w:type="spellStart"/>
+      <w:r>
+        <w:t>Config.cs</w:t>
+      </w:r>
+      <w:proofErr w:type="spellEnd"/>
+      <w:r>
+        <w:t>» angepasst werden. Der zweite Parameter «</w:t>
+      </w:r>
+      <w:proofErr w:type="spellStart"/>
+      <w:r>
+        <w:t>false</w:t>
+      </w:r>
+      <w:proofErr w:type="spellEnd"/>
+      <w:r>
+        <w:t>» gibt an ob bestehender Inhalt überschrieben werden soll.</w:t>
+      </w:r>
+    </w:p>
+    <w:p>
+      <w:pPr>
+        <w:keepNext/>
+      </w:pPr>
+      <w:r>
+        <w:drawing>
+          <wp:inline distT="0" distB="0" distL="0" distR="0" wp14:anchorId="0C2E47E9" wp14:editId="6EE88540">
+            <wp:extent cx="5760720" cy="981075"/>
+            <wp:effectExtent l="0" t="0" r="0" b="9525"/>
+            <wp:docPr id="12" name="Picture 12"/>
+            <wp:cNvGraphicFramePr>
+              <a:graphicFrameLocks xmlns:a="http://schemas.openxmlformats.org/drawingml/2006/main" noChangeAspect="1"/>
+            </wp:cNvGraphicFramePr>
+            <a:graphic xmlns:a="http://schemas.openxmlformats.org/drawingml/2006/main">
+              <a:graphicData uri="http://schemas.openxmlformats.org/drawingml/2006/picture">
+                <pic:pic xmlns:pic="http://schemas.openxmlformats.org/drawingml/2006/picture">
+                  <pic:nvPicPr>
+                    <pic:cNvPr id="1" name=""/>
+                    <pic:cNvPicPr/>
+                  </pic:nvPicPr>
+                  <pic:blipFill rotWithShape="1">
+                    <a:blip r:embed="rId18"/>
+                    <a:srcRect t="82139" b="-450"/>
+                    <a:stretch/>
+                  </pic:blipFill>
+                  <pic:spPr bwMode="auto">
+                    <a:xfrm>
+                      <a:off x="0" y="0"/>
+                      <a:ext cx="5760720" cy="981075"/>
+                    </a:xfrm>
+                    <a:prstGeom prst="rect">
+                      <a:avLst/>
+                    </a:prstGeom>
+                    <a:ln>
+                      <a:noFill/>
+                    </a:ln>
+                    <a:extLst>
+                      <a:ext uri="{53640926-AAD7-44D8-BBD7-CCE9431645EC}">
+                        <a14:shadowObscured xmlns:a14="http://schemas.microsoft.com/office/drawing/2010/main"/>
+                      </a:ext>
+                    </a:extLst>
+                  </pic:spPr>
+                </pic:pic>
+              </a:graphicData>
+            </a:graphic>
+          </wp:inline>
+        </w:drawing>
+      </w:r>
+    </w:p>
+    <w:p>
+      <w:pPr>
+        <w:pStyle w:val="Caption"/>
+      </w:pPr>
+      <w:r>
+        <w:t xml:space="preserve">Abbildung </w:t>
+      </w:r>
+      <w:fldSimple w:instr=" SEQ Abbildung \* ARABIC ">
+        <w:r>
+          <w:rPr>
+            <w:noProof/>
+          </w:rPr>
+          <w:t>14</w:t>
+        </w:r>
+      </w:fldSimple>
+      <w:r>
+        <w:t xml:space="preserve">: </w:t>
+      </w:r>
+      <w:proofErr w:type="spellStart"/>
+      <w:r>
+        <w:t>StreamWriter</w:t>
+      </w:r>
+      <w:proofErr w:type="spellEnd"/>
+    </w:p>
+    <w:p>
+      <w:r>
+        <w:br w:type="page"/>
+      </w:r>
+    </w:p>
+    <w:p>
+      <w:pPr>
+        <w:pStyle w:val="Heading2"/>
+      </w:pPr>
+      <w:r>
+        <w:lastRenderedPageBreak/>
+        <w:t>Lesen</w:t>
+      </w:r>
+      <w:r>
+        <w:t xml:space="preserve"> der Daten</w:t>
+      </w:r>
+    </w:p>
+    <w:p>
+      <w:r>
+        <w:t xml:space="preserve">Die gespeicherten Daten </w:t>
+      </w:r>
+      <w:r>
+        <w:t>können aus den CSV Dateien ausgelesen werden.</w:t>
+      </w:r>
+    </w:p>
+    <w:p>
+      <w:pPr>
+        <w:keepNext/>
+      </w:pPr>
+      <w:r>
+        <w:drawing>
+          <wp:inline distT="0" distB="0" distL="0" distR="0" wp14:anchorId="6F8E083C" wp14:editId="1095E445">
+            <wp:extent cx="5760720" cy="6081395"/>
+            <wp:effectExtent l="0" t="0" r="0" b="0"/>
+            <wp:docPr id="16" name="Picture 16"/>
+            <wp:cNvGraphicFramePr>
+              <a:graphicFrameLocks xmlns:a="http://schemas.openxmlformats.org/drawingml/2006/main" noChangeAspect="1"/>
+            </wp:cNvGraphicFramePr>
+            <a:graphic xmlns:a="http://schemas.openxmlformats.org/drawingml/2006/main">
+              <a:graphicData uri="http://schemas.openxmlformats.org/drawingml/2006/picture">
+                <pic:pic xmlns:pic="http://schemas.openxmlformats.org/drawingml/2006/picture">
+                  <pic:nvPicPr>
+                    <pic:cNvPr id="1" name=""/>
+                    <pic:cNvPicPr/>
+                  </pic:nvPicPr>
+                  <pic:blipFill>
+                    <a:blip r:embed="rId20"/>
+                    <a:stretch>
+                      <a:fillRect/>
+                    </a:stretch>
+                  </pic:blipFill>
+                  <pic:spPr>
+                    <a:xfrm>
+                      <a:off x="0" y="0"/>
+                      <a:ext cx="5760720" cy="6081395"/>
+                    </a:xfrm>
+                    <a:prstGeom prst="rect">
+                      <a:avLst/>
+                    </a:prstGeom>
+                  </pic:spPr>
+                </pic:pic>
+              </a:graphicData>
+            </a:graphic>
+          </wp:inline>
+        </w:drawing>
+      </w:r>
+    </w:p>
+    <w:p>
+      <w:pPr>
+        <w:pStyle w:val="Caption"/>
+      </w:pPr>
+      <w:r>
+        <w:t xml:space="preserve">Abbildung </w:t>
+      </w:r>
+      <w:fldSimple w:instr=" SEQ Abbildung \* ARABIC ">
+        <w:r>
+          <w:rPr>
+            <w:noProof/>
+          </w:rPr>
+          <w:t>15</w:t>
+        </w:r>
+      </w:fldSimple>
+      <w:r>
+        <w:t>: Read Code</w:t>
+      </w:r>
+    </w:p>
+    <w:p>
+      <w:r>
+        <w:t>Zum Lesen wird</w:t>
+      </w:r>
+      <w:r>
+        <w:t xml:space="preserve"> </w:t>
+      </w:r>
+      <w:r>
+        <w:t>die verfügbare C# Funktion «</w:t>
+      </w:r>
+      <w:proofErr w:type="spellStart"/>
+      <w:r>
+        <w:t>StreamReader</w:t>
+      </w:r>
+      <w:proofErr w:type="spellEnd"/>
+      <w:r>
+        <w:t>» benutzt</w:t>
+      </w:r>
+      <w:r>
+        <w:t xml:space="preserve">. Diese benötigt ebenfalls den Path zur Datei, welcher über die Variable im </w:t>
+      </w:r>
+      <w:proofErr w:type="spellStart"/>
+      <w:r>
+        <w:t>Config</w:t>
+      </w:r>
+      <w:proofErr w:type="spellEnd"/>
+      <w:r>
+        <w:t xml:space="preserve"> File und dem </w:t>
+      </w:r>
+      <w:r>
+        <w:t>mitgegebenen Objekt Type</w:t>
+      </w:r>
+      <w:r>
+        <w:t xml:space="preserve"> zusammengesetzt wird</w:t>
+      </w:r>
+      <w:r>
+        <w:t>.</w:t>
+      </w:r>
+    </w:p>
+    <w:p>
+      <w:pPr>
+        <w:keepNext/>
+      </w:pPr>
+      <w:r>
+        <w:drawing>
+          <wp:inline distT="0" distB="0" distL="0" distR="0" wp14:anchorId="0CC3F02C" wp14:editId="762609B5">
+            <wp:extent cx="5760720" cy="371475"/>
+            <wp:effectExtent l="0" t="0" r="0" b="9525"/>
+            <wp:docPr id="19" name="Picture 19"/>
+            <wp:cNvGraphicFramePr>
+              <a:graphicFrameLocks xmlns:a="http://schemas.openxmlformats.org/drawingml/2006/main" noChangeAspect="1"/>
+            </wp:cNvGraphicFramePr>
+            <a:graphic xmlns:a="http://schemas.openxmlformats.org/drawingml/2006/main">
+              <a:graphicData uri="http://schemas.openxmlformats.org/drawingml/2006/picture">
+                <pic:pic xmlns:pic="http://schemas.openxmlformats.org/drawingml/2006/picture">
+                  <pic:nvPicPr>
+                    <pic:cNvPr id="1" name=""/>
+                    <pic:cNvPicPr/>
+                  </pic:nvPicPr>
+                  <pic:blipFill rotWithShape="1">
+                    <a:blip r:embed="rId20"/>
+                    <a:srcRect t="7205" b="86687"/>
+                    <a:stretch/>
+                  </pic:blipFill>
+                  <pic:spPr bwMode="auto">
+                    <a:xfrm>
+                      <a:off x="0" y="0"/>
+                      <a:ext cx="5760720" cy="371475"/>
+                    </a:xfrm>
+                    <a:prstGeom prst="rect">
+                      <a:avLst/>
+                    </a:prstGeom>
+                    <a:ln>
+                      <a:noFill/>
+                    </a:ln>
+                    <a:extLst>
+                      <a:ext uri="{53640926-AAD7-44D8-BBD7-CCE9431645EC}">
+                        <a14:shadowObscured xmlns:a14="http://schemas.microsoft.com/office/drawing/2010/main"/>
+                      </a:ext>
+                    </a:extLst>
+                  </pic:spPr>
+                </pic:pic>
+              </a:graphicData>
+            </a:graphic>
+          </wp:inline>
+        </w:drawing>
+      </w:r>
+    </w:p>
+    <w:p>
+      <w:pPr>
+        <w:pStyle w:val="Caption"/>
+      </w:pPr>
+      <w:r>
+        <w:t xml:space="preserve">Abbildung </w:t>
+      </w:r>
+      <w:fldSimple w:instr=" SEQ Abbildung \* ARABIC ">
+        <w:r>
+          <w:rPr>
+            <w:noProof/>
+          </w:rPr>
+          <w:t>16</w:t>
+        </w:r>
+      </w:fldSimple>
+      <w:r>
+        <w:t xml:space="preserve">: </w:t>
+      </w:r>
+      <w:proofErr w:type="spellStart"/>
+      <w:r>
+        <w:t>StreamReader</w:t>
+      </w:r>
+      <w:proofErr w:type="spellEnd"/>
+    </w:p>
+    <w:p>
+      <w:r>
+        <w:br w:type="page"/>
+      </w:r>
+    </w:p>
+    <w:p>
+      <w:r>
+        <w:lastRenderedPageBreak/>
+        <w:t xml:space="preserve">Die Extrahierten </w:t>
+      </w:r>
+      <w:proofErr w:type="spellStart"/>
+      <w:r>
+        <w:t>strings</w:t>
+      </w:r>
+      <w:proofErr w:type="spellEnd"/>
+      <w:r>
+        <w:t xml:space="preserve"> werden daraufhin überprüft. Falls es direkt möglich ist sie in einen Integer oder Boolean umzuwandeln soll dies getan werden. Falls nicht, handelt es sich um einen String. Diesem muss nur die Anführungszeichen entfernt werden. </w:t>
+      </w:r>
+    </w:p>
+    <w:p>
+      <w:pPr>
+        <w:keepNext/>
+      </w:pPr>
+      <w:r>
+        <w:drawing>
+          <wp:inline distT="0" distB="0" distL="0" distR="0" wp14:anchorId="7F38670C" wp14:editId="27FF3B90">
+            <wp:extent cx="5760720" cy="2562225"/>
+            <wp:effectExtent l="0" t="0" r="0" b="9525"/>
+            <wp:docPr id="21" name="Picture 21"/>
+            <wp:cNvGraphicFramePr>
+              <a:graphicFrameLocks xmlns:a="http://schemas.openxmlformats.org/drawingml/2006/main" noChangeAspect="1"/>
+            </wp:cNvGraphicFramePr>
+            <a:graphic xmlns:a="http://schemas.openxmlformats.org/drawingml/2006/main">
+              <a:graphicData uri="http://schemas.openxmlformats.org/drawingml/2006/picture">
+                <pic:pic xmlns:pic="http://schemas.openxmlformats.org/drawingml/2006/picture">
+                  <pic:nvPicPr>
+                    <pic:cNvPr id="1" name=""/>
+                    <pic:cNvPicPr/>
+                  </pic:nvPicPr>
+                  <pic:blipFill rotWithShape="1">
+                    <a:blip r:embed="rId20"/>
+                    <a:srcRect t="31012" b="26857"/>
+                    <a:stretch/>
+                  </pic:blipFill>
+                  <pic:spPr bwMode="auto">
+                    <a:xfrm>
+                      <a:off x="0" y="0"/>
+                      <a:ext cx="5760720" cy="2562225"/>
+                    </a:xfrm>
+                    <a:prstGeom prst="rect">
+                      <a:avLst/>
+                    </a:prstGeom>
+                    <a:ln>
+                      <a:noFill/>
+                    </a:ln>
+                    <a:extLst>
+                      <a:ext uri="{53640926-AAD7-44D8-BBD7-CCE9431645EC}">
+                        <a14:shadowObscured xmlns:a14="http://schemas.microsoft.com/office/drawing/2010/main"/>
+                      </a:ext>
+                    </a:extLst>
+                  </pic:spPr>
+                </pic:pic>
+              </a:graphicData>
+            </a:graphic>
+          </wp:inline>
+        </w:drawing>
+      </w:r>
+    </w:p>
+    <w:p>
+      <w:pPr>
+        <w:pStyle w:val="Caption"/>
+      </w:pPr>
+      <w:r>
+        <w:t xml:space="preserve">Abbildung </w:t>
+      </w:r>
+      <w:fldSimple w:instr=" SEQ Abbildung \* ARABIC ">
+        <w:r>
+          <w:rPr>
+            <w:noProof/>
+          </w:rPr>
+          <w:t>17</w:t>
+        </w:r>
+      </w:fldSimple>
+      <w:r>
+        <w:t>: Parse</w:t>
+      </w:r>
+      <w:r>
+        <w:t>n der</w:t>
+      </w:r>
+      <w:r>
+        <w:t xml:space="preserve"> gelese</w:t>
+      </w:r>
+      <w:r>
+        <w:t>n</w:t>
+      </w:r>
+      <w:r>
+        <w:t xml:space="preserve"> Werte</w:t>
+      </w:r>
+    </w:p>
+    <w:p>
+      <w:r>
+        <w:t>Danach wird ein Objekt mit dem übergebenen Type erstellt. Dies wird für jede Zeile im CSV gemacht und anschliessend in einen Table geschrieben welcher zum Schluss zurückgegeben wird.</w:t>
+      </w:r>
+    </w:p>
+    <w:p>
+      <w:pPr>
+        <w:keepNext/>
+      </w:pPr>
+      <w:r>
+        <w:rPr>
+          <w:noProof/>
+        </w:rPr>
+        <mc:AlternateContent>
+          <mc:Choice Requires="wpg">
+            <w:drawing>
+              <wp:inline distT="0" distB="0" distL="0" distR="0" wp14:anchorId="4AF99DF0" wp14:editId="2382D763">
+                <wp:extent cx="5760720" cy="1104900"/>
+                <wp:effectExtent l="0" t="0" r="0" b="0"/>
+                <wp:docPr id="24" name="Group 24"/>
+                <wp:cNvGraphicFramePr/>
+                <a:graphic xmlns:a="http://schemas.openxmlformats.org/drawingml/2006/main">
+                  <a:graphicData uri="http://schemas.microsoft.com/office/word/2010/wordprocessingGroup">
+                    <wpg:wgp>
+                      <wpg:cNvGrpSpPr/>
+                      <wpg:grpSpPr>
+                        <a:xfrm>
+                          <a:off x="0" y="0"/>
+                          <a:ext cx="5760720" cy="1104900"/>
+                          <a:chOff x="0" y="0"/>
+                          <a:chExt cx="5760720" cy="1104900"/>
+                        </a:xfrm>
+                      </wpg:grpSpPr>
+                      <pic:pic xmlns:pic="http://schemas.openxmlformats.org/drawingml/2006/picture">
+                        <pic:nvPicPr>
+                          <pic:cNvPr id="22" name="Picture 22"/>
+                          <pic:cNvPicPr>
+                            <a:picLocks noChangeAspect="1"/>
+                          </pic:cNvPicPr>
+                        </pic:nvPicPr>
+                        <pic:blipFill rotWithShape="1">
+                          <a:blip r:embed="rId20">
+                            <a:extLst>
+                              <a:ext uri="{28A0092B-C50C-407E-A947-70E740481C1C}">
+                                <a14:useLocalDpi xmlns:a14="http://schemas.microsoft.com/office/drawing/2010/main" val="0"/>
+                              </a:ext>
+                            </a:extLst>
+                          </a:blip>
+                          <a:srcRect t="15819" b="81362"/>
+                          <a:stretch/>
+                        </pic:blipFill>
+                        <pic:spPr bwMode="auto">
+                          <a:xfrm>
+                            <a:off x="0" y="0"/>
+                            <a:ext cx="5760720" cy="171450"/>
+                          </a:xfrm>
+                          <a:prstGeom prst="rect">
+                            <a:avLst/>
+                          </a:prstGeom>
+                          <a:ln>
+                            <a:noFill/>
+                          </a:ln>
+                          <a:extLst>
+                            <a:ext uri="{53640926-AAD7-44D8-BBD7-CCE9431645EC}">
+                              <a14:shadowObscured xmlns:a14="http://schemas.microsoft.com/office/drawing/2010/main"/>
+                            </a:ext>
+                          </a:extLst>
+                        </pic:spPr>
+                      </pic:pic>
+                      <pic:pic xmlns:pic="http://schemas.openxmlformats.org/drawingml/2006/picture">
+                        <pic:nvPicPr>
+                          <pic:cNvPr id="18" name="Picture 18"/>
+                          <pic:cNvPicPr>
+                            <a:picLocks noChangeAspect="1"/>
+                          </pic:cNvPicPr>
+                        </pic:nvPicPr>
+                        <pic:blipFill rotWithShape="1">
+                          <a:blip r:embed="rId20">
+                            <a:extLst>
+                              <a:ext uri="{28A0092B-C50C-407E-A947-70E740481C1C}">
+                                <a14:useLocalDpi xmlns:a14="http://schemas.microsoft.com/office/drawing/2010/main" val="0"/>
+                              </a:ext>
+                            </a:extLst>
+                          </a:blip>
+                          <a:srcRect t="78782" b="7748"/>
+                          <a:stretch/>
+                        </pic:blipFill>
+                        <pic:spPr bwMode="auto">
+                          <a:xfrm>
+                            <a:off x="0" y="285750"/>
+                            <a:ext cx="5760720" cy="819150"/>
+                          </a:xfrm>
+                          <a:prstGeom prst="rect">
+                            <a:avLst/>
+                          </a:prstGeom>
+                          <a:ln>
+                            <a:noFill/>
+                          </a:ln>
+                          <a:extLst>
+                            <a:ext uri="{53640926-AAD7-44D8-BBD7-CCE9431645EC}">
+                              <a14:shadowObscured xmlns:a14="http://schemas.microsoft.com/office/drawing/2010/main"/>
+                            </a:ext>
+                          </a:extLst>
+                        </pic:spPr>
+                      </pic:pic>
+                    </wpg:wgp>
+                  </a:graphicData>
+                </a:graphic>
+              </wp:inline>
+            </w:drawing>
+          </mc:Choice>
+          <mc:Fallback>
+            <w:pict>
+              <v:group w14:anchorId="20D704E6" id="Group 24" o:spid="_x0000_s1026" style="width:453.6pt;height:87pt;mso-position-horizontal-relative:char;mso-position-vertical-relative:line" coordsize="57607,11049" o:gfxdata="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">
+                <v:shapetype id="_x0000_t75" coordsize="21600,21600" o:spt="75" o:preferrelative="t" path="m@4@5l@4@11@9@11@9@5xe" filled="f" stroked="f">
+                  <v:stroke joinstyle="miter"/>
+                  <v:formulas>
+                    <v:f eqn="if lineDrawn pixelLineWidth 0"/>
+                    <v:f eqn="sum @0 1 0"/>
+                    <v:f eqn="sum 0 0 @1"/>
+                    <v:f eqn="prod @2 1 2"/>
+                    <v:f eqn="prod @3 21600 pixelWidth"/>
+                    <v:f eqn="prod @3 21600 pixelHeight"/>
+                    <v:f eqn="sum @0 0 1"/>
+                    <v:f eqn="prod @6 1 2"/>
+                    <v:f eqn="prod @7 21600 pixelWidth"/>
+                    <v:f eqn="sum @8 21600 0"/>
+                    <v:f eqn="prod @7 21600 pixelHeight"/>
+                    <v:f eqn="sum @10 21600 0"/>
+                  </v:formulas>
+                  <v:path o:extrusionok="f" gradientshapeok="t" o:connecttype="rect"/>
+                  <o:lock v:ext="edit" aspectratio="t"/>
+                </v:shapetype>
+                <v:shape id="Picture 22" o:spid="_x0000_s1027" type="#_x0000_t75" style="position:absolute;width:57607;height:1714;visibility:visible;mso-wrap-style:square" o:gfxdata="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">
+                  <v:imagedata r:id="rId21" o:title="" croptop="10367f" cropbottom="53321f"/>
+                </v:shape>
+                <v:shape id="Picture 18" o:spid="_x0000_s1028" type="#_x0000_t75" style="position:absolute;top:2857;width:57607;height:8192;visibility:visible;mso-wrap-style:square" o:gfxdata="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">
+                  <v:imagedata r:id="rId21" o:title="" croptop="51631f" cropbottom="5078f"/>
+                </v:shape>
+                <w10:anchorlock/>
+              </v:group>
+            </w:pict>
+          </mc:Fallback>
+        </mc:AlternateContent>
+      </w:r>
+    </w:p>
+    <w:p>
+      <w:pPr>
+        <w:pStyle w:val="Caption"/>
+      </w:pPr>
+      <w:r>
+        <w:t xml:space="preserve">Abbildung </w:t>
+      </w:r>
+      <w:fldSimple w:instr=" SEQ Abbildung \* ARABIC ">
+        <w:r>
+          <w:rPr>
+            <w:noProof/>
+          </w:rPr>
+          <w:t>18</w:t>
+        </w:r>
+      </w:fldSimple>
+      <w:r>
+        <w:t>:</w:t>
+      </w:r>
+      <w:r>
+        <w:t>Zurückgeben</w:t>
+      </w:r>
+      <w:r>
+        <w:t xml:space="preserve"> gelesene</w:t>
+      </w:r>
+      <w:r>
+        <w:t>r</w:t>
+      </w:r>
+      <w:r>
+        <w:t xml:space="preserve"> Werte</w:t>
+      </w:r>
+    </w:p>
+    <w:p>
+      <w:r>
+        <w:t>Ein Beispiel für gelesene Werte könnte so aussehen:</w:t>
+      </w:r>
+    </w:p>
+    <w:p>
+      <w:pPr>
+        <w:keepNext/>
+      </w:pPr>
+      <w:r>
+        <w:drawing>
+          <wp:inline distT="0" distB="0" distL="0" distR="0" wp14:anchorId="70071695" wp14:editId="5AFA44EB">
+            <wp:extent cx="3315163" cy="905001"/>
+            <wp:effectExtent l="0" t="0" r="0" b="9525"/>
+            <wp:docPr id="20" name="Picture 20"/>
+            <wp:cNvGraphicFramePr>
+              <a:graphicFrameLocks xmlns:a="http://schemas.openxmlformats.org/drawingml/2006/main" noChangeAspect="1"/>
+            </wp:cNvGraphicFramePr>
+            <a:graphic xmlns:a="http://schemas.openxmlformats.org/drawingml/2006/main">
+              <a:graphicData uri="http://schemas.openxmlformats.org/drawingml/2006/picture">
+                <pic:pic xmlns:pic="http://schemas.openxmlformats.org/drawingml/2006/picture">
+                  <pic:nvPicPr>
+                    <pic:cNvPr id="1" name=""/>
+                    <pic:cNvPicPr/>
+                  </pic:nvPicPr>
+                  <pic:blipFill>
+                    <a:blip r:embed="rId22"/>
+                    <a:stretch>
+                      <a:fillRect/>
+                    </a:stretch>
+                  </pic:blipFill>
+                  <pic:spPr>
+                    <a:xfrm>
+                      <a:off x="0" y="0"/>
+                      <a:ext cx="3315163" cy="905001"/>
+                    </a:xfrm>
+                    <a:prstGeom prst="rect">
+                      <a:avLst/>
+                    </a:prstGeom>
+                  </pic:spPr>
+                </pic:pic>
+              </a:graphicData>
+            </a:graphic>
+          </wp:inline>
+        </w:drawing>
+      </w:r>
+    </w:p>
+    <w:p>
+      <w:pPr>
+        <w:pStyle w:val="Caption"/>
+      </w:pPr>
+      <w:r>
+        <w:t xml:space="preserve">Abbildung </w:t>
+      </w:r>
+      <w:fldSimple w:instr=" SEQ Abbildung \* ARABIC ">
+        <w:r>
+          <w:rPr>
+            <w:noProof/>
+          </w:rPr>
+          <w:t>19</w:t>
+        </w:r>
+      </w:fldSimple>
+      <w:r>
+        <w:t>: Anzeigen gelesene</w:t>
+      </w:r>
+      <w:r>
+        <w:t>r</w:t>
+      </w:r>
+      <w:r>
+        <w:t xml:space="preserve"> Werte</w:t>
+      </w:r>
+    </w:p>
+    <w:p>
+      <w:r>
+        <w:br w:type="page"/>
+      </w:r>
+    </w:p>
+    <w:p>
+      <w:pPr>
+        <w:pStyle w:val="Heading1"/>
+      </w:pPr>
+      <w:r>
+        <w:lastRenderedPageBreak/>
+        <w:t>Glossar</w:t>
+      </w:r>
+    </w:p>
+    <w:tbl>
+      <w:tblPr>
+        <w:tblStyle w:val="TableGrid"/>
+        <w:tblW w:w="0" w:type="auto"/>
+        <w:tblLook w:val="04A0" w:firstRow="1" w:lastRow="0" w:firstColumn="1" w:lastColumn="0" w:noHBand="0" w:noVBand="1"/>
+      </w:tblPr>
+      <w:tblGrid>
+        <w:gridCol w:w="1838"/>
+        <w:gridCol w:w="7224"/>
+      </w:tblGrid>
+      <w:tr>
+        <w:tc>
+          <w:tcPr>
+            <w:tcW w:w="1838" w:type="dxa"/>
+            <w:shd w:val="clear" w:color="auto" w:fill="E7E6E6" w:themeFill="background2"/>
+          </w:tcPr>
+          <w:p>
+            <w:pPr>
+              <w:rPr>
+                <w:b/>
+                <w:bCs/>
+                <w:lang w:val="de-DE"/>
+              </w:rPr>
+            </w:pPr>
+            <w:r>
+              <w:rPr>
+                <w:b/>
+                <w:bCs/>
+                <w:lang w:val="de-DE"/>
+              </w:rPr>
+              <w:t>Begriff</w:t>
+            </w:r>
+          </w:p>
+        </w:tc>
+        <w:tc>
+          <w:tcPr>
+            <w:tcW w:w="7224" w:type="dxa"/>
+            <w:shd w:val="clear" w:color="auto" w:fill="E7E6E6" w:themeFill="background2"/>
+          </w:tcPr>
+          <w:p>
+            <w:pPr>
+              <w:rPr>
+                <w:b/>
+                <w:bCs/>
+                <w:lang w:val="de-DE"/>
+              </w:rPr>
+            </w:pPr>
+            <w:r>
+              <w:rPr>
+                <w:b/>
+                <w:bCs/>
+                <w:lang w:val="de-DE"/>
+              </w:rPr>
+              <w:t>Beschreibung</w:t>
+            </w:r>
+          </w:p>
+        </w:tc>
+      </w:tr>
+      <w:tr>
+        <w:tc>
+          <w:tcPr>
+            <w:tcW w:w="1838" w:type="dxa"/>
+          </w:tcPr>
+          <w:p>
+            <w:r>
+              <w:t>C#</w:t>
+            </w:r>
+          </w:p>
+        </w:tc>
+        <w:tc>
+          <w:tcPr>
+            <w:tcW w:w="7224" w:type="dxa"/>
+          </w:tcPr>
+          <w:p>
+            <w:r>
+              <w:t>Eine Objektorientierte Programmiersprache von Microsoft</w:t>
+            </w:r>
+          </w:p>
+        </w:tc>
+      </w:tr>
+      <w:tr>
+        <w:tc>
+          <w:tcPr>
+            <w:tcW w:w="1838" w:type="dxa"/>
+          </w:tcPr>
+          <w:p>
+            <w:proofErr w:type="spellStart"/>
+            <w:r>
+              <w:t>Record</w:t>
+            </w:r>
+            <w:proofErr w:type="spellEnd"/>
+          </w:p>
+        </w:tc>
+        <w:tc>
+          <w:tcPr>
+            <w:tcW w:w="7224" w:type="dxa"/>
+          </w:tcPr>
+          <w:p>
+            <w:r>
+              <w:t>Eine Zeile in der Tabelle</w:t>
+            </w:r>
+          </w:p>
+        </w:tc>
+      </w:tr>
+      <w:tr>
+        <w:tc>
+          <w:tcPr>
+            <w:tcW w:w="1838" w:type="dxa"/>
+          </w:tcPr>
+          <w:p/>
+        </w:tc>
+        <w:tc>
+          <w:tcPr>
+            <w:tcW w:w="7224" w:type="dxa"/>
+          </w:tcPr>
+          <w:p/>
+        </w:tc>
+      </w:tr>
+      <w:tr>
+        <w:tc>
+          <w:tcPr>
+            <w:tcW w:w="1838" w:type="dxa"/>
+          </w:tcPr>
+          <w:p/>
+        </w:tc>
+        <w:tc>
+          <w:tcPr>
+            <w:tcW w:w="7224" w:type="dxa"/>
+          </w:tcPr>
+          <w:p/>
+        </w:tc>
+      </w:tr>
+      <w:tr>
+        <w:tc>
+          <w:tcPr>
+            <w:tcW w:w="1838" w:type="dxa"/>
+          </w:tcPr>
+          <w:p/>
+        </w:tc>
+        <w:tc>
+          <w:tcPr>
+            <w:tcW w:w="7224" w:type="dxa"/>
+          </w:tcPr>
+          <w:p>
+            <w:pPr>
+              <w:keepNext/>
+            </w:pPr>
+          </w:p>
+        </w:tc>
+      </w:tr>
+    </w:tbl>
+    <w:p>
+      <w:pPr>
+        <w:pStyle w:val="Caption"/>
+      </w:pPr>
+      <w:r>
+        <w:t xml:space="preserve">Table </w:t>
+      </w:r>
+      <w:fldSimple w:instr=" SEQ Table \* ARABIC ">
+        <w:r>
+          <w:rPr>
+            <w:noProof/>
+          </w:rPr>
+          <w:t>5</w:t>
+        </w:r>
+      </w:fldSimple>
+      <w:r>
+        <w:t>: Glossar</w:t>
       </w:r>
     </w:p>
     <w:sectPr>
-      <w:headerReference w:type="default" r:id="rId18"/>
-      <w:footerReference w:type="default" r:id="rId19"/>
+      <w:headerReference w:type="default" r:id="rId23"/>
+      <w:footerReference w:type="default" r:id="rId24"/>
       <w:pgSz w:w="11906" w:h="16838"/>
       <w:pgMar w:top="1417" w:right="1417" w:bottom="1134" w:left="1417" w:header="708" w:footer="708" w:gutter="0"/>
       <w:cols w:space="708"/>
@@ -6245,7 +7606,7 @@
 <w:ftr xmlns:wpc="http://schemas.microsoft.com/office/word/2010/wordprocessingCanvas" xmlns:cx="http://schemas.microsoft.com/office/drawing/2014/chartex" xmlns:cx1="http://schemas.microsoft.com/office/drawing/2015/9/8/chartex" xmlns:cx2="http://schemas.microsoft.com/office/drawing/2015/10/21/chartex" xmlns:cx3="http://schemas.microsoft.com/office/drawing/2016/5/9/chartex" xmlns:cx4="http://schemas.microsoft.com/office/drawing/2016/5/10/chartex" xmlns:cx5="http://schemas.microsoft.com/office/drawing/2016/5/11/chartex" xmlns:cx6="http://schemas.microsoft.com/office/drawing/2016/5/12/chartex" xmlns:cx7="http://schemas.microsoft.com/office/drawing/2016/5/13/chartex" xmlns:cx8="http://schemas.microsoft.com/office/drawing/2016/5/14/chartex" xmlns:mc="http://schemas.openxmlformats.org/markup-compatibility/2006" xmlns:aink="http://schemas.microsoft.com/office/drawing/2016/ink" xmlns:am3d="http://schemas.microsoft.com/office/drawing/2017/model3d" xmlns:o="urn:schemas-microsoft-com:office:office" xmlns:r="http://schemas.openxmlformats.org/officeDocument/2006/relationships" xmlns:m="http://schemas.openxmlformats.org/officeDocument/2006/math" xmlns:v="urn:schemas-microsoft-com:vml" xmlns:wp14="http://schemas.microsoft.com/office/word/2010/wordprocessingDrawing" xmlns:wp="http://schemas.openxmlformats.org/drawingml/2006/wordprocessingDrawing" xmlns:w10="urn:schemas-microsoft-com:office:word" xmlns:w="http://schemas.openxmlformats.org/wordprocessingml/2006/main" xmlns:w14="http://schemas.microsoft.com/office/word/2010/wordml" xmlns:w15="http://schemas.microsoft.com/office/word/2012/wordml" xmlns:w16cex="http://schemas.microsoft.com/office/word/2018/wordml/cex" xmlns:w16cid="http://schemas.microsoft.com/office/word/2016/wordml/cid" xmlns:w16="http://schemas.microsoft.com/office/word/2018/wordml" xmlns:w16sdtdh="http://schemas.microsoft.com/office/word/2020/wordml/sdtdatahash" xmlns:w16se="http://schemas.microsoft.com/office/word/2015/wordml/symex" xmlns:wpg="http://schemas.microsoft.com/office/word/2010/wordprocessingGroup" xmlns:wpi="http://schemas.microsoft.com/office/word/2010/wordprocessingInk" xmlns:wne="http://schemas.microsoft.com/office/word/2006/wordml" xmlns:wps="http://schemas.microsoft.com/office/word/2010/wordprocessingShape" mc:Ignorable="w14 w15 w16se w16cid w16 w16cex w16sdtdh wp14">
   <w:p>
     <w:pPr>
-      <w:pStyle w:val="Fuzeile"/>
+      <w:pStyle w:val="Footer"/>
     </w:pPr>
     <w:r>
       <w:tab/>
@@ -6292,27 +7653,14 @@
     <w:r>
       <w:t xml:space="preserve"> | </w:t>
     </w:r>
-    <w:r>
-      <w:fldChar w:fldCharType="begin"/>
-    </w:r>
-    <w:r>
-      <w:instrText xml:space="preserve"> NUMPAGES   \* MERGEFORMAT </w:instrText>
-    </w:r>
-    <w:r>
-      <w:fldChar w:fldCharType="separate"/>
-    </w:r>
-    <w:r>
-      <w:rPr>
-        <w:noProof/>
-      </w:rPr>
-      <w:t>1</w:t>
-    </w:r>
-    <w:r>
-      <w:rPr>
-        <w:noProof/>
-      </w:rPr>
-      <w:fldChar w:fldCharType="end"/>
-    </w:r>
+    <w:fldSimple w:instr=" NUMPAGES   \* MERGEFORMAT ">
+      <w:r>
+        <w:rPr>
+          <w:noProof/>
+        </w:rPr>
+        <w:t>1</w:t>
+      </w:r>
+    </w:fldSimple>
   </w:p>
 </w:ftr>
 </file>
@@ -6346,7 +7694,7 @@
 <w:hdr xmlns:wpc="http://schemas.microsoft.com/office/word/2010/wordprocessingCanvas" xmlns:cx="http://schemas.microsoft.com/office/drawing/2014/chartex" xmlns:cx1="http://schemas.microsoft.com/office/drawing/2015/9/8/chartex" xmlns:cx2="http://schemas.microsoft.com/office/drawing/2015/10/21/chartex" xmlns:cx3="http://schemas.microsoft.com/office/drawing/2016/5/9/chartex" xmlns:cx4="http://schemas.microsoft.com/office/drawing/2016/5/10/chartex" xmlns:cx5="http://schemas.microsoft.com/office/drawing/2016/5/11/chartex" xmlns:cx6="http://schemas.microsoft.com/office/drawing/2016/5/12/chartex" xmlns:cx7="http://schemas.microsoft.com/office/drawing/2016/5/13/chartex" xmlns:cx8="http://schemas.microsoft.com/office/drawing/2016/5/14/chartex" xmlns:mc="http://schemas.openxmlformats.org/markup-compatibility/2006" xmlns:aink="http://schemas.microsoft.com/office/drawing/2016/ink" xmlns:am3d="http://schemas.microsoft.com/office/drawing/2017/model3d" xmlns:o="urn:schemas-microsoft-com:office:office" xmlns:r="http://schemas.openxmlformats.org/officeDocument/2006/relationships" xmlns:m="http://schemas.openxmlformats.org/officeDocument/2006/math" xmlns:v="urn:schemas-microsoft-com:vml" xmlns:wp14="http://schemas.microsoft.com/office/word/2010/wordprocessingDrawing" xmlns:wp="http://schemas.openxmlformats.org/drawingml/2006/wordprocessingDrawing" xmlns:w10="urn:schemas-microsoft-com:office:word" xmlns:w="http://schemas.openxmlformats.org/wordprocessingml/2006/main" xmlns:w14="http://schemas.microsoft.com/office/word/2010/wordml" xmlns:w15="http://schemas.microsoft.com/office/word/2012/wordml" xmlns:w16cex="http://schemas.microsoft.com/office/word/2018/wordml/cex" xmlns:w16cid="http://schemas.microsoft.com/office/word/2016/wordml/cid" xmlns:w16="http://schemas.microsoft.com/office/word/2018/wordml" xmlns:w16sdtdh="http://schemas.microsoft.com/office/word/2020/wordml/sdtdatahash" xmlns:w16se="http://schemas.microsoft.com/office/word/2015/wordml/symex" xmlns:wpg="http://schemas.microsoft.com/office/word/2010/wordprocessingGroup" xmlns:wpi="http://schemas.microsoft.com/office/word/2010/wordprocessingInk" xmlns:wne="http://schemas.microsoft.com/office/word/2006/wordml" xmlns:wps="http://schemas.microsoft.com/office/word/2010/wordprocessingShape" mc:Ignorable="w14 w15 w16se w16cid w16 w16cex w16sdtdh wp14">
   <w:p>
     <w:pPr>
-      <w:pStyle w:val="Kopfzeile"/>
+      <w:pStyle w:val="Header"/>
     </w:pPr>
     <w:r>
       <w:rPr>
@@ -6417,8 +7765,13 @@
       </w:sdtPr>
       <w:sdtEndPr/>
       <w:sdtContent>
-        <w:r>
-          <w:t>IAccess Datenbanksystem</w:t>
+        <w:proofErr w:type="spellStart"/>
+        <w:r>
+          <w:t>IAccess</w:t>
+        </w:r>
+        <w:proofErr w:type="spellEnd"/>
+        <w:r>
+          <w:t xml:space="preserve"> Datenbanksystem</w:t>
         </w:r>
       </w:sdtContent>
     </w:sdt>
@@ -6438,7 +7791,7 @@
     <w:lvl w:ilvl="0">
       <w:start w:val="1"/>
       <w:numFmt w:val="decimal"/>
-      <w:pStyle w:val="berschrift1"/>
+      <w:pStyle w:val="Heading1"/>
       <w:lvlText w:val="%1"/>
       <w:lvlJc w:val="left"/>
       <w:pPr>
@@ -6448,7 +7801,7 @@
     <w:lvl w:ilvl="1">
       <w:start w:val="1"/>
       <w:numFmt w:val="decimal"/>
-      <w:pStyle w:val="berschrift2"/>
+      <w:pStyle w:val="Heading2"/>
       <w:lvlText w:val="%1.%2"/>
       <w:lvlJc w:val="left"/>
       <w:pPr>
@@ -6458,7 +7811,7 @@
     <w:lvl w:ilvl="2">
       <w:start w:val="1"/>
       <w:numFmt w:val="decimal"/>
-      <w:pStyle w:val="berschrift3"/>
+      <w:pStyle w:val="Heading3"/>
       <w:lvlText w:val="%1.%2.%3"/>
       <w:lvlJc w:val="left"/>
       <w:pPr>
@@ -6468,7 +7821,7 @@
     <w:lvl w:ilvl="3">
       <w:start w:val="1"/>
       <w:numFmt w:val="decimal"/>
-      <w:pStyle w:val="berschrift4"/>
+      <w:pStyle w:val="Heading4"/>
       <w:lvlText w:val="%1.%2.%3.%4"/>
       <w:lvlJc w:val="left"/>
       <w:pPr>
@@ -6478,7 +7831,7 @@
     <w:lvl w:ilvl="4">
       <w:start w:val="1"/>
       <w:numFmt w:val="decimal"/>
-      <w:pStyle w:val="berschrift5"/>
+      <w:pStyle w:val="Heading5"/>
       <w:lvlText w:val="%1.%2.%3.%4.%5"/>
       <w:lvlJc w:val="left"/>
       <w:pPr>
@@ -6488,7 +7841,7 @@
     <w:lvl w:ilvl="5">
       <w:start w:val="1"/>
       <w:numFmt w:val="decimal"/>
-      <w:pStyle w:val="berschrift6"/>
+      <w:pStyle w:val="Heading6"/>
       <w:lvlText w:val="%1.%2.%3.%4.%5.%6"/>
       <w:lvlJc w:val="left"/>
       <w:pPr>
@@ -6498,7 +7851,7 @@
     <w:lvl w:ilvl="6">
       <w:start w:val="1"/>
       <w:numFmt w:val="decimal"/>
-      <w:pStyle w:val="berschrift7"/>
+      <w:pStyle w:val="Heading7"/>
       <w:lvlText w:val="%1.%2.%3.%4.%5.%6.%7"/>
       <w:lvlJc w:val="left"/>
       <w:pPr>
@@ -6508,7 +7861,7 @@
     <w:lvl w:ilvl="7">
       <w:start w:val="1"/>
       <w:numFmt w:val="decimal"/>
-      <w:pStyle w:val="berschrift8"/>
+      <w:pStyle w:val="Heading8"/>
       <w:lvlText w:val="%1.%2.%3.%4.%5.%6.%7.%8"/>
       <w:lvlJc w:val="left"/>
       <w:pPr>
@@ -6518,7 +7871,7 @@
     <w:lvl w:ilvl="8">
       <w:start w:val="1"/>
       <w:numFmt w:val="decimal"/>
-      <w:pStyle w:val="berschrift9"/>
+      <w:pStyle w:val="Heading9"/>
       <w:lvlText w:val="%1.%2.%3.%4.%5.%6.%7.%8.%9"/>
       <w:lvlJc w:val="left"/>
       <w:pPr>
@@ -7043,15 +8396,15 @@
     <w:lsdException w:name="Unresolved Mention" w:semiHidden="1" w:unhideWhenUsed="1"/>
     <w:lsdException w:name="Smart Link" w:semiHidden="1" w:unhideWhenUsed="1"/>
   </w:latentStyles>
-  <w:style w:type="paragraph" w:default="1" w:styleId="Standard">
+  <w:style w:type="paragraph" w:default="1" w:styleId="Normal">
     <w:name w:val="Normal"/>
     <w:qFormat/>
   </w:style>
-  <w:style w:type="paragraph" w:styleId="berschrift1">
+  <w:style w:type="paragraph" w:styleId="Heading1">
     <w:name w:val="heading 1"/>
-    <w:basedOn w:val="Standard"/>
-    <w:next w:val="Standard"/>
-    <w:link w:val="berschrift1Zchn"/>
+    <w:basedOn w:val="Normal"/>
+    <w:next w:val="Normal"/>
+    <w:link w:val="Heading1Char"/>
     <w:uiPriority w:val="9"/>
     <w:qFormat/>
     <w:rsid w:val="00E73C54"/>
@@ -7071,11 +8424,11 @@
       <w:szCs w:val="32"/>
     </w:rPr>
   </w:style>
-  <w:style w:type="paragraph" w:styleId="berschrift2">
+  <w:style w:type="paragraph" w:styleId="Heading2">
     <w:name w:val="heading 2"/>
-    <w:basedOn w:val="Standard"/>
-    <w:next w:val="Standard"/>
-    <w:link w:val="berschrift2Zchn"/>
+    <w:basedOn w:val="Normal"/>
+    <w:next w:val="Normal"/>
+    <w:link w:val="Heading2Char"/>
     <w:uiPriority w:val="9"/>
     <w:unhideWhenUsed/>
     <w:qFormat/>
@@ -7097,11 +8450,11 @@
       <w:szCs w:val="26"/>
     </w:rPr>
   </w:style>
-  <w:style w:type="paragraph" w:styleId="berschrift3">
+  <w:style w:type="paragraph" w:styleId="Heading3">
     <w:name w:val="heading 3"/>
-    <w:basedOn w:val="Standard"/>
-    <w:next w:val="Standard"/>
-    <w:link w:val="berschrift3Zchn"/>
+    <w:basedOn w:val="Normal"/>
+    <w:next w:val="Normal"/>
+    <w:link w:val="Heading3Char"/>
     <w:uiPriority w:val="9"/>
     <w:unhideWhenUsed/>
     <w:qFormat/>
@@ -7123,11 +8476,11 @@
       <w:szCs w:val="24"/>
     </w:rPr>
   </w:style>
-  <w:style w:type="paragraph" w:styleId="berschrift4">
+  <w:style w:type="paragraph" w:styleId="Heading4">
     <w:name w:val="heading 4"/>
-    <w:basedOn w:val="Standard"/>
-    <w:next w:val="Standard"/>
-    <w:link w:val="berschrift4Zchn"/>
+    <w:basedOn w:val="Normal"/>
+    <w:next w:val="Normal"/>
+    <w:link w:val="Heading4Char"/>
     <w:uiPriority w:val="9"/>
     <w:semiHidden/>
     <w:unhideWhenUsed/>
@@ -7150,11 +8503,11 @@
       <w:color w:val="2F5496" w:themeColor="accent1" w:themeShade="BF"/>
     </w:rPr>
   </w:style>
-  <w:style w:type="paragraph" w:styleId="berschrift5">
+  <w:style w:type="paragraph" w:styleId="Heading5">
     <w:name w:val="heading 5"/>
-    <w:basedOn w:val="Standard"/>
-    <w:next w:val="Standard"/>
-    <w:link w:val="berschrift5Zchn"/>
+    <w:basedOn w:val="Normal"/>
+    <w:next w:val="Normal"/>
+    <w:link w:val="Heading5Char"/>
     <w:uiPriority w:val="9"/>
     <w:semiHidden/>
     <w:unhideWhenUsed/>
@@ -7175,11 +8528,11 @@
       <w:color w:val="2F5496" w:themeColor="accent1" w:themeShade="BF"/>
     </w:rPr>
   </w:style>
-  <w:style w:type="paragraph" w:styleId="berschrift6">
+  <w:style w:type="paragraph" w:styleId="Heading6">
     <w:name w:val="heading 6"/>
-    <w:basedOn w:val="Standard"/>
-    <w:next w:val="Standard"/>
-    <w:link w:val="berschrift6Zchn"/>
+    <w:basedOn w:val="Normal"/>
+    <w:next w:val="Normal"/>
+    <w:link w:val="Heading6Char"/>
     <w:uiPriority w:val="9"/>
     <w:semiHidden/>
     <w:unhideWhenUsed/>
@@ -7200,11 +8553,11 @@
       <w:color w:val="1F3763" w:themeColor="accent1" w:themeShade="7F"/>
     </w:rPr>
   </w:style>
-  <w:style w:type="paragraph" w:styleId="berschrift7">
+  <w:style w:type="paragraph" w:styleId="Heading7">
     <w:name w:val="heading 7"/>
-    <w:basedOn w:val="Standard"/>
-    <w:next w:val="Standard"/>
-    <w:link w:val="berschrift7Zchn"/>
+    <w:basedOn w:val="Normal"/>
+    <w:next w:val="Normal"/>
+    <w:link w:val="Heading7Char"/>
     <w:uiPriority w:val="9"/>
     <w:semiHidden/>
     <w:unhideWhenUsed/>
@@ -7227,11 +8580,11 @@
       <w:color w:val="1F3763" w:themeColor="accent1" w:themeShade="7F"/>
     </w:rPr>
   </w:style>
-  <w:style w:type="paragraph" w:styleId="berschrift8">
+  <w:style w:type="paragraph" w:styleId="Heading8">
     <w:name w:val="heading 8"/>
-    <w:basedOn w:val="Standard"/>
-    <w:next w:val="Standard"/>
-    <w:link w:val="berschrift8Zchn"/>
+    <w:basedOn w:val="Normal"/>
+    <w:next w:val="Normal"/>
+    <w:link w:val="Heading8Char"/>
     <w:uiPriority w:val="9"/>
     <w:semiHidden/>
     <w:unhideWhenUsed/>
@@ -7254,11 +8607,11 @@
       <w:szCs w:val="21"/>
     </w:rPr>
   </w:style>
-  <w:style w:type="paragraph" w:styleId="berschrift9">
+  <w:style w:type="paragraph" w:styleId="Heading9">
     <w:name w:val="heading 9"/>
-    <w:basedOn w:val="Standard"/>
-    <w:next w:val="Standard"/>
-    <w:link w:val="berschrift9Zchn"/>
+    <w:basedOn w:val="Normal"/>
+    <w:next w:val="Normal"/>
+    <w:link w:val="Heading9Char"/>
     <w:uiPriority w:val="9"/>
     <w:semiHidden/>
     <w:unhideWhenUsed/>
@@ -7283,13 +8636,13 @@
       <w:szCs w:val="21"/>
     </w:rPr>
   </w:style>
-  <w:style w:type="character" w:default="1" w:styleId="Absatz-Standardschriftart">
+  <w:style w:type="character" w:default="1" w:styleId="DefaultParagraphFont">
     <w:name w:val="Default Paragraph Font"/>
     <w:uiPriority w:val="1"/>
     <w:semiHidden/>
     <w:unhideWhenUsed/>
   </w:style>
-  <w:style w:type="table" w:default="1" w:styleId="NormaleTabelle">
+  <w:style w:type="table" w:default="1" w:styleId="TableNormal">
     <w:name w:val="Normal Table"/>
     <w:uiPriority w:val="99"/>
     <w:semiHidden/>
@@ -7304,17 +8657,17 @@
       </w:tblCellMar>
     </w:tblPr>
   </w:style>
-  <w:style w:type="numbering" w:default="1" w:styleId="KeineListe">
+  <w:style w:type="numbering" w:default="1" w:styleId="NoList">
     <w:name w:val="No List"/>
     <w:uiPriority w:val="99"/>
     <w:semiHidden/>
     <w:unhideWhenUsed/>
   </w:style>
-  <w:style w:type="paragraph" w:styleId="Titel">
+  <w:style w:type="paragraph" w:styleId="Title">
     <w:name w:val="Title"/>
-    <w:basedOn w:val="Standard"/>
-    <w:next w:val="Standard"/>
-    <w:link w:val="TitelZchn"/>
+    <w:basedOn w:val="Normal"/>
+    <w:next w:val="Normal"/>
+    <w:link w:val="TitleChar"/>
     <w:uiPriority w:val="10"/>
     <w:qFormat/>
     <w:rsid w:val="00B94E3A"/>
@@ -7330,10 +8683,10 @@
       <w:szCs w:val="56"/>
     </w:rPr>
   </w:style>
-  <w:style w:type="character" w:customStyle="1" w:styleId="TitelZchn">
-    <w:name w:val="Titel Zchn"/>
-    <w:basedOn w:val="Absatz-Standardschriftart"/>
-    <w:link w:val="Titel"/>
+  <w:style w:type="character" w:customStyle="1" w:styleId="TitleChar">
+    <w:name w:val="Title Char"/>
+    <w:basedOn w:val="DefaultParagraphFont"/>
+    <w:link w:val="Title"/>
     <w:uiPriority w:val="10"/>
     <w:rsid w:val="00B94E3A"/>
     <w:rPr>
@@ -7344,11 +8697,11 @@
       <w:szCs w:val="56"/>
     </w:rPr>
   </w:style>
-  <w:style w:type="paragraph" w:styleId="Untertitel">
+  <w:style w:type="paragraph" w:styleId="Subtitle">
     <w:name w:val="Subtitle"/>
-    <w:basedOn w:val="Standard"/>
-    <w:next w:val="Standard"/>
-    <w:link w:val="UntertitelZchn"/>
+    <w:basedOn w:val="Normal"/>
+    <w:next w:val="Normal"/>
+    <w:link w:val="SubtitleChar"/>
     <w:uiPriority w:val="11"/>
     <w:qFormat/>
     <w:rsid w:val="00B94E3A"/>
@@ -7363,10 +8716,10 @@
       <w:spacing w:val="15"/>
     </w:rPr>
   </w:style>
-  <w:style w:type="character" w:customStyle="1" w:styleId="UntertitelZchn">
-    <w:name w:val="Untertitel Zchn"/>
-    <w:basedOn w:val="Absatz-Standardschriftart"/>
-    <w:link w:val="Untertitel"/>
+  <w:style w:type="character" w:customStyle="1" w:styleId="SubtitleChar">
+    <w:name w:val="Subtitle Char"/>
+    <w:basedOn w:val="DefaultParagraphFont"/>
+    <w:link w:val="Subtitle"/>
     <w:uiPriority w:val="11"/>
     <w:rsid w:val="00B94E3A"/>
     <w:rPr>
@@ -7375,9 +8728,9 @@
       <w:spacing w:val="15"/>
     </w:rPr>
   </w:style>
-  <w:style w:type="character" w:styleId="Platzhaltertext">
+  <w:style w:type="character" w:styleId="PlaceholderText">
     <w:name w:val="Placeholder Text"/>
-    <w:basedOn w:val="Absatz-Standardschriftart"/>
+    <w:basedOn w:val="DefaultParagraphFont"/>
     <w:uiPriority w:val="99"/>
     <w:semiHidden/>
     <w:rsid w:val="00B94E3A"/>
@@ -7385,10 +8738,10 @@
       <w:color w:val="808080"/>
     </w:rPr>
   </w:style>
-  <w:style w:type="paragraph" w:styleId="Kopfzeile">
+  <w:style w:type="paragraph" w:styleId="Header">
     <w:name w:val="header"/>
-    <w:basedOn w:val="Standard"/>
-    <w:link w:val="KopfzeileZchn"/>
+    <w:basedOn w:val="Normal"/>
+    <w:link w:val="HeaderChar"/>
     <w:uiPriority w:val="99"/>
     <w:unhideWhenUsed/>
     <w:rsid w:val="00E73C54"/>
@@ -7400,17 +8753,17 @@
       <w:spacing w:after="0" w:line="240" w:lineRule="auto"/>
     </w:pPr>
   </w:style>
-  <w:style w:type="character" w:customStyle="1" w:styleId="KopfzeileZchn">
-    <w:name w:val="Kopfzeile Zchn"/>
-    <w:basedOn w:val="Absatz-Standardschriftart"/>
-    <w:link w:val="Kopfzeile"/>
+  <w:style w:type="character" w:customStyle="1" w:styleId="HeaderChar">
+    <w:name w:val="Header Char"/>
+    <w:basedOn w:val="DefaultParagraphFont"/>
+    <w:link w:val="Header"/>
     <w:uiPriority w:val="99"/>
     <w:rsid w:val="00E73C54"/>
   </w:style>
-  <w:style w:type="paragraph" w:styleId="Fuzeile">
+  <w:style w:type="paragraph" w:styleId="Footer">
     <w:name w:val="footer"/>
-    <w:basedOn w:val="Standard"/>
-    <w:link w:val="FuzeileZchn"/>
+    <w:basedOn w:val="Normal"/>
+    <w:link w:val="FooterChar"/>
     <w:uiPriority w:val="99"/>
     <w:unhideWhenUsed/>
     <w:rsid w:val="00E73C54"/>
@@ -7422,17 +8775,17 @@
       <w:spacing w:after="0" w:line="240" w:lineRule="auto"/>
     </w:pPr>
   </w:style>
-  <w:style w:type="character" w:customStyle="1" w:styleId="FuzeileZchn">
-    <w:name w:val="Fußzeile Zchn"/>
-    <w:basedOn w:val="Absatz-Standardschriftart"/>
-    <w:link w:val="Fuzeile"/>
+  <w:style w:type="character" w:customStyle="1" w:styleId="FooterChar">
+    <w:name w:val="Footer Char"/>
+    <w:basedOn w:val="DefaultParagraphFont"/>
+    <w:link w:val="Footer"/>
     <w:uiPriority w:val="99"/>
     <w:rsid w:val="00E73C54"/>
   </w:style>
-  <w:style w:type="character" w:customStyle="1" w:styleId="berschrift1Zchn">
-    <w:name w:val="Überschrift 1 Zchn"/>
-    <w:basedOn w:val="Absatz-Standardschriftart"/>
-    <w:link w:val="berschrift1"/>
+  <w:style w:type="character" w:customStyle="1" w:styleId="Heading1Char">
+    <w:name w:val="Heading 1 Char"/>
+    <w:basedOn w:val="DefaultParagraphFont"/>
+    <w:link w:val="Heading1"/>
     <w:uiPriority w:val="9"/>
     <w:rsid w:val="00E73C54"/>
     <w:rPr>
@@ -7442,10 +8795,10 @@
       <w:szCs w:val="32"/>
     </w:rPr>
   </w:style>
-  <w:style w:type="character" w:customStyle="1" w:styleId="berschrift2Zchn">
-    <w:name w:val="Überschrift 2 Zchn"/>
-    <w:basedOn w:val="Absatz-Standardschriftart"/>
-    <w:link w:val="berschrift2"/>
+  <w:style w:type="character" w:customStyle="1" w:styleId="Heading2Char">
+    <w:name w:val="Heading 2 Char"/>
+    <w:basedOn w:val="DefaultParagraphFont"/>
+    <w:link w:val="Heading2"/>
     <w:uiPriority w:val="9"/>
     <w:rsid w:val="00E73C54"/>
     <w:rPr>
@@ -7455,10 +8808,10 @@
       <w:szCs w:val="26"/>
     </w:rPr>
   </w:style>
-  <w:style w:type="character" w:customStyle="1" w:styleId="berschrift3Zchn">
-    <w:name w:val="Überschrift 3 Zchn"/>
-    <w:basedOn w:val="Absatz-Standardschriftart"/>
-    <w:link w:val="berschrift3"/>
+  <w:style w:type="character" w:customStyle="1" w:styleId="Heading3Char">
+    <w:name w:val="Heading 3 Char"/>
+    <w:basedOn w:val="DefaultParagraphFont"/>
+    <w:link w:val="Heading3"/>
     <w:uiPriority w:val="9"/>
     <w:rsid w:val="00E73C54"/>
     <w:rPr>
@@ -7468,10 +8821,10 @@
       <w:szCs w:val="24"/>
     </w:rPr>
   </w:style>
-  <w:style w:type="character" w:customStyle="1" w:styleId="berschrift4Zchn">
-    <w:name w:val="Überschrift 4 Zchn"/>
-    <w:basedOn w:val="Absatz-Standardschriftart"/>
-    <w:link w:val="berschrift4"/>
+  <w:style w:type="character" w:customStyle="1" w:styleId="Heading4Char">
+    <w:name w:val="Heading 4 Char"/>
+    <w:basedOn w:val="DefaultParagraphFont"/>
+    <w:link w:val="Heading4"/>
     <w:uiPriority w:val="9"/>
     <w:semiHidden/>
     <w:rsid w:val="00E73C54"/>
@@ -7482,10 +8835,10 @@
       <w:color w:val="2F5496" w:themeColor="accent1" w:themeShade="BF"/>
     </w:rPr>
   </w:style>
-  <w:style w:type="character" w:customStyle="1" w:styleId="berschrift5Zchn">
-    <w:name w:val="Überschrift 5 Zchn"/>
-    <w:basedOn w:val="Absatz-Standardschriftart"/>
-    <w:link w:val="berschrift5"/>
+  <w:style w:type="character" w:customStyle="1" w:styleId="Heading5Char">
+    <w:name w:val="Heading 5 Char"/>
+    <w:basedOn w:val="DefaultParagraphFont"/>
+    <w:link w:val="Heading5"/>
     <w:uiPriority w:val="9"/>
     <w:semiHidden/>
     <w:rsid w:val="00E73C54"/>
@@ -7494,10 +8847,10 @@
       <w:color w:val="2F5496" w:themeColor="accent1" w:themeShade="BF"/>
     </w:rPr>
   </w:style>
-  <w:style w:type="character" w:customStyle="1" w:styleId="berschrift6Zchn">
-    <w:name w:val="Überschrift 6 Zchn"/>
-    <w:basedOn w:val="Absatz-Standardschriftart"/>
-    <w:link w:val="berschrift6"/>
+  <w:style w:type="character" w:customStyle="1" w:styleId="Heading6Char">
+    <w:name w:val="Heading 6 Char"/>
+    <w:basedOn w:val="DefaultParagraphFont"/>
+    <w:link w:val="Heading6"/>
     <w:uiPriority w:val="9"/>
     <w:semiHidden/>
     <w:rsid w:val="00E73C54"/>
@@ -7506,10 +8859,10 @@
       <w:color w:val="1F3763" w:themeColor="accent1" w:themeShade="7F"/>
     </w:rPr>
   </w:style>
-  <w:style w:type="character" w:customStyle="1" w:styleId="berschrift7Zchn">
-    <w:name w:val="Überschrift 7 Zchn"/>
-    <w:basedOn w:val="Absatz-Standardschriftart"/>
-    <w:link w:val="berschrift7"/>
+  <w:style w:type="character" w:customStyle="1" w:styleId="Heading7Char">
+    <w:name w:val="Heading 7 Char"/>
+    <w:basedOn w:val="DefaultParagraphFont"/>
+    <w:link w:val="Heading7"/>
     <w:uiPriority w:val="9"/>
     <w:semiHidden/>
     <w:rsid w:val="00E73C54"/>
@@ -7520,10 +8873,10 @@
       <w:color w:val="1F3763" w:themeColor="accent1" w:themeShade="7F"/>
     </w:rPr>
   </w:style>
-  <w:style w:type="character" w:customStyle="1" w:styleId="berschrift8Zchn">
-    <w:name w:val="Überschrift 8 Zchn"/>
-    <w:basedOn w:val="Absatz-Standardschriftart"/>
-    <w:link w:val="berschrift8"/>
+  <w:style w:type="character" w:customStyle="1" w:styleId="Heading8Char">
+    <w:name w:val="Heading 8 Char"/>
+    <w:basedOn w:val="DefaultParagraphFont"/>
+    <w:link w:val="Heading8"/>
     <w:uiPriority w:val="9"/>
     <w:semiHidden/>
     <w:rsid w:val="00E73C54"/>
@@ -7534,10 +8887,10 @@
       <w:szCs w:val="21"/>
     </w:rPr>
   </w:style>
-  <w:style w:type="character" w:customStyle="1" w:styleId="berschrift9Zchn">
-    <w:name w:val="Überschrift 9 Zchn"/>
-    <w:basedOn w:val="Absatz-Standardschriftart"/>
-    <w:link w:val="berschrift9"/>
+  <w:style w:type="character" w:customStyle="1" w:styleId="Heading9Char">
+    <w:name w:val="Heading 9 Char"/>
+    <w:basedOn w:val="DefaultParagraphFont"/>
+    <w:link w:val="Heading9"/>
     <w:uiPriority w:val="9"/>
     <w:semiHidden/>
     <w:rsid w:val="00E73C54"/>
@@ -7550,10 +8903,10 @@
       <w:szCs w:val="21"/>
     </w:rPr>
   </w:style>
-  <w:style w:type="paragraph" w:styleId="Beschriftung">
+  <w:style w:type="paragraph" w:styleId="Caption">
     <w:name w:val="caption"/>
-    <w:basedOn w:val="Standard"/>
-    <w:next w:val="Standard"/>
+    <w:basedOn w:val="Normal"/>
+    <w:next w:val="Normal"/>
     <w:uiPriority w:val="35"/>
     <w:unhideWhenUsed/>
     <w:qFormat/>
@@ -7569,9 +8922,9 @@
       <w:szCs w:val="18"/>
     </w:rPr>
   </w:style>
-  <w:style w:type="character" w:styleId="Fett">
+  <w:style w:type="character" w:styleId="Strong">
     <w:name w:val="Strong"/>
-    <w:basedOn w:val="Absatz-Standardschriftart"/>
+    <w:basedOn w:val="DefaultParagraphFont"/>
     <w:uiPriority w:val="22"/>
     <w:qFormat/>
     <w:rsid w:val="006338F0"/>
@@ -7580,9 +8933,9 @@
       <w:bCs/>
     </w:rPr>
   </w:style>
-  <w:style w:type="table" w:styleId="Tabellenraster">
+  <w:style w:type="table" w:styleId="TableGrid">
     <w:name w:val="Table Grid"/>
-    <w:basedOn w:val="NormaleTabelle"/>
+    <w:basedOn w:val="TableNormal"/>
     <w:uiPriority w:val="39"/>
     <w:rsid w:val="0049705D"/>
     <w:pPr>
@@ -7599,9 +8952,9 @@
       </w:tblBorders>
     </w:tblPr>
   </w:style>
-  <w:style w:type="paragraph" w:styleId="Listenabsatz">
+  <w:style w:type="paragraph" w:styleId="ListParagraph">
     <w:name w:val="List Paragraph"/>
-    <w:basedOn w:val="Standard"/>
+    <w:basedOn w:val="Normal"/>
     <w:uiPriority w:val="34"/>
     <w:qFormat/>
     <w:rsid w:val="0049705D"/>
@@ -7610,10 +8963,10 @@
       <w:contextualSpacing/>
     </w:pPr>
   </w:style>
-  <w:style w:type="paragraph" w:styleId="Inhaltsverzeichnisberschrift">
+  <w:style w:type="paragraph" w:styleId="TOCHeading">
     <w:name w:val="TOC Heading"/>
-    <w:basedOn w:val="berschrift1"/>
-    <w:next w:val="Standard"/>
+    <w:basedOn w:val="Heading1"/>
+    <w:next w:val="Normal"/>
     <w:uiPriority w:val="39"/>
     <w:unhideWhenUsed/>
     <w:qFormat/>
@@ -7628,10 +8981,10 @@
       <w:lang w:eastAsia="de-CH"/>
     </w:rPr>
   </w:style>
-  <w:style w:type="paragraph" w:styleId="Verzeichnis1">
+  <w:style w:type="paragraph" w:styleId="TOC1">
     <w:name w:val="toc 1"/>
-    <w:basedOn w:val="Standard"/>
-    <w:next w:val="Standard"/>
+    <w:basedOn w:val="Normal"/>
+    <w:next w:val="Normal"/>
     <w:autoRedefine/>
     <w:uiPriority w:val="39"/>
     <w:unhideWhenUsed/>
@@ -7640,10 +8993,10 @@
       <w:spacing w:after="100"/>
     </w:pPr>
   </w:style>
-  <w:style w:type="paragraph" w:styleId="Verzeichnis2">
+  <w:style w:type="paragraph" w:styleId="TOC2">
     <w:name w:val="toc 2"/>
-    <w:basedOn w:val="Standard"/>
-    <w:next w:val="Standard"/>
+    <w:basedOn w:val="Normal"/>
+    <w:next w:val="Normal"/>
     <w:autoRedefine/>
     <w:uiPriority w:val="39"/>
     <w:unhideWhenUsed/>
@@ -7655,7 +9008,7 @@
   </w:style>
   <w:style w:type="character" w:styleId="Hyperlink">
     <w:name w:val="Hyperlink"/>
-    <w:basedOn w:val="Absatz-Standardschriftart"/>
+    <w:basedOn w:val="DefaultParagraphFont"/>
     <w:uiPriority w:val="99"/>
     <w:unhideWhenUsed/>
     <w:rsid w:val="00D37AE1"/>
@@ -7664,10 +9017,10 @@
       <w:u w:val="single"/>
     </w:rPr>
   </w:style>
-  <w:style w:type="paragraph" w:styleId="Verzeichnis3">
+  <w:style w:type="paragraph" w:styleId="TOC3">
     <w:name w:val="toc 3"/>
-    <w:basedOn w:val="Standard"/>
-    <w:next w:val="Standard"/>
+    <w:basedOn w:val="Normal"/>
+    <w:next w:val="Normal"/>
     <w:autoRedefine/>
     <w:uiPriority w:val="39"/>
     <w:unhideWhenUsed/>
@@ -7677,10 +9030,10 @@
       <w:ind w:left="440"/>
     </w:pPr>
   </w:style>
-  <w:style w:type="paragraph" w:styleId="Abbildungsverzeichnis">
+  <w:style w:type="paragraph" w:styleId="TableofFigures">
     <w:name w:val="table of figures"/>
-    <w:basedOn w:val="Standard"/>
-    <w:next w:val="Standard"/>
+    <w:basedOn w:val="Normal"/>
+    <w:next w:val="Normal"/>
     <w:uiPriority w:val="99"/>
     <w:unhideWhenUsed/>
     <w:rsid w:val="00B2344B"/>
@@ -7713,7 +9066,7 @@
         <w:p>
           <w:r>
             <w:rPr>
-              <w:rStyle w:val="Platzhaltertext"/>
+              <w:rStyle w:val="PlaceholderText"/>
             </w:rPr>
             <w:t>[Titel]</w:t>
           </w:r>
@@ -7739,7 +9092,7 @@
         <w:p>
           <w:r>
             <w:rPr>
-              <w:rStyle w:val="Platzhaltertext"/>
+              <w:rStyle w:val="PlaceholderText"/>
             </w:rPr>
             <w:t>[Titel]</w:t>
           </w:r>
@@ -7765,7 +9118,7 @@
         <w:p>
           <w:r>
             <w:rPr>
-              <w:rStyle w:val="Platzhaltertext"/>
+              <w:rStyle w:val="PlaceholderText"/>
             </w:rPr>
             <w:t>[Autor]</w:t>
           </w:r>
@@ -7790,7 +9143,7 @@
     <w:charset w:val="00"/>
     <w:family w:val="roman"/>
     <w:pitch w:val="variable"/>
-    <w:sig w:usb0="E0002EFF" w:usb1="C000785B" w:usb2="00000009" w:usb3="00000000" w:csb0="000001FF" w:csb1="00000000"/>
+    <w:sig w:usb0="E0002AFF" w:usb1="C0007843" w:usb2="00000009" w:usb3="00000000" w:csb0="000001FF" w:csb1="00000000"/>
   </w:font>
   <w:font w:name="Courier New">
     <w:panose1 w:val="02070309020205020404"/>
@@ -7811,14 +9164,14 @@
     <w:charset w:val="00"/>
     <w:family w:val="swiss"/>
     <w:pitch w:val="variable"/>
-    <w:sig w:usb0="E4002EFF" w:usb1="C000247B" w:usb2="00000009" w:usb3="00000000" w:csb0="000001FF" w:csb1="00000000"/>
+    <w:sig w:usb0="E0002AFF" w:usb1="4000ACFF" w:usb2="00000001" w:usb3="00000000" w:csb0="000001FF" w:csb1="00000000"/>
   </w:font>
   <w:font w:name="Calibri Light">
     <w:panose1 w:val="020F0302020204030204"/>
     <w:charset w:val="00"/>
     <w:family w:val="swiss"/>
     <w:pitch w:val="variable"/>
-    <w:sig w:usb0="E4002EFF" w:usb1="C000247B" w:usb2="00000009" w:usb3="00000000" w:csb0="000001FF" w:csb1="00000000"/>
+    <w:sig w:usb0="A0002AEF" w:usb1="4000207B" w:usb2="00000000" w:usb3="00000000" w:csb0="000001FF" w:csb1="00000000"/>
   </w:font>
 </w:fonts>
 </file>
@@ -7843,10 +9196,12 @@
     <w:rsid w:val="00006D00"/>
     <w:rsid w:val="003F7F48"/>
     <w:rsid w:val="005619EA"/>
+    <w:rsid w:val="007267EF"/>
     <w:rsid w:val="00AA3CC0"/>
     <w:rsid w:val="00B24C82"/>
     <w:rsid w:val="00C10994"/>
     <w:rsid w:val="00D04BCE"/>
+    <w:rsid w:val="00DD2650"/>
     <w:rsid w:val="00F40FF0"/>
   </w:rsids>
   <m:mathPr>
@@ -7864,8 +9219,8 @@
   </m:mathPr>
   <w:themeFontLang w:val="de-CH"/>
   <w:clrSchemeMapping w:bg1="light1" w:t1="dark1" w:bg2="light2" w:t2="dark2" w:accent1="accent1" w:accent2="accent2" w:accent3="accent3" w:accent4="accent4" w:accent5="accent5" w:accent6="accent6" w:hyperlink="hyperlink" w:followedHyperlink="followedHyperlink"/>
-  <w:decimalSymbol w:val="."/>
-  <w:listSeparator w:val=";"/>
+  <w:decimalSymbol w:val=","/>
+  <w:listSeparator w:val=","/>
   <w15:chartTrackingRefBased/>
 </w:settings>
 </file>
@@ -8265,17 +9620,17 @@
     <w:lsdException w:name="Unresolved Mention" w:semiHidden="1" w:unhideWhenUsed="1"/>
     <w:lsdException w:name="Smart Link" w:semiHidden="1" w:unhideWhenUsed="1"/>
   </w:latentStyles>
-  <w:style w:type="paragraph" w:default="1" w:styleId="Standard">
+  <w:style w:type="paragraph" w:default="1" w:styleId="Normal">
     <w:name w:val="Normal"/>
     <w:qFormat/>
   </w:style>
-  <w:style w:type="character" w:default="1" w:styleId="Absatz-Standardschriftart">
+  <w:style w:type="character" w:default="1" w:styleId="DefaultParagraphFont">
     <w:name w:val="Default Paragraph Font"/>
     <w:uiPriority w:val="1"/>
     <w:semiHidden/>
     <w:unhideWhenUsed/>
   </w:style>
-  <w:style w:type="table" w:default="1" w:styleId="NormaleTabelle">
+  <w:style w:type="table" w:default="1" w:styleId="TableNormal">
     <w:name w:val="Normal Table"/>
     <w:uiPriority w:val="99"/>
     <w:semiHidden/>
@@ -8290,15 +9645,15 @@
       </w:tblCellMar>
     </w:tblPr>
   </w:style>
-  <w:style w:type="numbering" w:default="1" w:styleId="KeineListe">
+  <w:style w:type="numbering" w:default="1" w:styleId="NoList">
     <w:name w:val="No List"/>
     <w:uiPriority w:val="99"/>
     <w:semiHidden/>
     <w:unhideWhenUsed/>
   </w:style>
-  <w:style w:type="character" w:styleId="Platzhaltertext">
+  <w:style w:type="character" w:styleId="PlaceholderText">
     <w:name w:val="Placeholder Text"/>
-    <w:basedOn w:val="Absatz-Standardschriftart"/>
+    <w:basedOn w:val="DefaultParagraphFont"/>
     <w:uiPriority w:val="99"/>
     <w:semiHidden/>
     <w:rsid w:val="00006D00"/>

</xml_diff>

<commit_message>
add xml test and documentation
</commit_message>
<xml_diff>
--- a/doc/IAccess Datenbanksystem.docx
+++ b/doc/IAccess Datenbanksystem.docx
@@ -3738,7 +3738,7 @@
         <w:jc w:val="center"/>
       </w:pPr>
       <w:bookmarkStart w:id="7" w:name="_Toc81852871"/>
-      <w:bookmarkStart w:id="8" w:name="_Toc83284337"/>
+      <w:bookmarkStart w:id="8" w:name="_Toc83563145"/>
       <w:r>
         <w:t xml:space="preserve">Abbildung </w:t>
       </w:r>
@@ -4164,7 +4164,7 @@
         </w:rPr>
       </w:pPr>
       <w:bookmarkStart w:id="12" w:name="_Toc81852898"/>
-      <w:bookmarkStart w:id="13" w:name="_Toc83284380"/>
+      <w:bookmarkStart w:id="13" w:name="_Toc83563166"/>
       <w:r>
         <w:t xml:space="preserve">Table </w:t>
       </w:r>
@@ -4327,7 +4327,7 @@
         </w:rPr>
       </w:pPr>
       <w:bookmarkStart w:id="15" w:name="_Toc81852899"/>
-      <w:bookmarkStart w:id="16" w:name="_Toc83284381"/>
+      <w:bookmarkStart w:id="16" w:name="_Toc83563167"/>
       <w:r>
         <w:t xml:space="preserve">Table </w:t>
       </w:r>
@@ -4976,7 +4976,7 @@
         </w:rPr>
       </w:pPr>
       <w:bookmarkStart w:id="19" w:name="_Toc81852900"/>
-      <w:bookmarkStart w:id="20" w:name="_Toc83284382"/>
+      <w:bookmarkStart w:id="20" w:name="_Toc83563168"/>
       <w:r>
         <w:t xml:space="preserve">Table </w:t>
       </w:r>
@@ -5284,7 +5284,7 @@
         <w:pStyle w:val="Caption"/>
       </w:pPr>
       <w:bookmarkStart w:id="22" w:name="_Toc81852901"/>
-      <w:bookmarkStart w:id="23" w:name="_Toc83284383"/>
+      <w:bookmarkStart w:id="23" w:name="_Toc83563169"/>
       <w:r>
         <w:lastRenderedPageBreak/>
         <w:t xml:space="preserve">Table </w:t>
@@ -5402,7 +5402,7 @@
         </w:rPr>
       </w:pPr>
       <w:bookmarkStart w:id="26" w:name="_Toc81852872"/>
-      <w:bookmarkStart w:id="27" w:name="_Toc83284338"/>
+      <w:bookmarkStart w:id="27" w:name="_Toc83563146"/>
       <w:r>
         <w:t xml:space="preserve">Abbildung </w:t>
       </w:r>
@@ -5503,7 +5503,7 @@
         </w:rPr>
       </w:pPr>
       <w:bookmarkStart w:id="29" w:name="_Toc81852873"/>
-      <w:bookmarkStart w:id="30" w:name="_Toc83284339"/>
+      <w:bookmarkStart w:id="30" w:name="_Toc83563147"/>
       <w:r>
         <w:t xml:space="preserve">Abbildung </w:t>
       </w:r>
@@ -5592,7 +5592,7 @@
         <w:pStyle w:val="Caption"/>
       </w:pPr>
       <w:bookmarkStart w:id="31" w:name="_Toc81852874"/>
-      <w:bookmarkStart w:id="32" w:name="_Toc83284340"/>
+      <w:bookmarkStart w:id="32" w:name="_Toc83563148"/>
       <w:r>
         <w:t xml:space="preserve">Abbildung </w:t>
       </w:r>
@@ -5675,7 +5675,7 @@
         <w:pStyle w:val="Caption"/>
       </w:pPr>
       <w:bookmarkStart w:id="33" w:name="_Toc81852875"/>
-      <w:bookmarkStart w:id="34" w:name="_Toc83284341"/>
+      <w:bookmarkStart w:id="34" w:name="_Toc83563149"/>
       <w:r>
         <w:t xml:space="preserve">Abbildung </w:t>
       </w:r>
@@ -5790,7 +5790,7 @@
         <w:pStyle w:val="Caption"/>
       </w:pPr>
       <w:bookmarkStart w:id="37" w:name="_Toc81852876"/>
-      <w:bookmarkStart w:id="38" w:name="_Toc83284342"/>
+      <w:bookmarkStart w:id="38" w:name="_Toc83563150"/>
       <w:r>
         <w:t xml:space="preserve">Abbildung </w:t>
       </w:r>
@@ -5933,7 +5933,7 @@
         <w:pStyle w:val="Caption"/>
       </w:pPr>
       <w:bookmarkStart w:id="41" w:name="_Toc81852877"/>
-      <w:bookmarkStart w:id="42" w:name="_Toc83284343"/>
+      <w:bookmarkStart w:id="42" w:name="_Toc83563151"/>
       <w:r>
         <w:t xml:space="preserve">Abbildung </w:t>
       </w:r>
@@ -6049,7 +6049,7 @@
         <w:pStyle w:val="Caption"/>
       </w:pPr>
       <w:bookmarkStart w:id="44" w:name="_Toc81852878"/>
-      <w:bookmarkStart w:id="45" w:name="_Toc83284344"/>
+      <w:bookmarkStart w:id="45" w:name="_Toc83563152"/>
       <w:r>
         <w:t xml:space="preserve">Abbildung </w:t>
       </w:r>
@@ -6148,7 +6148,7 @@
         <w:pStyle w:val="Caption"/>
       </w:pPr>
       <w:bookmarkStart w:id="47" w:name="_Toc81852879"/>
-      <w:bookmarkStart w:id="48" w:name="_Toc83284345"/>
+      <w:bookmarkStart w:id="48" w:name="_Toc83563153"/>
       <w:r>
         <w:t xml:space="preserve">Abbildung </w:t>
       </w:r>
@@ -6253,7 +6253,7 @@
         <w:pStyle w:val="Caption"/>
       </w:pPr>
       <w:bookmarkStart w:id="50" w:name="_Toc81852880"/>
-      <w:bookmarkStart w:id="51" w:name="_Toc83284346"/>
+      <w:bookmarkStart w:id="51" w:name="_Toc83563154"/>
       <w:r>
         <w:t xml:space="preserve">Abbildung </w:t>
       </w:r>
@@ -6407,7 +6407,7 @@
       <w:pPr>
         <w:pStyle w:val="Caption"/>
       </w:pPr>
-      <w:bookmarkStart w:id="55" w:name="_Toc83284347"/>
+      <w:bookmarkStart w:id="55" w:name="_Toc83563155"/>
       <w:r>
         <w:t xml:space="preserve">Abbildung </w:t>
       </w:r>
@@ -6473,7 +6473,7 @@
       <w:pPr>
         <w:pStyle w:val="Caption"/>
       </w:pPr>
-      <w:bookmarkStart w:id="56" w:name="_Toc83284348"/>
+      <w:bookmarkStart w:id="56" w:name="_Toc83563156"/>
       <w:r>
         <w:t xml:space="preserve">Abbildung </w:t>
       </w:r>
@@ -6571,7 +6571,7 @@
       <w:pPr>
         <w:pStyle w:val="Caption"/>
       </w:pPr>
-      <w:bookmarkStart w:id="57" w:name="_Toc83284349"/>
+      <w:bookmarkStart w:id="57" w:name="_Toc83563157"/>
       <w:r>
         <w:t xml:space="preserve">Abbildung </w:t>
       </w:r>
@@ -6679,7 +6679,7 @@
       <w:pPr>
         <w:pStyle w:val="Caption"/>
       </w:pPr>
-      <w:bookmarkStart w:id="58" w:name="_Toc83284350"/>
+      <w:bookmarkStart w:id="58" w:name="_Toc83563158"/>
       <w:r>
         <w:t xml:space="preserve">Abbildung </w:t>
       </w:r>
@@ -6772,7 +6772,7 @@
       <w:pPr>
         <w:pStyle w:val="Caption"/>
       </w:pPr>
-      <w:bookmarkStart w:id="59" w:name="_Toc83284351"/>
+      <w:bookmarkStart w:id="59" w:name="_Toc83563159"/>
       <w:r>
         <w:t xml:space="preserve">Abbildung </w:t>
       </w:r>
@@ -6881,7 +6881,7 @@
       <w:pPr>
         <w:pStyle w:val="Caption"/>
       </w:pPr>
-      <w:bookmarkStart w:id="60" w:name="_Toc83284352"/>
+      <w:bookmarkStart w:id="60" w:name="_Toc83563160"/>
       <w:r>
         <w:t xml:space="preserve">Abbildung </w:t>
       </w:r>
@@ -6978,7 +6978,7 @@
       <w:pPr>
         <w:pStyle w:val="Caption"/>
       </w:pPr>
-      <w:bookmarkStart w:id="61" w:name="_Toc83284353"/>
+      <w:bookmarkStart w:id="61" w:name="_Toc83563161"/>
       <w:r>
         <w:t xml:space="preserve">Abbildung </w:t>
       </w:r>
@@ -7157,7 +7157,7 @@
       <w:pPr>
         <w:pStyle w:val="Caption"/>
       </w:pPr>
-      <w:bookmarkStart w:id="62" w:name="_Toc83284354"/>
+      <w:bookmarkStart w:id="62" w:name="_Toc83563162"/>
       <w:r>
         <w:t xml:space="preserve">Abbildung </w:t>
       </w:r>
@@ -7240,7 +7240,7 @@
       <w:pPr>
         <w:pStyle w:val="Caption"/>
       </w:pPr>
-      <w:bookmarkStart w:id="63" w:name="_Toc83284355"/>
+      <w:bookmarkStart w:id="63" w:name="_Toc83563163"/>
       <w:r>
         <w:t xml:space="preserve">Abbildung </w:t>
       </w:r>
@@ -7329,7 +7329,7 @@
       <w:pPr>
         <w:pStyle w:val="Caption"/>
       </w:pPr>
-      <w:bookmarkStart w:id="64" w:name="_Toc83284356"/>
+      <w:bookmarkStart w:id="64" w:name="_Toc83563164"/>
       <w:r>
         <w:t xml:space="preserve">Abbildung </w:t>
       </w:r>
@@ -7815,6 +7815,7 @@
       <w:pPr>
         <w:pStyle w:val="Caption"/>
       </w:pPr>
+      <w:bookmarkStart w:id="65" w:name="_Toc83563170"/>
       <w:r>
         <w:t xml:space="preserve">Table </w:t>
       </w:r>
@@ -7829,6 +7830,7 @@
       <w:r>
         <w:t>: TS1 T-01</w:t>
       </w:r>
+      <w:bookmarkEnd w:id="65"/>
     </w:p>
     <w:tbl>
       <w:tblPr>
@@ -8041,6 +8043,7 @@
       <w:pPr>
         <w:pStyle w:val="Caption"/>
       </w:pPr>
+      <w:bookmarkStart w:id="66" w:name="_Toc83563171"/>
       <w:r>
         <w:t xml:space="preserve">Table </w:t>
       </w:r>
@@ -8058,6 +8061,7 @@
       <w:r>
         <w:t>2</w:t>
       </w:r>
+      <w:bookmarkEnd w:id="66"/>
     </w:p>
     <w:p>
       <w:pPr>
@@ -8260,6 +8264,7 @@
       <w:pPr>
         <w:pStyle w:val="Caption"/>
       </w:pPr>
+      <w:bookmarkStart w:id="67" w:name="_Toc83563172"/>
       <w:r>
         <w:t xml:space="preserve">Table </w:t>
       </w:r>
@@ -8280,6 +8285,7 @@
       <w:r>
         <w:t xml:space="preserve"> T-01</w:t>
       </w:r>
+      <w:bookmarkEnd w:id="67"/>
     </w:p>
     <w:p>
       <w:r>
@@ -8487,6 +8493,7 @@
       <w:pPr>
         <w:pStyle w:val="Caption"/>
       </w:pPr>
+      <w:bookmarkStart w:id="68" w:name="_Toc83563173"/>
       <w:r>
         <w:t xml:space="preserve">Table </w:t>
       </w:r>
@@ -8510,6 +8517,7 @@
       <w:r>
         <w:t>2</w:t>
       </w:r>
+      <w:bookmarkEnd w:id="68"/>
     </w:p>
     <w:tbl>
       <w:tblPr>
@@ -8748,6 +8756,7 @@
       <w:pPr>
         <w:pStyle w:val="Caption"/>
       </w:pPr>
+      <w:bookmarkStart w:id="69" w:name="_Toc83563174"/>
       <w:r>
         <w:t xml:space="preserve">Table </w:t>
       </w:r>
@@ -8771,6 +8780,7 @@
       <w:r>
         <w:t>3</w:t>
       </w:r>
+      <w:bookmarkEnd w:id="69"/>
     </w:p>
     <w:p>
       <w:pPr>
@@ -9000,6 +9010,7 @@
       <w:pPr>
         <w:pStyle w:val="Caption"/>
       </w:pPr>
+      <w:bookmarkStart w:id="70" w:name="_Toc83563175"/>
       <w:r>
         <w:t xml:space="preserve">Table </w:t>
       </w:r>
@@ -9023,6 +9034,7 @@
       <w:r>
         <w:t>3</w:t>
       </w:r>
+      <w:bookmarkEnd w:id="70"/>
     </w:p>
     <w:p>
       <w:pPr>
@@ -9052,10 +9064,13 @@
         <w:keepNext/>
       </w:pPr>
       <w:r>
+        <w:rPr>
+          <w:noProof/>
+        </w:rPr>
         <w:drawing>
-          <wp:inline distT="0" distB="0" distL="0" distR="0" wp14:anchorId="0D8967F4" wp14:editId="151C5298">
-            <wp:extent cx="4309246" cy="3275635"/>
-            <wp:effectExtent l="0" t="0" r="0" b="1270"/>
+          <wp:inline distT="0" distB="0" distL="0" distR="0" wp14:anchorId="0D8967F4" wp14:editId="59ED27A7">
+            <wp:extent cx="4027990" cy="3061841"/>
+            <wp:effectExtent l="0" t="0" r="0" b="5715"/>
             <wp:docPr id="28" name="Picture 28" descr="Text&#10;&#10;Description automatically generated"/>
             <wp:cNvGraphicFramePr>
               <a:graphicFrameLocks xmlns:a="http://schemas.openxmlformats.org/drawingml/2006/main" noChangeAspect="1"/>
@@ -9076,7 +9091,7 @@
                   <pic:spPr>
                     <a:xfrm>
                       <a:off x="0" y="0"/>
-                      <a:ext cx="4312152" cy="3277844"/>
+                      <a:ext cx="4035598" cy="3067624"/>
                     </a:xfrm>
                     <a:prstGeom prst="rect">
                       <a:avLst/>
@@ -9093,6 +9108,7 @@
       <w:pPr>
         <w:pStyle w:val="Caption"/>
       </w:pPr>
+      <w:bookmarkStart w:id="71" w:name="_Toc83563165"/>
       <w:r>
         <w:t xml:space="preserve">Abbildung </w:t>
       </w:r>
@@ -9107,6 +9123,7 @@
       <w:r>
         <w:t>: Testdurchführung Schadensfall Model</w:t>
       </w:r>
+      <w:bookmarkEnd w:id="71"/>
     </w:p>
     <w:tbl>
       <w:tblPr>
@@ -9212,10 +9229,7 @@
           </w:tcPr>
           <w:p>
             <w:r>
-              <w:t>TS1 T-0</w:t>
-            </w:r>
-            <w:r>
-              <w:t>2</w:t>
+              <w:t>TS1 T-02</w:t>
             </w:r>
           </w:p>
         </w:tc>
@@ -9238,8 +9252,13 @@
         <w:tc>
           <w:tcPr>
             <w:tcW w:w="2266" w:type="dxa"/>
-          </w:tcPr>
-          <w:p/>
+            <w:shd w:val="clear" w:color="auto" w:fill="92D050"/>
+          </w:tcPr>
+          <w:p>
+            <w:r>
+              <w:t>OK</w:t>
+            </w:r>
+          </w:p>
         </w:tc>
       </w:tr>
       <w:tr>
@@ -9249,16 +9268,7 @@
           </w:tcPr>
           <w:p>
             <w:r>
-              <w:t>TS</w:t>
-            </w:r>
-            <w:r>
-              <w:t>2</w:t>
-            </w:r>
-            <w:r>
-              <w:t xml:space="preserve"> T-0</w:t>
-            </w:r>
-            <w:r>
-              <w:t>1</w:t>
+              <w:t>TS2 T-01</w:t>
             </w:r>
           </w:p>
         </w:tc>
@@ -9297,16 +9307,7 @@
           </w:tcPr>
           <w:p>
             <w:r>
-              <w:t>TS</w:t>
-            </w:r>
-            <w:r>
-              <w:t xml:space="preserve">2 </w:t>
-            </w:r>
-            <w:r>
-              <w:t>T-0</w:t>
-            </w:r>
-            <w:r>
-              <w:t>2</w:t>
+              <w:t>TS2 T-02</w:t>
             </w:r>
           </w:p>
         </w:tc>
@@ -9345,16 +9346,7 @@
           </w:tcPr>
           <w:p>
             <w:r>
-              <w:t>TS</w:t>
-            </w:r>
-            <w:r>
-              <w:t>2</w:t>
-            </w:r>
-            <w:r>
-              <w:t xml:space="preserve"> T-0</w:t>
-            </w:r>
-            <w:r>
-              <w:t>3</w:t>
+              <w:t>TS2 T-03</w:t>
             </w:r>
           </w:p>
         </w:tc>
@@ -9441,6 +9433,7 @@
       <w:pPr>
         <w:pStyle w:val="Caption"/>
       </w:pPr>
+      <w:bookmarkStart w:id="72" w:name="_Toc83563176"/>
       <w:r>
         <w:t xml:space="preserve">Table </w:t>
       </w:r>
@@ -9455,6 +9448,7 @@
       <w:r>
         <w:t>: Testauswertung</w:t>
       </w:r>
+      <w:bookmarkEnd w:id="72"/>
     </w:p>
     <w:tbl>
       <w:tblPr>
@@ -9484,13 +9478,7 @@
           </w:tcPr>
           <w:p>
             <w:r>
-              <w:t>TS1 T-01</w:t>
-            </w:r>
-            <w:r>
-              <w:t xml:space="preserve"> </w:t>
-            </w:r>
-            <w:r>
-              <w:t>Daten über C# hinzufügen</w:t>
+              <w:t>TS1 T-01 Daten über C# hinzufügen</w:t>
             </w:r>
           </w:p>
         </w:tc>
@@ -10064,6 +10052,7 @@
       <w:pPr>
         <w:pStyle w:val="Caption"/>
       </w:pPr>
+      <w:bookmarkStart w:id="73" w:name="_Toc83563177"/>
       <w:r>
         <w:t xml:space="preserve">Table </w:t>
       </w:r>
@@ -10078,6 +10067,7 @@
       <w:r>
         <w:t>: Testdurchführung TS1 T-01</w:t>
       </w:r>
+      <w:bookmarkEnd w:id="73"/>
     </w:p>
     <w:tbl>
       <w:tblPr>
@@ -10107,13 +10097,7 @@
           </w:tcPr>
           <w:p>
             <w:r>
-              <w:t>TS1 T-0</w:t>
-            </w:r>
-            <w:r>
-              <w:t xml:space="preserve">2 </w:t>
-            </w:r>
-            <w:r>
-              <w:t>Daten über XML hinzufügen</w:t>
+              <w:t>TS1 T-02 Daten über XML hinzufügen</w:t>
             </w:r>
           </w:p>
         </w:tc>
@@ -10203,10 +10187,208 @@
           <w:tcPr>
             <w:tcW w:w="7082" w:type="dxa"/>
           </w:tcPr>
+          <w:p>
+            <w:pPr>
+              <w:autoSpaceDE w:val="0"/>
+              <w:autoSpaceDN w:val="0"/>
+              <w:adjustRightInd w:val="0"/>
+              <w:rPr>
+                <w:rFonts w:ascii="Consolas" w:hAnsi="Consolas" w:cs="Consolas"/>
+                <w:color w:val="000000"/>
+                <w:sz w:val="19"/>
+                <w:szCs w:val="19"/>
+                <w:lang w:val="en-CH"/>
+              </w:rPr>
+            </w:pPr>
+            <w:r>
+              <w:rPr>
+                <w:rFonts w:ascii="Consolas" w:hAnsi="Consolas" w:cs="Consolas"/>
+                <w:color w:val="000000"/>
+                <w:sz w:val="19"/>
+                <w:szCs w:val="19"/>
+                <w:lang w:val="en-CH"/>
+              </w:rPr>
+              <w:t>Table&lt;</w:t>
+            </w:r>
+            <w:proofErr w:type="spellStart"/>
+            <w:r>
+              <w:rPr>
+                <w:rFonts w:ascii="Consolas" w:hAnsi="Consolas" w:cs="Consolas"/>
+                <w:color w:val="000000"/>
+                <w:sz w:val="19"/>
+                <w:szCs w:val="19"/>
+                <w:lang w:val="en-CH"/>
+              </w:rPr>
+              <w:t>Schadensfall</w:t>
+            </w:r>
+            <w:proofErr w:type="spellEnd"/>
+            <w:r>
+              <w:rPr>
+                <w:rFonts w:ascii="Consolas" w:hAnsi="Consolas" w:cs="Consolas"/>
+                <w:color w:val="000000"/>
+                <w:sz w:val="19"/>
+                <w:szCs w:val="19"/>
+                <w:lang w:val="en-CH"/>
+              </w:rPr>
+              <w:t xml:space="preserve">&gt; </w:t>
+            </w:r>
+            <w:proofErr w:type="spellStart"/>
+            <w:r>
+              <w:rPr>
+                <w:rFonts w:ascii="Consolas" w:hAnsi="Consolas" w:cs="Consolas"/>
+                <w:color w:val="000000"/>
+                <w:sz w:val="19"/>
+                <w:szCs w:val="19"/>
+                <w:lang w:val="en-CH"/>
+              </w:rPr>
+              <w:t>schadensfaelle</w:t>
+            </w:r>
+            <w:proofErr w:type="spellEnd"/>
+            <w:r>
+              <w:rPr>
+                <w:rFonts w:ascii="Consolas" w:hAnsi="Consolas" w:cs="Consolas"/>
+                <w:color w:val="000000"/>
+                <w:sz w:val="19"/>
+                <w:szCs w:val="19"/>
+                <w:lang w:val="en-CH"/>
+              </w:rPr>
+              <w:t xml:space="preserve"> = </w:t>
+            </w:r>
+            <w:proofErr w:type="spellStart"/>
+            <w:r>
+              <w:rPr>
+                <w:rFonts w:ascii="Consolas" w:hAnsi="Consolas" w:cs="Consolas"/>
+                <w:color w:val="000000"/>
+                <w:sz w:val="19"/>
+                <w:szCs w:val="19"/>
+                <w:lang w:val="en-CH"/>
+              </w:rPr>
+              <w:t>XML.Read</w:t>
+            </w:r>
+            <w:proofErr w:type="spellEnd"/>
+            <w:r>
+              <w:rPr>
+                <w:rFonts w:ascii="Consolas" w:hAnsi="Consolas" w:cs="Consolas"/>
+                <w:color w:val="000000"/>
+                <w:sz w:val="19"/>
+                <w:szCs w:val="19"/>
+                <w:lang w:val="en-CH"/>
+              </w:rPr>
+              <w:t>&lt;</w:t>
+            </w:r>
+            <w:proofErr w:type="spellStart"/>
+            <w:r>
+              <w:rPr>
+                <w:rFonts w:ascii="Consolas" w:hAnsi="Consolas" w:cs="Consolas"/>
+                <w:color w:val="000000"/>
+                <w:sz w:val="19"/>
+                <w:szCs w:val="19"/>
+                <w:lang w:val="en-CH"/>
+              </w:rPr>
+              <w:t>Schadensfall</w:t>
+            </w:r>
+            <w:proofErr w:type="spellEnd"/>
+            <w:r>
+              <w:rPr>
+                <w:rFonts w:ascii="Consolas" w:hAnsi="Consolas" w:cs="Consolas"/>
+                <w:color w:val="000000"/>
+                <w:sz w:val="19"/>
+                <w:szCs w:val="19"/>
+                <w:lang w:val="en-CH"/>
+              </w:rPr>
+              <w:t>&gt;(</w:t>
+            </w:r>
+            <w:r>
+              <w:rPr>
+                <w:rFonts w:ascii="Consolas" w:hAnsi="Consolas" w:cs="Consolas"/>
+                <w:color w:val="A31515"/>
+                <w:sz w:val="19"/>
+                <w:szCs w:val="19"/>
+                <w:lang w:val="en-CH"/>
+              </w:rPr>
+              <w:t>"PATH_TO_XML"</w:t>
+            </w:r>
+            <w:r>
+              <w:rPr>
+                <w:rFonts w:ascii="Consolas" w:hAnsi="Consolas" w:cs="Consolas"/>
+                <w:color w:val="000000"/>
+                <w:sz w:val="19"/>
+                <w:szCs w:val="19"/>
+                <w:lang w:val="en-CH"/>
+              </w:rPr>
+              <w:t>);</w:t>
+            </w:r>
+          </w:p>
           <w:p>
             <w:pPr>
               <w:keepNext/>
             </w:pPr>
+            <w:proofErr w:type="spellStart"/>
+            <w:r>
+              <w:rPr>
+                <w:rFonts w:ascii="Consolas" w:hAnsi="Consolas" w:cs="Consolas"/>
+                <w:color w:val="000000"/>
+                <w:sz w:val="19"/>
+                <w:szCs w:val="19"/>
+                <w:lang w:val="en-CH"/>
+              </w:rPr>
+              <w:t>WriteToStore.Write</w:t>
+            </w:r>
+            <w:proofErr w:type="spellEnd"/>
+            <w:r>
+              <w:rPr>
+                <w:rFonts w:ascii="Consolas" w:hAnsi="Consolas" w:cs="Consolas"/>
+                <w:color w:val="000000"/>
+                <w:sz w:val="19"/>
+                <w:szCs w:val="19"/>
+                <w:lang w:val="en-CH"/>
+              </w:rPr>
+              <w:t>&lt;</w:t>
+            </w:r>
+            <w:proofErr w:type="spellStart"/>
+            <w:r>
+              <w:rPr>
+                <w:rFonts w:ascii="Consolas" w:hAnsi="Consolas" w:cs="Consolas"/>
+                <w:color w:val="000000"/>
+                <w:sz w:val="19"/>
+                <w:szCs w:val="19"/>
+                <w:lang w:val="en-CH"/>
+              </w:rPr>
+              <w:t>Schadensfall</w:t>
+            </w:r>
+            <w:proofErr w:type="spellEnd"/>
+            <w:r>
+              <w:rPr>
+                <w:rFonts w:ascii="Consolas" w:hAnsi="Consolas" w:cs="Consolas"/>
+                <w:color w:val="000000"/>
+                <w:sz w:val="19"/>
+                <w:szCs w:val="19"/>
+                <w:lang w:val="en-CH"/>
+              </w:rPr>
+              <w:t>&gt;(</w:t>
+            </w:r>
+            <w:proofErr w:type="spellStart"/>
+            <w:r>
+              <w:rPr>
+                <w:rFonts w:ascii="Consolas" w:hAnsi="Consolas" w:cs="Consolas"/>
+                <w:color w:val="000000"/>
+                <w:sz w:val="19"/>
+                <w:szCs w:val="19"/>
+                <w:lang w:val="en-CH"/>
+              </w:rPr>
+              <w:t>schadensfaelle</w:t>
+            </w:r>
+            <w:proofErr w:type="spellEnd"/>
+            <w:r>
+              <w:rPr>
+                <w:rFonts w:ascii="Consolas" w:hAnsi="Consolas" w:cs="Consolas"/>
+                <w:color w:val="000000"/>
+                <w:sz w:val="19"/>
+                <w:szCs w:val="19"/>
+                <w:lang w:val="en-CH"/>
+              </w:rPr>
+              <w:t>);</w:t>
+            </w:r>
           </w:p>
         </w:tc>
       </w:tr>
@@ -10215,6 +10397,7 @@
       <w:pPr>
         <w:pStyle w:val="Caption"/>
       </w:pPr>
+      <w:bookmarkStart w:id="74" w:name="_Toc83563178"/>
       <w:r>
         <w:t xml:space="preserve">Table </w:t>
       </w:r>
@@ -10229,6 +10412,7 @@
       <w:r>
         <w:t>: Testdurchführung TS1 TS-02</w:t>
       </w:r>
+      <w:bookmarkEnd w:id="74"/>
     </w:p>
     <w:tbl>
       <w:tblPr>
@@ -10259,19 +10443,7 @@
           </w:tcPr>
           <w:p>
             <w:r>
-              <w:t>TS</w:t>
-            </w:r>
-            <w:r>
-              <w:t>2</w:t>
-            </w:r>
-            <w:r>
-              <w:t xml:space="preserve"> T-0</w:t>
-            </w:r>
-            <w:r>
-              <w:t>1</w:t>
-            </w:r>
-            <w:r>
-              <w:t xml:space="preserve"> Tabellen abfragen</w:t>
+              <w:t>TS2 T-01 Tabellen abfragen</w:t>
             </w:r>
           </w:p>
         </w:tc>
@@ -11060,6 +11232,7 @@
       <w:pPr>
         <w:pStyle w:val="Caption"/>
       </w:pPr>
+      <w:bookmarkStart w:id="75" w:name="_Toc83563179"/>
       <w:r>
         <w:t xml:space="preserve">Table </w:t>
       </w:r>
@@ -11074,6 +11247,7 @@
       <w:r>
         <w:t>: Testdurchführung TS2 T-01</w:t>
       </w:r>
+      <w:bookmarkEnd w:id="75"/>
     </w:p>
     <w:tbl>
       <w:tblPr>
@@ -11103,13 +11277,7 @@
           </w:tcPr>
           <w:p>
             <w:r>
-              <w:t>TS2 T-0</w:t>
-            </w:r>
-            <w:r>
-              <w:t>2</w:t>
-            </w:r>
-            <w:r>
-              <w:t xml:space="preserve"> Nicht vorhandene Tabellen abfragen</w:t>
+              <w:t>TS2 T-02 Nicht vorhandene Tabellen abfragen</w:t>
             </w:r>
           </w:p>
         </w:tc>
@@ -11433,6 +11601,7 @@
       <w:pPr>
         <w:pStyle w:val="Caption"/>
       </w:pPr>
+      <w:bookmarkStart w:id="76" w:name="_Toc83563180"/>
       <w:r>
         <w:t xml:space="preserve">Table </w:t>
       </w:r>
@@ -11447,6 +11616,7 @@
       <w:r>
         <w:t>: Testdurchführung TS2 T-02</w:t>
       </w:r>
+      <w:bookmarkEnd w:id="76"/>
     </w:p>
     <w:tbl>
       <w:tblPr>
@@ -11476,13 +11646,7 @@
           </w:tcPr>
           <w:p>
             <w:r>
-              <w:t>TS2 T-0</w:t>
-            </w:r>
-            <w:r>
-              <w:t>3</w:t>
-            </w:r>
-            <w:r>
-              <w:t xml:space="preserve"> </w:t>
+              <w:t xml:space="preserve">TS2 T-03 </w:t>
             </w:r>
             <w:r>
               <w:t>Daten aktualisieren</w:t>
@@ -12781,6 +12945,7 @@
       <w:pPr>
         <w:pStyle w:val="Caption"/>
       </w:pPr>
+      <w:bookmarkStart w:id="77" w:name="_Toc83563181"/>
       <w:r>
         <w:t xml:space="preserve">Table </w:t>
       </w:r>
@@ -12795,6 +12960,7 @@
       <w:r>
         <w:t>: Testdurchführung TS2 T-03</w:t>
       </w:r>
+      <w:bookmarkEnd w:id="77"/>
     </w:p>
     <w:p>
       <w:r>
@@ -12830,19 +12996,7 @@
           </w:tcPr>
           <w:p>
             <w:r>
-              <w:t>TS</w:t>
-            </w:r>
-            <w:r>
-              <w:t>3</w:t>
-            </w:r>
-            <w:r>
-              <w:t xml:space="preserve"> T-0</w:t>
-            </w:r>
-            <w:r>
-              <w:t>1</w:t>
-            </w:r>
-            <w:r>
-              <w:t xml:space="preserve"> Mit </w:t>
+              <w:t xml:space="preserve">TS3 T-01 Mit </w:t>
             </w:r>
             <w:proofErr w:type="spellStart"/>
             <w:r>
@@ -14120,7 +14274,7 @@
       <w:pPr>
         <w:pStyle w:val="Caption"/>
       </w:pPr>
-      <w:bookmarkStart w:id="65" w:name="_Toc83284384"/>
+      <w:bookmarkStart w:id="78" w:name="_Toc83563182"/>
       <w:r>
         <w:t xml:space="preserve">Table </w:t>
       </w:r>
@@ -14135,13 +14289,35 @@
       <w:r>
         <w:t>: Glossar</w:t>
       </w:r>
-      <w:bookmarkEnd w:id="65"/>
+      <w:bookmarkEnd w:id="78"/>
+    </w:p>
+    <w:p>
+      <w:pPr>
+        <w:rPr>
+          <w:rFonts w:asciiTheme="majorHAnsi" w:eastAsiaTheme="majorEastAsia" w:hAnsiTheme="majorHAnsi" w:cstheme="majorBidi"/>
+          <w:color w:val="2F5496" w:themeColor="accent1" w:themeShade="BF"/>
+          <w:sz w:val="32"/>
+          <w:szCs w:val="32"/>
+          <w:highlight w:val="lightGray"/>
+        </w:rPr>
+      </w:pPr>
+      <w:r>
+        <w:rPr>
+          <w:highlight w:val="lightGray"/>
+        </w:rPr>
+        <w:br w:type="page"/>
+      </w:r>
     </w:p>
     <w:p>
       <w:pPr>
         <w:pStyle w:val="Heading1"/>
-      </w:pPr>
-      <w:r>
+        <w:numPr>
+          <w:ilvl w:val="0"/>
+          <w:numId w:val="0"/>
+        </w:numPr>
+      </w:pPr>
+      <w:r>
+        <w:lastRenderedPageBreak/>
         <w:t>Abbildungsverzeichnis</w:t>
       </w:r>
     </w:p>
@@ -14166,7 +14342,7 @@
       <w:r>
         <w:fldChar w:fldCharType="separate"/>
       </w:r>
-      <w:hyperlink w:anchor="_Toc83284337" w:history="1">
+      <w:hyperlink w:anchor="_Toc83563145" w:history="1">
         <w:r>
           <w:rPr>
             <w:rStyle w:val="Hyperlink"/>
@@ -14193,7 +14369,7 @@
             <w:noProof/>
             <w:webHidden/>
           </w:rPr>
-          <w:instrText xml:space="preserve"> PAGEREF _Toc83284337 \h </w:instrText>
+          <w:instrText xml:space="preserve"> PAGEREF _Toc83563145 \h </w:instrText>
         </w:r>
         <w:r>
           <w:rPr>
@@ -14236,7 +14412,7 @@
           <w:lang w:val="en-CH" w:eastAsia="en-CH"/>
         </w:rPr>
       </w:pPr>
-      <w:hyperlink w:anchor="_Toc83284338" w:history="1">
+      <w:hyperlink w:anchor="_Toc83563146" w:history="1">
         <w:r>
           <w:rPr>
             <w:rStyle w:val="Hyperlink"/>
@@ -14263,7 +14439,7 @@
             <w:noProof/>
             <w:webHidden/>
           </w:rPr>
-          <w:instrText xml:space="preserve"> PAGEREF _Toc83284338 \h </w:instrText>
+          <w:instrText xml:space="preserve"> PAGEREF _Toc83563146 \h </w:instrText>
         </w:r>
         <w:r>
           <w:rPr>
@@ -14306,7 +14482,7 @@
           <w:lang w:val="en-CH" w:eastAsia="en-CH"/>
         </w:rPr>
       </w:pPr>
-      <w:hyperlink w:anchor="_Toc83284339" w:history="1">
+      <w:hyperlink w:anchor="_Toc83563147" w:history="1">
         <w:r>
           <w:rPr>
             <w:rStyle w:val="Hyperlink"/>
@@ -14333,7 +14509,7 @@
             <w:noProof/>
             <w:webHidden/>
           </w:rPr>
-          <w:instrText xml:space="preserve"> PAGEREF _Toc83284339 \h </w:instrText>
+          <w:instrText xml:space="preserve"> PAGEREF _Toc83563147 \h </w:instrText>
         </w:r>
         <w:r>
           <w:rPr>
@@ -14376,7 +14552,7 @@
           <w:lang w:val="en-CH" w:eastAsia="en-CH"/>
         </w:rPr>
       </w:pPr>
-      <w:hyperlink w:anchor="_Toc83284340" w:history="1">
+      <w:hyperlink w:anchor="_Toc83563148" w:history="1">
         <w:r>
           <w:rPr>
             <w:rStyle w:val="Hyperlink"/>
@@ -14403,7 +14579,7 @@
             <w:noProof/>
             <w:webHidden/>
           </w:rPr>
-          <w:instrText xml:space="preserve"> PAGEREF _Toc83284340 \h </w:instrText>
+          <w:instrText xml:space="preserve"> PAGEREF _Toc83563148 \h </w:instrText>
         </w:r>
         <w:r>
           <w:rPr>
@@ -14446,7 +14622,7 @@
           <w:lang w:val="en-CH" w:eastAsia="en-CH"/>
         </w:rPr>
       </w:pPr>
-      <w:hyperlink w:anchor="_Toc83284341" w:history="1">
+      <w:hyperlink w:anchor="_Toc83563149" w:history="1">
         <w:r>
           <w:rPr>
             <w:rStyle w:val="Hyperlink"/>
@@ -14473,7 +14649,7 @@
             <w:noProof/>
             <w:webHidden/>
           </w:rPr>
-          <w:instrText xml:space="preserve"> PAGEREF _Toc83284341 \h </w:instrText>
+          <w:instrText xml:space="preserve"> PAGEREF _Toc83563149 \h </w:instrText>
         </w:r>
         <w:r>
           <w:rPr>
@@ -14516,7 +14692,7 @@
           <w:lang w:val="en-CH" w:eastAsia="en-CH"/>
         </w:rPr>
       </w:pPr>
-      <w:hyperlink w:anchor="_Toc83284342" w:history="1">
+      <w:hyperlink w:anchor="_Toc83563150" w:history="1">
         <w:r>
           <w:rPr>
             <w:rStyle w:val="Hyperlink"/>
@@ -14543,7 +14719,7 @@
             <w:noProof/>
             <w:webHidden/>
           </w:rPr>
-          <w:instrText xml:space="preserve"> PAGEREF _Toc83284342 \h </w:instrText>
+          <w:instrText xml:space="preserve"> PAGEREF _Toc83563150 \h </w:instrText>
         </w:r>
         <w:r>
           <w:rPr>
@@ -14586,7 +14762,7 @@
           <w:lang w:val="en-CH" w:eastAsia="en-CH"/>
         </w:rPr>
       </w:pPr>
-      <w:hyperlink w:anchor="_Toc83284343" w:history="1">
+      <w:hyperlink w:anchor="_Toc83563151" w:history="1">
         <w:r>
           <w:rPr>
             <w:rStyle w:val="Hyperlink"/>
@@ -14613,7 +14789,7 @@
             <w:noProof/>
             <w:webHidden/>
           </w:rPr>
-          <w:instrText xml:space="preserve"> PAGEREF _Toc83284343 \h </w:instrText>
+          <w:instrText xml:space="preserve"> PAGEREF _Toc83563151 \h </w:instrText>
         </w:r>
         <w:r>
           <w:rPr>
@@ -14656,7 +14832,7 @@
           <w:lang w:val="en-CH" w:eastAsia="en-CH"/>
         </w:rPr>
       </w:pPr>
-      <w:hyperlink w:anchor="_Toc83284344" w:history="1">
+      <w:hyperlink w:anchor="_Toc83563152" w:history="1">
         <w:r>
           <w:rPr>
             <w:rStyle w:val="Hyperlink"/>
@@ -14683,7 +14859,7 @@
             <w:noProof/>
             <w:webHidden/>
           </w:rPr>
-          <w:instrText xml:space="preserve"> PAGEREF _Toc83284344 \h </w:instrText>
+          <w:instrText xml:space="preserve"> PAGEREF _Toc83563152 \h </w:instrText>
         </w:r>
         <w:r>
           <w:rPr>
@@ -14726,7 +14902,7 @@
           <w:lang w:val="en-CH" w:eastAsia="en-CH"/>
         </w:rPr>
       </w:pPr>
-      <w:hyperlink w:anchor="_Toc83284345" w:history="1">
+      <w:hyperlink w:anchor="_Toc83563153" w:history="1">
         <w:r>
           <w:rPr>
             <w:rStyle w:val="Hyperlink"/>
@@ -14753,7 +14929,7 @@
             <w:noProof/>
             <w:webHidden/>
           </w:rPr>
-          <w:instrText xml:space="preserve"> PAGEREF _Toc83284345 \h </w:instrText>
+          <w:instrText xml:space="preserve"> PAGEREF _Toc83563153 \h </w:instrText>
         </w:r>
         <w:r>
           <w:rPr>
@@ -14796,7 +14972,7 @@
           <w:lang w:val="en-CH" w:eastAsia="en-CH"/>
         </w:rPr>
       </w:pPr>
-      <w:hyperlink w:anchor="_Toc83284346" w:history="1">
+      <w:hyperlink w:anchor="_Toc83563154" w:history="1">
         <w:r>
           <w:rPr>
             <w:rStyle w:val="Hyperlink"/>
@@ -14823,7 +14999,7 @@
             <w:noProof/>
             <w:webHidden/>
           </w:rPr>
-          <w:instrText xml:space="preserve"> PAGEREF _Toc83284346 \h </w:instrText>
+          <w:instrText xml:space="preserve"> PAGEREF _Toc83563154 \h </w:instrText>
         </w:r>
         <w:r>
           <w:rPr>
@@ -14866,7 +15042,7 @@
           <w:lang w:val="en-CH" w:eastAsia="en-CH"/>
         </w:rPr>
       </w:pPr>
-      <w:hyperlink w:anchor="_Toc83284347" w:history="1">
+      <w:hyperlink w:anchor="_Toc83563155" w:history="1">
         <w:r>
           <w:rPr>
             <w:rStyle w:val="Hyperlink"/>
@@ -14893,7 +15069,7 @@
             <w:noProof/>
             <w:webHidden/>
           </w:rPr>
-          <w:instrText xml:space="preserve"> PAGEREF _Toc83284347 \h </w:instrText>
+          <w:instrText xml:space="preserve"> PAGEREF _Toc83563155 \h </w:instrText>
         </w:r>
         <w:r>
           <w:rPr>
@@ -14936,7 +15112,7 @@
           <w:lang w:val="en-CH" w:eastAsia="en-CH"/>
         </w:rPr>
       </w:pPr>
-      <w:hyperlink w:anchor="_Toc83284348" w:history="1">
+      <w:hyperlink w:anchor="_Toc83563156" w:history="1">
         <w:r>
           <w:rPr>
             <w:rStyle w:val="Hyperlink"/>
@@ -14963,7 +15139,7 @@
             <w:noProof/>
             <w:webHidden/>
           </w:rPr>
-          <w:instrText xml:space="preserve"> PAGEREF _Toc83284348 \h </w:instrText>
+          <w:instrText xml:space="preserve"> PAGEREF _Toc83563156 \h </w:instrText>
         </w:r>
         <w:r>
           <w:rPr>
@@ -15006,7 +15182,7 @@
           <w:lang w:val="en-CH" w:eastAsia="en-CH"/>
         </w:rPr>
       </w:pPr>
-      <w:hyperlink w:anchor="_Toc83284349" w:history="1">
+      <w:hyperlink w:anchor="_Toc83563157" w:history="1">
         <w:r>
           <w:rPr>
             <w:rStyle w:val="Hyperlink"/>
@@ -15033,7 +15209,7 @@
             <w:noProof/>
             <w:webHidden/>
           </w:rPr>
-          <w:instrText xml:space="preserve"> PAGEREF _Toc83284349 \h </w:instrText>
+          <w:instrText xml:space="preserve"> PAGEREF _Toc83563157 \h </w:instrText>
         </w:r>
         <w:r>
           <w:rPr>
@@ -15076,7 +15252,7 @@
           <w:lang w:val="en-CH" w:eastAsia="en-CH"/>
         </w:rPr>
       </w:pPr>
-      <w:hyperlink w:anchor="_Toc83284350" w:history="1">
+      <w:hyperlink w:anchor="_Toc83563158" w:history="1">
         <w:r>
           <w:rPr>
             <w:rStyle w:val="Hyperlink"/>
@@ -15103,7 +15279,7 @@
             <w:noProof/>
             <w:webHidden/>
           </w:rPr>
-          <w:instrText xml:space="preserve"> PAGEREF _Toc83284350 \h </w:instrText>
+          <w:instrText xml:space="preserve"> PAGEREF _Toc83563158 \h </w:instrText>
         </w:r>
         <w:r>
           <w:rPr>
@@ -15146,7 +15322,7 @@
           <w:lang w:val="en-CH" w:eastAsia="en-CH"/>
         </w:rPr>
       </w:pPr>
-      <w:hyperlink w:anchor="_Toc83284351" w:history="1">
+      <w:hyperlink w:anchor="_Toc83563159" w:history="1">
         <w:r>
           <w:rPr>
             <w:rStyle w:val="Hyperlink"/>
@@ -15173,7 +15349,7 @@
             <w:noProof/>
             <w:webHidden/>
           </w:rPr>
-          <w:instrText xml:space="preserve"> PAGEREF _Toc83284351 \h </w:instrText>
+          <w:instrText xml:space="preserve"> PAGEREF _Toc83563159 \h </w:instrText>
         </w:r>
         <w:r>
           <w:rPr>
@@ -15216,7 +15392,7 @@
           <w:lang w:val="en-CH" w:eastAsia="en-CH"/>
         </w:rPr>
       </w:pPr>
-      <w:hyperlink w:anchor="_Toc83284352" w:history="1">
+      <w:hyperlink w:anchor="_Toc83563160" w:history="1">
         <w:r>
           <w:rPr>
             <w:rStyle w:val="Hyperlink"/>
@@ -15243,7 +15419,7 @@
             <w:noProof/>
             <w:webHidden/>
           </w:rPr>
-          <w:instrText xml:space="preserve"> PAGEREF _Toc83284352 \h </w:instrText>
+          <w:instrText xml:space="preserve"> PAGEREF _Toc83563160 \h </w:instrText>
         </w:r>
         <w:r>
           <w:rPr>
@@ -15286,7 +15462,7 @@
           <w:lang w:val="en-CH" w:eastAsia="en-CH"/>
         </w:rPr>
       </w:pPr>
-      <w:hyperlink w:anchor="_Toc83284353" w:history="1">
+      <w:hyperlink w:anchor="_Toc83563161" w:history="1">
         <w:r>
           <w:rPr>
             <w:rStyle w:val="Hyperlink"/>
@@ -15313,7 +15489,7 @@
             <w:noProof/>
             <w:webHidden/>
           </w:rPr>
-          <w:instrText xml:space="preserve"> PAGEREF _Toc83284353 \h </w:instrText>
+          <w:instrText xml:space="preserve"> PAGEREF _Toc83563161 \h </w:instrText>
         </w:r>
         <w:r>
           <w:rPr>
@@ -15356,7 +15532,7 @@
           <w:lang w:val="en-CH" w:eastAsia="en-CH"/>
         </w:rPr>
       </w:pPr>
-      <w:hyperlink w:anchor="_Toc83284354" w:history="1">
+      <w:hyperlink w:anchor="_Toc83563162" w:history="1">
         <w:r>
           <w:rPr>
             <w:rStyle w:val="Hyperlink"/>
@@ -15383,7 +15559,7 @@
             <w:noProof/>
             <w:webHidden/>
           </w:rPr>
-          <w:instrText xml:space="preserve"> PAGEREF _Toc83284354 \h </w:instrText>
+          <w:instrText xml:space="preserve"> PAGEREF _Toc83563162 \h </w:instrText>
         </w:r>
         <w:r>
           <w:rPr>
@@ -15426,7 +15602,7 @@
           <w:lang w:val="en-CH" w:eastAsia="en-CH"/>
         </w:rPr>
       </w:pPr>
-      <w:hyperlink w:anchor="_Toc83284355" w:history="1">
+      <w:hyperlink w:anchor="_Toc83563163" w:history="1">
         <w:r>
           <w:rPr>
             <w:rStyle w:val="Hyperlink"/>
@@ -15453,7 +15629,7 @@
             <w:noProof/>
             <w:webHidden/>
           </w:rPr>
-          <w:instrText xml:space="preserve"> PAGEREF _Toc83284355 \h </w:instrText>
+          <w:instrText xml:space="preserve"> PAGEREF _Toc83563163 \h </w:instrText>
         </w:r>
         <w:r>
           <w:rPr>
@@ -15496,7 +15672,7 @@
           <w:lang w:val="en-CH" w:eastAsia="en-CH"/>
         </w:rPr>
       </w:pPr>
-      <w:hyperlink w:anchor="_Toc83284356" w:history="1">
+      <w:hyperlink w:anchor="_Toc83563164" w:history="1">
         <w:r>
           <w:rPr>
             <w:rStyle w:val="Hyperlink"/>
@@ -15523,7 +15699,7 @@
             <w:noProof/>
             <w:webHidden/>
           </w:rPr>
-          <w:instrText xml:space="preserve"> PAGEREF _Toc83284356 \h </w:instrText>
+          <w:instrText xml:space="preserve"> PAGEREF _Toc83563164 \h </w:instrText>
         </w:r>
         <w:r>
           <w:rPr>
@@ -15553,19 +15729,6 @@
           <w:fldChar w:fldCharType="end"/>
         </w:r>
       </w:hyperlink>
-    </w:p>
-    <w:p>
-      <w:r>
-        <w:fldChar w:fldCharType="end"/>
-      </w:r>
-    </w:p>
-    <w:p>
-      <w:pPr>
-        <w:pStyle w:val="Heading1"/>
-      </w:pPr>
-      <w:r>
-        <w:t>Tabellenverzeichnis</w:t>
-      </w:r>
     </w:p>
     <w:p>
       <w:pPr>
@@ -15579,22 +15742,13 @@
           <w:lang w:val="en-CH" w:eastAsia="en-CH"/>
         </w:rPr>
       </w:pPr>
-      <w:r>
-        <w:fldChar w:fldCharType="begin"/>
-      </w:r>
-      <w:r>
-        <w:instrText xml:space="preserve"> TOC \h \z \c "Table" </w:instrText>
-      </w:r>
-      <w:r>
-        <w:fldChar w:fldCharType="separate"/>
-      </w:r>
-      <w:hyperlink w:anchor="_Toc83284380" w:history="1">
+      <w:hyperlink w:anchor="_Toc83563165" w:history="1">
         <w:r>
           <w:rPr>
             <w:rStyle w:val="Hyperlink"/>
             <w:noProof/>
           </w:rPr>
-          <w:t>Table 1: MUSS-Ziele</w:t>
+          <w:t>Abbildung 21: Testdurchführung Schadensfall Model</w:t>
         </w:r>
         <w:r>
           <w:rPr>
@@ -15615,7 +15769,7 @@
             <w:noProof/>
             <w:webHidden/>
           </w:rPr>
-          <w:instrText xml:space="preserve"> PAGEREF _Toc83284380 \h </w:instrText>
+          <w:instrText xml:space="preserve"> PAGEREF _Toc83563165 \h </w:instrText>
         </w:r>
         <w:r>
           <w:rPr>
@@ -15635,7 +15789,7 @@
             <w:noProof/>
             <w:webHidden/>
           </w:rPr>
-          <w:t>6</w:t>
+          <w:t>20</w:t>
         </w:r>
         <w:r>
           <w:rPr>
@@ -15645,6 +15799,23 @@
           <w:fldChar w:fldCharType="end"/>
         </w:r>
       </w:hyperlink>
+    </w:p>
+    <w:p>
+      <w:r>
+        <w:fldChar w:fldCharType="end"/>
+      </w:r>
+      <w:r>
+        <w:br w:type="page"/>
+      </w:r>
+    </w:p>
+    <w:p>
+      <w:pPr>
+        <w:pStyle w:val="Heading1"/>
+      </w:pPr>
+      <w:r>
+        <w:lastRenderedPageBreak/>
+        <w:t>Tabellenverzeichnis</w:t>
+      </w:r>
     </w:p>
     <w:p>
       <w:pPr>
@@ -15658,13 +15829,22 @@
           <w:lang w:val="en-CH" w:eastAsia="en-CH"/>
         </w:rPr>
       </w:pPr>
-      <w:hyperlink w:anchor="_Toc83284381" w:history="1">
+      <w:r>
+        <w:fldChar w:fldCharType="begin"/>
+      </w:r>
+      <w:r>
+        <w:instrText xml:space="preserve"> TOC \h \z \c "Table" </w:instrText>
+      </w:r>
+      <w:r>
+        <w:fldChar w:fldCharType="separate"/>
+      </w:r>
+      <w:hyperlink w:anchor="_Toc83563166" w:history="1">
         <w:r>
           <w:rPr>
             <w:rStyle w:val="Hyperlink"/>
             <w:noProof/>
           </w:rPr>
-          <w:t>Table 2: KANN-Ziele</w:t>
+          <w:t>Table 1: MUSS-Ziele</w:t>
         </w:r>
         <w:r>
           <w:rPr>
@@ -15685,7 +15865,7 @@
             <w:noProof/>
             <w:webHidden/>
           </w:rPr>
-          <w:instrText xml:space="preserve"> PAGEREF _Toc83284381 \h </w:instrText>
+          <w:instrText xml:space="preserve"> PAGEREF _Toc83563166 \h </w:instrText>
         </w:r>
         <w:r>
           <w:rPr>
@@ -15728,13 +15908,13 @@
           <w:lang w:val="en-CH" w:eastAsia="en-CH"/>
         </w:rPr>
       </w:pPr>
-      <w:hyperlink w:anchor="_Toc83284382" w:history="1">
+      <w:hyperlink w:anchor="_Toc83563167" w:history="1">
         <w:r>
           <w:rPr>
             <w:rStyle w:val="Hyperlink"/>
             <w:noProof/>
           </w:rPr>
-          <w:t>Table 3: Funktionale Anforderungen</w:t>
+          <w:t>Table 2: KANN-Ziele</w:t>
         </w:r>
         <w:r>
           <w:rPr>
@@ -15755,7 +15935,7 @@
             <w:noProof/>
             <w:webHidden/>
           </w:rPr>
-          <w:instrText xml:space="preserve"> PAGEREF _Toc83284382 \h </w:instrText>
+          <w:instrText xml:space="preserve"> PAGEREF _Toc83563167 \h </w:instrText>
         </w:r>
         <w:r>
           <w:rPr>
@@ -15798,13 +15978,13 @@
           <w:lang w:val="en-CH" w:eastAsia="en-CH"/>
         </w:rPr>
       </w:pPr>
-      <w:hyperlink w:anchor="_Toc83284383" w:history="1">
+      <w:hyperlink w:anchor="_Toc83563168" w:history="1">
         <w:r>
           <w:rPr>
             <w:rStyle w:val="Hyperlink"/>
             <w:noProof/>
           </w:rPr>
-          <w:t>Table 4: Nicht-funktionale Anforderungen</w:t>
+          <w:t>Table 3: Funktionale Anforderungen</w:t>
         </w:r>
         <w:r>
           <w:rPr>
@@ -15825,7 +16005,7 @@
             <w:noProof/>
             <w:webHidden/>
           </w:rPr>
-          <w:instrText xml:space="preserve"> PAGEREF _Toc83284383 \h </w:instrText>
+          <w:instrText xml:space="preserve"> PAGEREF _Toc83563168 \h </w:instrText>
         </w:r>
         <w:r>
           <w:rPr>
@@ -15845,7 +16025,7 @@
             <w:noProof/>
             <w:webHidden/>
           </w:rPr>
-          <w:t>7</w:t>
+          <w:t>6</w:t>
         </w:r>
         <w:r>
           <w:rPr>
@@ -15868,13 +16048,13 @@
           <w:lang w:val="en-CH" w:eastAsia="en-CH"/>
         </w:rPr>
       </w:pPr>
-      <w:hyperlink w:anchor="_Toc83284384" w:history="1">
+      <w:hyperlink w:anchor="_Toc83563169" w:history="1">
         <w:r>
           <w:rPr>
             <w:rStyle w:val="Hyperlink"/>
             <w:noProof/>
           </w:rPr>
-          <w:t>Table 5: Glossar</w:t>
+          <w:t>Table 4: Nicht-funktionale Anforderungen</w:t>
         </w:r>
         <w:r>
           <w:rPr>
@@ -15895,7 +16075,7 @@
             <w:noProof/>
             <w:webHidden/>
           </w:rPr>
-          <w:instrText xml:space="preserve"> PAGEREF _Toc83284384 \h </w:instrText>
+          <w:instrText xml:space="preserve"> PAGEREF _Toc83563169 \h </w:instrText>
         </w:r>
         <w:r>
           <w:rPr>
@@ -15915,7 +16095,917 @@
             <w:noProof/>
             <w:webHidden/>
           </w:rPr>
+          <w:t>7</w:t>
+        </w:r>
+        <w:r>
+          <w:rPr>
+            <w:noProof/>
+            <w:webHidden/>
+          </w:rPr>
+          <w:fldChar w:fldCharType="end"/>
+        </w:r>
+      </w:hyperlink>
+    </w:p>
+    <w:p>
+      <w:pPr>
+        <w:pStyle w:val="TableofFigures"/>
+        <w:tabs>
+          <w:tab w:val="right" w:leader="dot" w:pos="9062"/>
+        </w:tabs>
+        <w:rPr>
+          <w:rFonts w:eastAsiaTheme="minorEastAsia"/>
+          <w:noProof/>
+          <w:lang w:val="en-CH" w:eastAsia="en-CH"/>
+        </w:rPr>
+      </w:pPr>
+      <w:hyperlink w:anchor="_Toc83563170" w:history="1">
+        <w:r>
+          <w:rPr>
+            <w:rStyle w:val="Hyperlink"/>
+            <w:noProof/>
+          </w:rPr>
+          <w:t>Table 5: TS1 T-01</w:t>
+        </w:r>
+        <w:r>
+          <w:rPr>
+            <w:noProof/>
+            <w:webHidden/>
+          </w:rPr>
+          <w:tab/>
+        </w:r>
+        <w:r>
+          <w:rPr>
+            <w:noProof/>
+            <w:webHidden/>
+          </w:rPr>
+          <w:fldChar w:fldCharType="begin"/>
+        </w:r>
+        <w:r>
+          <w:rPr>
+            <w:noProof/>
+            <w:webHidden/>
+          </w:rPr>
+          <w:instrText xml:space="preserve"> PAGEREF _Toc83563170 \h </w:instrText>
+        </w:r>
+        <w:r>
+          <w:rPr>
+            <w:noProof/>
+            <w:webHidden/>
+          </w:rPr>
+        </w:r>
+        <w:r>
+          <w:rPr>
+            <w:noProof/>
+            <w:webHidden/>
+          </w:rPr>
+          <w:fldChar w:fldCharType="separate"/>
+        </w:r>
+        <w:r>
+          <w:rPr>
+            <w:noProof/>
+            <w:webHidden/>
+          </w:rPr>
           <w:t>18</w:t>
+        </w:r>
+        <w:r>
+          <w:rPr>
+            <w:noProof/>
+            <w:webHidden/>
+          </w:rPr>
+          <w:fldChar w:fldCharType="end"/>
+        </w:r>
+      </w:hyperlink>
+    </w:p>
+    <w:p>
+      <w:pPr>
+        <w:pStyle w:val="TableofFigures"/>
+        <w:tabs>
+          <w:tab w:val="right" w:leader="dot" w:pos="9062"/>
+        </w:tabs>
+        <w:rPr>
+          <w:rFonts w:eastAsiaTheme="minorEastAsia"/>
+          <w:noProof/>
+          <w:lang w:val="en-CH" w:eastAsia="en-CH"/>
+        </w:rPr>
+      </w:pPr>
+      <w:hyperlink w:anchor="_Toc83563171" w:history="1">
+        <w:r>
+          <w:rPr>
+            <w:rStyle w:val="Hyperlink"/>
+            <w:noProof/>
+          </w:rPr>
+          <w:t>Table 6: TS1 T-02</w:t>
+        </w:r>
+        <w:r>
+          <w:rPr>
+            <w:noProof/>
+            <w:webHidden/>
+          </w:rPr>
+          <w:tab/>
+        </w:r>
+        <w:r>
+          <w:rPr>
+            <w:noProof/>
+            <w:webHidden/>
+          </w:rPr>
+          <w:fldChar w:fldCharType="begin"/>
+        </w:r>
+        <w:r>
+          <w:rPr>
+            <w:noProof/>
+            <w:webHidden/>
+          </w:rPr>
+          <w:instrText xml:space="preserve"> PAGEREF _Toc83563171 \h </w:instrText>
+        </w:r>
+        <w:r>
+          <w:rPr>
+            <w:noProof/>
+            <w:webHidden/>
+          </w:rPr>
+        </w:r>
+        <w:r>
+          <w:rPr>
+            <w:noProof/>
+            <w:webHidden/>
+          </w:rPr>
+          <w:fldChar w:fldCharType="separate"/>
+        </w:r>
+        <w:r>
+          <w:rPr>
+            <w:noProof/>
+            <w:webHidden/>
+          </w:rPr>
+          <w:t>18</w:t>
+        </w:r>
+        <w:r>
+          <w:rPr>
+            <w:noProof/>
+            <w:webHidden/>
+          </w:rPr>
+          <w:fldChar w:fldCharType="end"/>
+        </w:r>
+      </w:hyperlink>
+    </w:p>
+    <w:p>
+      <w:pPr>
+        <w:pStyle w:val="TableofFigures"/>
+        <w:tabs>
+          <w:tab w:val="right" w:leader="dot" w:pos="9062"/>
+        </w:tabs>
+        <w:rPr>
+          <w:rFonts w:eastAsiaTheme="minorEastAsia"/>
+          <w:noProof/>
+          <w:lang w:val="en-CH" w:eastAsia="en-CH"/>
+        </w:rPr>
+      </w:pPr>
+      <w:hyperlink w:anchor="_Toc83563172" w:history="1">
+        <w:r>
+          <w:rPr>
+            <w:rStyle w:val="Hyperlink"/>
+            <w:noProof/>
+          </w:rPr>
+          <w:t>Table 7: TS2 T-01</w:t>
+        </w:r>
+        <w:r>
+          <w:rPr>
+            <w:noProof/>
+            <w:webHidden/>
+          </w:rPr>
+          <w:tab/>
+        </w:r>
+        <w:r>
+          <w:rPr>
+            <w:noProof/>
+            <w:webHidden/>
+          </w:rPr>
+          <w:fldChar w:fldCharType="begin"/>
+        </w:r>
+        <w:r>
+          <w:rPr>
+            <w:noProof/>
+            <w:webHidden/>
+          </w:rPr>
+          <w:instrText xml:space="preserve"> PAGEREF _Toc83563172 \h </w:instrText>
+        </w:r>
+        <w:r>
+          <w:rPr>
+            <w:noProof/>
+            <w:webHidden/>
+          </w:rPr>
+        </w:r>
+        <w:r>
+          <w:rPr>
+            <w:noProof/>
+            <w:webHidden/>
+          </w:rPr>
+          <w:fldChar w:fldCharType="separate"/>
+        </w:r>
+        <w:r>
+          <w:rPr>
+            <w:noProof/>
+            <w:webHidden/>
+          </w:rPr>
+          <w:t>18</w:t>
+        </w:r>
+        <w:r>
+          <w:rPr>
+            <w:noProof/>
+            <w:webHidden/>
+          </w:rPr>
+          <w:fldChar w:fldCharType="end"/>
+        </w:r>
+      </w:hyperlink>
+    </w:p>
+    <w:p>
+      <w:pPr>
+        <w:pStyle w:val="TableofFigures"/>
+        <w:tabs>
+          <w:tab w:val="right" w:leader="dot" w:pos="9062"/>
+        </w:tabs>
+        <w:rPr>
+          <w:rFonts w:eastAsiaTheme="minorEastAsia"/>
+          <w:noProof/>
+          <w:lang w:val="en-CH" w:eastAsia="en-CH"/>
+        </w:rPr>
+      </w:pPr>
+      <w:hyperlink w:anchor="_Toc83563173" w:history="1">
+        <w:r>
+          <w:rPr>
+            <w:rStyle w:val="Hyperlink"/>
+            <w:noProof/>
+          </w:rPr>
+          <w:t>Table 8: TS2 T-02</w:t>
+        </w:r>
+        <w:r>
+          <w:rPr>
+            <w:noProof/>
+            <w:webHidden/>
+          </w:rPr>
+          <w:tab/>
+        </w:r>
+        <w:r>
+          <w:rPr>
+            <w:noProof/>
+            <w:webHidden/>
+          </w:rPr>
+          <w:fldChar w:fldCharType="begin"/>
+        </w:r>
+        <w:r>
+          <w:rPr>
+            <w:noProof/>
+            <w:webHidden/>
+          </w:rPr>
+          <w:instrText xml:space="preserve"> PAGEREF _Toc83563173 \h </w:instrText>
+        </w:r>
+        <w:r>
+          <w:rPr>
+            <w:noProof/>
+            <w:webHidden/>
+          </w:rPr>
+        </w:r>
+        <w:r>
+          <w:rPr>
+            <w:noProof/>
+            <w:webHidden/>
+          </w:rPr>
+          <w:fldChar w:fldCharType="separate"/>
+        </w:r>
+        <w:r>
+          <w:rPr>
+            <w:noProof/>
+            <w:webHidden/>
+          </w:rPr>
+          <w:t>19</w:t>
+        </w:r>
+        <w:r>
+          <w:rPr>
+            <w:noProof/>
+            <w:webHidden/>
+          </w:rPr>
+          <w:fldChar w:fldCharType="end"/>
+        </w:r>
+      </w:hyperlink>
+    </w:p>
+    <w:p>
+      <w:pPr>
+        <w:pStyle w:val="TableofFigures"/>
+        <w:tabs>
+          <w:tab w:val="right" w:leader="dot" w:pos="9062"/>
+        </w:tabs>
+        <w:rPr>
+          <w:rFonts w:eastAsiaTheme="minorEastAsia"/>
+          <w:noProof/>
+          <w:lang w:val="en-CH" w:eastAsia="en-CH"/>
+        </w:rPr>
+      </w:pPr>
+      <w:hyperlink w:anchor="_Toc83563174" w:history="1">
+        <w:r>
+          <w:rPr>
+            <w:rStyle w:val="Hyperlink"/>
+            <w:noProof/>
+          </w:rPr>
+          <w:t>Table 9: TS2 T-03</w:t>
+        </w:r>
+        <w:r>
+          <w:rPr>
+            <w:noProof/>
+            <w:webHidden/>
+          </w:rPr>
+          <w:tab/>
+        </w:r>
+        <w:r>
+          <w:rPr>
+            <w:noProof/>
+            <w:webHidden/>
+          </w:rPr>
+          <w:fldChar w:fldCharType="begin"/>
+        </w:r>
+        <w:r>
+          <w:rPr>
+            <w:noProof/>
+            <w:webHidden/>
+          </w:rPr>
+          <w:instrText xml:space="preserve"> PAGEREF _Toc83563174 \h </w:instrText>
+        </w:r>
+        <w:r>
+          <w:rPr>
+            <w:noProof/>
+            <w:webHidden/>
+          </w:rPr>
+        </w:r>
+        <w:r>
+          <w:rPr>
+            <w:noProof/>
+            <w:webHidden/>
+          </w:rPr>
+          <w:fldChar w:fldCharType="separate"/>
+        </w:r>
+        <w:r>
+          <w:rPr>
+            <w:noProof/>
+            <w:webHidden/>
+          </w:rPr>
+          <w:t>19</w:t>
+        </w:r>
+        <w:r>
+          <w:rPr>
+            <w:noProof/>
+            <w:webHidden/>
+          </w:rPr>
+          <w:fldChar w:fldCharType="end"/>
+        </w:r>
+      </w:hyperlink>
+    </w:p>
+    <w:p>
+      <w:pPr>
+        <w:pStyle w:val="TableofFigures"/>
+        <w:tabs>
+          <w:tab w:val="right" w:leader="dot" w:pos="9062"/>
+        </w:tabs>
+        <w:rPr>
+          <w:rFonts w:eastAsiaTheme="minorEastAsia"/>
+          <w:noProof/>
+          <w:lang w:val="en-CH" w:eastAsia="en-CH"/>
+        </w:rPr>
+      </w:pPr>
+      <w:hyperlink w:anchor="_Toc83563175" w:history="1">
+        <w:r>
+          <w:rPr>
+            <w:rStyle w:val="Hyperlink"/>
+            <w:noProof/>
+          </w:rPr>
+          <w:t>Table 10: TS3 T-03</w:t>
+        </w:r>
+        <w:r>
+          <w:rPr>
+            <w:noProof/>
+            <w:webHidden/>
+          </w:rPr>
+          <w:tab/>
+        </w:r>
+        <w:r>
+          <w:rPr>
+            <w:noProof/>
+            <w:webHidden/>
+          </w:rPr>
+          <w:fldChar w:fldCharType="begin"/>
+        </w:r>
+        <w:r>
+          <w:rPr>
+            <w:noProof/>
+            <w:webHidden/>
+          </w:rPr>
+          <w:instrText xml:space="preserve"> PAGEREF _Toc83563175 \h </w:instrText>
+        </w:r>
+        <w:r>
+          <w:rPr>
+            <w:noProof/>
+            <w:webHidden/>
+          </w:rPr>
+        </w:r>
+        <w:r>
+          <w:rPr>
+            <w:noProof/>
+            <w:webHidden/>
+          </w:rPr>
+          <w:fldChar w:fldCharType="separate"/>
+        </w:r>
+        <w:r>
+          <w:rPr>
+            <w:noProof/>
+            <w:webHidden/>
+          </w:rPr>
+          <w:t>19</w:t>
+        </w:r>
+        <w:r>
+          <w:rPr>
+            <w:noProof/>
+            <w:webHidden/>
+          </w:rPr>
+          <w:fldChar w:fldCharType="end"/>
+        </w:r>
+      </w:hyperlink>
+    </w:p>
+    <w:p>
+      <w:pPr>
+        <w:pStyle w:val="TableofFigures"/>
+        <w:tabs>
+          <w:tab w:val="right" w:leader="dot" w:pos="9062"/>
+        </w:tabs>
+        <w:rPr>
+          <w:rFonts w:eastAsiaTheme="minorEastAsia"/>
+          <w:noProof/>
+          <w:lang w:val="en-CH" w:eastAsia="en-CH"/>
+        </w:rPr>
+      </w:pPr>
+      <w:hyperlink w:anchor="_Toc83563176" w:history="1">
+        <w:r>
+          <w:rPr>
+            <w:rStyle w:val="Hyperlink"/>
+            <w:noProof/>
+          </w:rPr>
+          <w:t>Table 11: Testauswertung</w:t>
+        </w:r>
+        <w:r>
+          <w:rPr>
+            <w:noProof/>
+            <w:webHidden/>
+          </w:rPr>
+          <w:tab/>
+        </w:r>
+        <w:r>
+          <w:rPr>
+            <w:noProof/>
+            <w:webHidden/>
+          </w:rPr>
+          <w:fldChar w:fldCharType="begin"/>
+        </w:r>
+        <w:r>
+          <w:rPr>
+            <w:noProof/>
+            <w:webHidden/>
+          </w:rPr>
+          <w:instrText xml:space="preserve"> PAGEREF _Toc83563176 \h </w:instrText>
+        </w:r>
+        <w:r>
+          <w:rPr>
+            <w:noProof/>
+            <w:webHidden/>
+          </w:rPr>
+        </w:r>
+        <w:r>
+          <w:rPr>
+            <w:noProof/>
+            <w:webHidden/>
+          </w:rPr>
+          <w:fldChar w:fldCharType="separate"/>
+        </w:r>
+        <w:r>
+          <w:rPr>
+            <w:noProof/>
+            <w:webHidden/>
+          </w:rPr>
+          <w:t>20</w:t>
+        </w:r>
+        <w:r>
+          <w:rPr>
+            <w:noProof/>
+            <w:webHidden/>
+          </w:rPr>
+          <w:fldChar w:fldCharType="end"/>
+        </w:r>
+      </w:hyperlink>
+    </w:p>
+    <w:p>
+      <w:pPr>
+        <w:pStyle w:val="TableofFigures"/>
+        <w:tabs>
+          <w:tab w:val="right" w:leader="dot" w:pos="9062"/>
+        </w:tabs>
+        <w:rPr>
+          <w:rFonts w:eastAsiaTheme="minorEastAsia"/>
+          <w:noProof/>
+          <w:lang w:val="en-CH" w:eastAsia="en-CH"/>
+        </w:rPr>
+      </w:pPr>
+      <w:hyperlink w:anchor="_Toc83563177" w:history="1">
+        <w:r>
+          <w:rPr>
+            <w:rStyle w:val="Hyperlink"/>
+            <w:noProof/>
+          </w:rPr>
+          <w:t>Table 12: Testdurchführung TS1 T-01</w:t>
+        </w:r>
+        <w:r>
+          <w:rPr>
+            <w:noProof/>
+            <w:webHidden/>
+          </w:rPr>
+          <w:tab/>
+        </w:r>
+        <w:r>
+          <w:rPr>
+            <w:noProof/>
+            <w:webHidden/>
+          </w:rPr>
+          <w:fldChar w:fldCharType="begin"/>
+        </w:r>
+        <w:r>
+          <w:rPr>
+            <w:noProof/>
+            <w:webHidden/>
+          </w:rPr>
+          <w:instrText xml:space="preserve"> PAGEREF _Toc83563177 \h </w:instrText>
+        </w:r>
+        <w:r>
+          <w:rPr>
+            <w:noProof/>
+            <w:webHidden/>
+          </w:rPr>
+        </w:r>
+        <w:r>
+          <w:rPr>
+            <w:noProof/>
+            <w:webHidden/>
+          </w:rPr>
+          <w:fldChar w:fldCharType="separate"/>
+        </w:r>
+        <w:r>
+          <w:rPr>
+            <w:noProof/>
+            <w:webHidden/>
+          </w:rPr>
+          <w:t>20</w:t>
+        </w:r>
+        <w:r>
+          <w:rPr>
+            <w:noProof/>
+            <w:webHidden/>
+          </w:rPr>
+          <w:fldChar w:fldCharType="end"/>
+        </w:r>
+      </w:hyperlink>
+    </w:p>
+    <w:p>
+      <w:pPr>
+        <w:pStyle w:val="TableofFigures"/>
+        <w:tabs>
+          <w:tab w:val="right" w:leader="dot" w:pos="9062"/>
+        </w:tabs>
+        <w:rPr>
+          <w:rFonts w:eastAsiaTheme="minorEastAsia"/>
+          <w:noProof/>
+          <w:lang w:val="en-CH" w:eastAsia="en-CH"/>
+        </w:rPr>
+      </w:pPr>
+      <w:hyperlink w:anchor="_Toc83563178" w:history="1">
+        <w:r>
+          <w:rPr>
+            <w:rStyle w:val="Hyperlink"/>
+            <w:noProof/>
+          </w:rPr>
+          <w:t>Table 13: Testdurchführung TS1 TS-02</w:t>
+        </w:r>
+        <w:r>
+          <w:rPr>
+            <w:noProof/>
+            <w:webHidden/>
+          </w:rPr>
+          <w:tab/>
+        </w:r>
+        <w:r>
+          <w:rPr>
+            <w:noProof/>
+            <w:webHidden/>
+          </w:rPr>
+          <w:fldChar w:fldCharType="begin"/>
+        </w:r>
+        <w:r>
+          <w:rPr>
+            <w:noProof/>
+            <w:webHidden/>
+          </w:rPr>
+          <w:instrText xml:space="preserve"> PAGEREF _Toc83563178 \h </w:instrText>
+        </w:r>
+        <w:r>
+          <w:rPr>
+            <w:noProof/>
+            <w:webHidden/>
+          </w:rPr>
+        </w:r>
+        <w:r>
+          <w:rPr>
+            <w:noProof/>
+            <w:webHidden/>
+          </w:rPr>
+          <w:fldChar w:fldCharType="separate"/>
+        </w:r>
+        <w:r>
+          <w:rPr>
+            <w:noProof/>
+            <w:webHidden/>
+          </w:rPr>
+          <w:t>20</w:t>
+        </w:r>
+        <w:r>
+          <w:rPr>
+            <w:noProof/>
+            <w:webHidden/>
+          </w:rPr>
+          <w:fldChar w:fldCharType="end"/>
+        </w:r>
+      </w:hyperlink>
+    </w:p>
+    <w:p>
+      <w:pPr>
+        <w:pStyle w:val="TableofFigures"/>
+        <w:tabs>
+          <w:tab w:val="right" w:leader="dot" w:pos="9062"/>
+        </w:tabs>
+        <w:rPr>
+          <w:rFonts w:eastAsiaTheme="minorEastAsia"/>
+          <w:noProof/>
+          <w:lang w:val="en-CH" w:eastAsia="en-CH"/>
+        </w:rPr>
+      </w:pPr>
+      <w:hyperlink w:anchor="_Toc83563179" w:history="1">
+        <w:r>
+          <w:rPr>
+            <w:rStyle w:val="Hyperlink"/>
+            <w:noProof/>
+          </w:rPr>
+          <w:t>Table 14: Testdurchführung TS2 T-01</w:t>
+        </w:r>
+        <w:r>
+          <w:rPr>
+            <w:noProof/>
+            <w:webHidden/>
+          </w:rPr>
+          <w:tab/>
+        </w:r>
+        <w:r>
+          <w:rPr>
+            <w:noProof/>
+            <w:webHidden/>
+          </w:rPr>
+          <w:fldChar w:fldCharType="begin"/>
+        </w:r>
+        <w:r>
+          <w:rPr>
+            <w:noProof/>
+            <w:webHidden/>
+          </w:rPr>
+          <w:instrText xml:space="preserve"> PAGEREF _Toc83563179 \h </w:instrText>
+        </w:r>
+        <w:r>
+          <w:rPr>
+            <w:noProof/>
+            <w:webHidden/>
+          </w:rPr>
+        </w:r>
+        <w:r>
+          <w:rPr>
+            <w:noProof/>
+            <w:webHidden/>
+          </w:rPr>
+          <w:fldChar w:fldCharType="separate"/>
+        </w:r>
+        <w:r>
+          <w:rPr>
+            <w:noProof/>
+            <w:webHidden/>
+          </w:rPr>
+          <w:t>21</w:t>
+        </w:r>
+        <w:r>
+          <w:rPr>
+            <w:noProof/>
+            <w:webHidden/>
+          </w:rPr>
+          <w:fldChar w:fldCharType="end"/>
+        </w:r>
+      </w:hyperlink>
+    </w:p>
+    <w:p>
+      <w:pPr>
+        <w:pStyle w:val="TableofFigures"/>
+        <w:tabs>
+          <w:tab w:val="right" w:leader="dot" w:pos="9062"/>
+        </w:tabs>
+        <w:rPr>
+          <w:rFonts w:eastAsiaTheme="minorEastAsia"/>
+          <w:noProof/>
+          <w:lang w:val="en-CH" w:eastAsia="en-CH"/>
+        </w:rPr>
+      </w:pPr>
+      <w:hyperlink w:anchor="_Toc83563180" w:history="1">
+        <w:r>
+          <w:rPr>
+            <w:rStyle w:val="Hyperlink"/>
+            <w:noProof/>
+          </w:rPr>
+          <w:t>Table 15: Testdurchführung TS2 T-02</w:t>
+        </w:r>
+        <w:r>
+          <w:rPr>
+            <w:noProof/>
+            <w:webHidden/>
+          </w:rPr>
+          <w:tab/>
+        </w:r>
+        <w:r>
+          <w:rPr>
+            <w:noProof/>
+            <w:webHidden/>
+          </w:rPr>
+          <w:fldChar w:fldCharType="begin"/>
+        </w:r>
+        <w:r>
+          <w:rPr>
+            <w:noProof/>
+            <w:webHidden/>
+          </w:rPr>
+          <w:instrText xml:space="preserve"> PAGEREF _Toc83563180 \h </w:instrText>
+        </w:r>
+        <w:r>
+          <w:rPr>
+            <w:noProof/>
+            <w:webHidden/>
+          </w:rPr>
+        </w:r>
+        <w:r>
+          <w:rPr>
+            <w:noProof/>
+            <w:webHidden/>
+          </w:rPr>
+          <w:fldChar w:fldCharType="separate"/>
+        </w:r>
+        <w:r>
+          <w:rPr>
+            <w:noProof/>
+            <w:webHidden/>
+          </w:rPr>
+          <w:t>21</w:t>
+        </w:r>
+        <w:r>
+          <w:rPr>
+            <w:noProof/>
+            <w:webHidden/>
+          </w:rPr>
+          <w:fldChar w:fldCharType="end"/>
+        </w:r>
+      </w:hyperlink>
+    </w:p>
+    <w:p>
+      <w:pPr>
+        <w:pStyle w:val="TableofFigures"/>
+        <w:tabs>
+          <w:tab w:val="right" w:leader="dot" w:pos="9062"/>
+        </w:tabs>
+        <w:rPr>
+          <w:rFonts w:eastAsiaTheme="minorEastAsia"/>
+          <w:noProof/>
+          <w:lang w:val="en-CH" w:eastAsia="en-CH"/>
+        </w:rPr>
+      </w:pPr>
+      <w:hyperlink w:anchor="_Toc83563181" w:history="1">
+        <w:r>
+          <w:rPr>
+            <w:rStyle w:val="Hyperlink"/>
+            <w:noProof/>
+          </w:rPr>
+          <w:t>Table 16: Testdurchführung TS2 T-03</w:t>
+        </w:r>
+        <w:r>
+          <w:rPr>
+            <w:noProof/>
+            <w:webHidden/>
+          </w:rPr>
+          <w:tab/>
+        </w:r>
+        <w:r>
+          <w:rPr>
+            <w:noProof/>
+            <w:webHidden/>
+          </w:rPr>
+          <w:fldChar w:fldCharType="begin"/>
+        </w:r>
+        <w:r>
+          <w:rPr>
+            <w:noProof/>
+            <w:webHidden/>
+          </w:rPr>
+          <w:instrText xml:space="preserve"> PAGEREF _Toc83563181 \h </w:instrText>
+        </w:r>
+        <w:r>
+          <w:rPr>
+            <w:noProof/>
+            <w:webHidden/>
+          </w:rPr>
+        </w:r>
+        <w:r>
+          <w:rPr>
+            <w:noProof/>
+            <w:webHidden/>
+          </w:rPr>
+          <w:fldChar w:fldCharType="separate"/>
+        </w:r>
+        <w:r>
+          <w:rPr>
+            <w:noProof/>
+            <w:webHidden/>
+          </w:rPr>
+          <w:t>21</w:t>
+        </w:r>
+        <w:r>
+          <w:rPr>
+            <w:noProof/>
+            <w:webHidden/>
+          </w:rPr>
+          <w:fldChar w:fldCharType="end"/>
+        </w:r>
+      </w:hyperlink>
+    </w:p>
+    <w:p>
+      <w:pPr>
+        <w:pStyle w:val="TableofFigures"/>
+        <w:tabs>
+          <w:tab w:val="right" w:leader="dot" w:pos="9062"/>
+        </w:tabs>
+        <w:rPr>
+          <w:rFonts w:eastAsiaTheme="minorEastAsia"/>
+          <w:noProof/>
+          <w:lang w:val="en-CH" w:eastAsia="en-CH"/>
+        </w:rPr>
+      </w:pPr>
+      <w:hyperlink w:anchor="_Toc83563182" w:history="1">
+        <w:r>
+          <w:rPr>
+            <w:rStyle w:val="Hyperlink"/>
+            <w:noProof/>
+          </w:rPr>
+          <w:t>Table 17: Glossar</w:t>
+        </w:r>
+        <w:r>
+          <w:rPr>
+            <w:noProof/>
+            <w:webHidden/>
+          </w:rPr>
+          <w:tab/>
+        </w:r>
+        <w:r>
+          <w:rPr>
+            <w:noProof/>
+            <w:webHidden/>
+          </w:rPr>
+          <w:fldChar w:fldCharType="begin"/>
+        </w:r>
+        <w:r>
+          <w:rPr>
+            <w:noProof/>
+            <w:webHidden/>
+          </w:rPr>
+          <w:instrText xml:space="preserve"> PAGEREF _Toc83563182 \h </w:instrText>
+        </w:r>
+        <w:r>
+          <w:rPr>
+            <w:noProof/>
+            <w:webHidden/>
+          </w:rPr>
+        </w:r>
+        <w:r>
+          <w:rPr>
+            <w:noProof/>
+            <w:webHidden/>
+          </w:rPr>
+          <w:fldChar w:fldCharType="separate"/>
+        </w:r>
+        <w:r>
+          <w:rPr>
+            <w:noProof/>
+            <w:webHidden/>
+          </w:rPr>
+          <w:t>23</w:t>
         </w:r>
         <w:r>
           <w:rPr>
@@ -17916,6 +19006,7 @@
     <w:rsidRoot w:val="00006D00"/>
     <w:rsid w:val="00006D00"/>
     <w:rsid w:val="00150E20"/>
+    <w:rsid w:val="003A6A50"/>
     <w:rsid w:val="003B3CF5"/>
     <w:rsid w:val="003F7F48"/>
     <w:rsid w:val="005619EA"/>
@@ -17923,6 +19014,7 @@
     <w:rsid w:val="009F5A9C"/>
     <w:rsid w:val="00AA3CC0"/>
     <w:rsid w:val="00B24C82"/>
+    <w:rsid w:val="00BB3182"/>
     <w:rsid w:val="00C10994"/>
     <w:rsid w:val="00D04BCE"/>
     <w:rsid w:val="00DB7481"/>

</xml_diff>

<commit_message>
fixed update test and doc
</commit_message>
<xml_diff>
--- a/doc/IAccess Datenbanksystem.docx
+++ b/doc/IAccess Datenbanksystem.docx
@@ -4543,27 +4543,14 @@
       <w:r>
         <w:t xml:space="preserve">Abbildung </w:t>
       </w:r>
-      <w:r>
-        <w:fldChar w:fldCharType="begin"/>
-      </w:r>
-      <w:r>
-        <w:instrText xml:space="preserve"> SEQ Abbildung \* ARABIC </w:instrText>
-      </w:r>
-      <w:r>
-        <w:fldChar w:fldCharType="separate"/>
-      </w:r>
-      <w:r>
-        <w:rPr>
-          <w:noProof/>
-        </w:rPr>
-        <w:t>1</w:t>
-      </w:r>
-      <w:r>
-        <w:rPr>
-          <w:noProof/>
-        </w:rPr>
-        <w:fldChar w:fldCharType="end"/>
-      </w:r>
+      <w:fldSimple w:instr=" SEQ Abbildung \* ARABIC ">
+        <w:r>
+          <w:rPr>
+            <w:noProof/>
+          </w:rPr>
+          <w:t>1</w:t>
+        </w:r>
+      </w:fldSimple>
       <w:r>
         <w:t>: Identifizierte Stakeholder</w:t>
       </w:r>
@@ -4974,27 +4961,14 @@
       <w:r>
         <w:t xml:space="preserve">Table </w:t>
       </w:r>
-      <w:r>
-        <w:fldChar w:fldCharType="begin"/>
-      </w:r>
-      <w:r>
-        <w:instrText xml:space="preserve"> SEQ Table \* ARABIC </w:instrText>
-      </w:r>
-      <w:r>
-        <w:fldChar w:fldCharType="separate"/>
-      </w:r>
-      <w:r>
-        <w:rPr>
-          <w:noProof/>
-        </w:rPr>
-        <w:t>1</w:t>
-      </w:r>
-      <w:r>
-        <w:rPr>
-          <w:noProof/>
-        </w:rPr>
-        <w:fldChar w:fldCharType="end"/>
-      </w:r>
+      <w:fldSimple w:instr=" SEQ Table \* ARABIC ">
+        <w:r>
+          <w:rPr>
+            <w:noProof/>
+          </w:rPr>
+          <w:t>1</w:t>
+        </w:r>
+      </w:fldSimple>
       <w:r>
         <w:t>: MUSS-Ziele</w:t>
       </w:r>
@@ -5150,27 +5124,14 @@
       <w:r>
         <w:t xml:space="preserve">Table </w:t>
       </w:r>
-      <w:r>
-        <w:fldChar w:fldCharType="begin"/>
-      </w:r>
-      <w:r>
-        <w:instrText xml:space="preserve"> SEQ Table \* ARABIC </w:instrText>
-      </w:r>
-      <w:r>
-        <w:fldChar w:fldCharType="separate"/>
-      </w:r>
-      <w:r>
-        <w:rPr>
-          <w:noProof/>
-        </w:rPr>
-        <w:t>2</w:t>
-      </w:r>
-      <w:r>
-        <w:rPr>
-          <w:noProof/>
-        </w:rPr>
-        <w:fldChar w:fldCharType="end"/>
-      </w:r>
+      <w:fldSimple w:instr=" SEQ Table \* ARABIC ">
+        <w:r>
+          <w:rPr>
+            <w:noProof/>
+          </w:rPr>
+          <w:t>2</w:t>
+        </w:r>
+      </w:fldSimple>
       <w:r>
         <w:t>: KANN-Ziele</w:t>
       </w:r>
@@ -5810,27 +5771,14 @@
       <w:r>
         <w:t xml:space="preserve">Table </w:t>
       </w:r>
-      <w:r>
-        <w:fldChar w:fldCharType="begin"/>
-      </w:r>
-      <w:r>
-        <w:instrText xml:space="preserve"> SEQ Table \* ARABIC </w:instrText>
-      </w:r>
-      <w:r>
-        <w:fldChar w:fldCharType="separate"/>
-      </w:r>
-      <w:r>
-        <w:rPr>
-          <w:noProof/>
-        </w:rPr>
-        <w:t>3</w:t>
-      </w:r>
-      <w:r>
-        <w:rPr>
-          <w:noProof/>
-        </w:rPr>
-        <w:fldChar w:fldCharType="end"/>
-      </w:r>
+      <w:fldSimple w:instr=" SEQ Table \* ARABIC ">
+        <w:r>
+          <w:rPr>
+            <w:noProof/>
+          </w:rPr>
+          <w:t>3</w:t>
+        </w:r>
+      </w:fldSimple>
       <w:r>
         <w:t>: Funktionale Anforderungen</w:t>
       </w:r>
@@ -6124,27 +6072,14 @@
         <w:lastRenderedPageBreak/>
         <w:t xml:space="preserve">Table </w:t>
       </w:r>
-      <w:r>
-        <w:fldChar w:fldCharType="begin"/>
-      </w:r>
-      <w:r>
-        <w:instrText xml:space="preserve"> SEQ Table \* ARABIC </w:instrText>
-      </w:r>
-      <w:r>
-        <w:fldChar w:fldCharType="separate"/>
-      </w:r>
-      <w:r>
-        <w:rPr>
-          <w:noProof/>
-        </w:rPr>
-        <w:t>4</w:t>
-      </w:r>
-      <w:r>
-        <w:rPr>
-          <w:noProof/>
-        </w:rPr>
-        <w:fldChar w:fldCharType="end"/>
-      </w:r>
+      <w:fldSimple w:instr=" SEQ Table \* ARABIC ">
+        <w:r>
+          <w:rPr>
+            <w:noProof/>
+          </w:rPr>
+          <w:t>4</w:t>
+        </w:r>
+      </w:fldSimple>
       <w:r>
         <w:t>: Nicht-funktionale Anforderungen</w:t>
       </w:r>
@@ -6254,27 +6189,14 @@
       <w:r>
         <w:t xml:space="preserve">Abbildung </w:t>
       </w:r>
-      <w:r>
-        <w:fldChar w:fldCharType="begin"/>
-      </w:r>
-      <w:r>
-        <w:instrText xml:space="preserve"> SEQ Abbildung \* ARABIC </w:instrText>
-      </w:r>
-      <w:r>
-        <w:fldChar w:fldCharType="separate"/>
-      </w:r>
-      <w:r>
-        <w:rPr>
-          <w:noProof/>
-        </w:rPr>
-        <w:t>2</w:t>
-      </w:r>
-      <w:r>
-        <w:rPr>
-          <w:noProof/>
-        </w:rPr>
-        <w:fldChar w:fldCharType="end"/>
-      </w:r>
+      <w:fldSimple w:instr=" SEQ Abbildung \* ARABIC ">
+        <w:r>
+          <w:rPr>
+            <w:noProof/>
+          </w:rPr>
+          <w:t>2</w:t>
+        </w:r>
+      </w:fldSimple>
       <w:r>
         <w:t>: Kontextdiagram Seefeld-Versicherung</w:t>
       </w:r>
@@ -6368,27 +6290,14 @@
       <w:r>
         <w:t xml:space="preserve">Abbildung </w:t>
       </w:r>
-      <w:r>
-        <w:fldChar w:fldCharType="begin"/>
-      </w:r>
-      <w:r>
-        <w:instrText xml:space="preserve"> SEQ Abbildung \* ARABIC </w:instrText>
-      </w:r>
-      <w:r>
-        <w:fldChar w:fldCharType="separate"/>
-      </w:r>
-      <w:r>
-        <w:rPr>
-          <w:noProof/>
-        </w:rPr>
-        <w:t>3</w:t>
-      </w:r>
-      <w:r>
-        <w:rPr>
-          <w:noProof/>
-        </w:rPr>
-        <w:fldChar w:fldCharType="end"/>
-      </w:r>
+      <w:fldSimple w:instr=" SEQ Abbildung \* ARABIC ">
+        <w:r>
+          <w:rPr>
+            <w:noProof/>
+          </w:rPr>
+          <w:t>3</w:t>
+        </w:r>
+      </w:fldSimple>
       <w:r>
         <w:t>: Schadensmeldung Kunde</w:t>
       </w:r>
@@ -6470,27 +6379,14 @@
       <w:r>
         <w:t xml:space="preserve">Abbildung </w:t>
       </w:r>
-      <w:r>
-        <w:fldChar w:fldCharType="begin"/>
-      </w:r>
-      <w:r>
-        <w:instrText xml:space="preserve"> SEQ Abbildung \* ARABIC </w:instrText>
-      </w:r>
-      <w:r>
-        <w:fldChar w:fldCharType="separate"/>
-      </w:r>
-      <w:r>
-        <w:rPr>
-          <w:noProof/>
-        </w:rPr>
-        <w:t>4</w:t>
-      </w:r>
-      <w:r>
-        <w:rPr>
-          <w:noProof/>
-        </w:rPr>
-        <w:fldChar w:fldCharType="end"/>
-      </w:r>
+      <w:fldSimple w:instr=" SEQ Abbildung \* ARABIC ">
+        <w:r>
+          <w:rPr>
+            <w:noProof/>
+          </w:rPr>
+          <w:t>4</w:t>
+        </w:r>
+      </w:fldSimple>
       <w:r>
         <w:t>: Schadensmeldung Mitarbeiter</w:t>
       </w:r>
@@ -6566,27 +6462,14 @@
       <w:r>
         <w:t xml:space="preserve">Abbildung </w:t>
       </w:r>
-      <w:r>
-        <w:fldChar w:fldCharType="begin"/>
-      </w:r>
-      <w:r>
-        <w:instrText xml:space="preserve"> SEQ Abbildung \* ARABIC </w:instrText>
-      </w:r>
-      <w:r>
-        <w:fldChar w:fldCharType="separate"/>
-      </w:r>
-      <w:r>
-        <w:rPr>
-          <w:noProof/>
-        </w:rPr>
-        <w:t>5</w:t>
-      </w:r>
-      <w:r>
-        <w:rPr>
-          <w:noProof/>
-        </w:rPr>
-        <w:fldChar w:fldCharType="end"/>
-      </w:r>
+      <w:fldSimple w:instr=" SEQ Abbildung \* ARABIC ">
+        <w:r>
+          <w:rPr>
+            <w:noProof/>
+          </w:rPr>
+          <w:t>5</w:t>
+        </w:r>
+      </w:fldSimple>
       <w:r>
         <w:t>: Use-Case Kundendaten</w:t>
       </w:r>
@@ -6678,27 +6561,14 @@
       <w:r>
         <w:t xml:space="preserve">Abbildung </w:t>
       </w:r>
-      <w:r>
-        <w:fldChar w:fldCharType="begin"/>
-      </w:r>
-      <w:r>
-        <w:instrText xml:space="preserve"> SEQ Abbildung \* ARABIC </w:instrText>
-      </w:r>
-      <w:r>
-        <w:fldChar w:fldCharType="separate"/>
-      </w:r>
-      <w:r>
-        <w:rPr>
-          <w:noProof/>
-        </w:rPr>
-        <w:t>6</w:t>
-      </w:r>
-      <w:r>
-        <w:rPr>
-          <w:noProof/>
-        </w:rPr>
-        <w:fldChar w:fldCharType="end"/>
-      </w:r>
+      <w:fldSimple w:instr=" SEQ Abbildung \* ARABIC ">
+        <w:r>
+          <w:rPr>
+            <w:noProof/>
+          </w:rPr>
+          <w:t>6</w:t>
+        </w:r>
+      </w:fldSimple>
       <w:r>
         <w:t>: UML-Klassendiagram</w:t>
       </w:r>
@@ -6813,27 +6683,14 @@
       <w:r>
         <w:t xml:space="preserve">Abbildung </w:t>
       </w:r>
-      <w:r>
-        <w:fldChar w:fldCharType="begin"/>
-      </w:r>
-      <w:r>
-        <w:instrText xml:space="preserve"> SEQ Abbildung \* ARABIC </w:instrText>
-      </w:r>
-      <w:r>
-        <w:fldChar w:fldCharType="separate"/>
-      </w:r>
-      <w:r>
-        <w:rPr>
-          <w:noProof/>
-        </w:rPr>
-        <w:t>7</w:t>
-      </w:r>
-      <w:r>
-        <w:rPr>
-          <w:noProof/>
-        </w:rPr>
-        <w:fldChar w:fldCharType="end"/>
-      </w:r>
+      <w:fldSimple w:instr=" SEQ Abbildung \* ARABIC ">
+        <w:r>
+          <w:rPr>
+            <w:noProof/>
+          </w:rPr>
+          <w:t>7</w:t>
+        </w:r>
+      </w:fldSimple>
       <w:r>
         <w:t xml:space="preserve">: UML-Sequenzdiagram zum </w:t>
       </w:r>
@@ -6910,30 +6767,14 @@
       <w:r>
         <w:t xml:space="preserve">Abbildung </w:t>
       </w:r>
-      <w:r>
-        <w:fldChar w:fldCharType="begin"/>
-      </w:r>
-      <w:r>
-        <w:instrText xml:space="preserve"> SEQ Abbild</w:instrText>
-      </w:r>
-      <w:r>
-        <w:instrText xml:space="preserve">ung \* ARABIC </w:instrText>
-      </w:r>
-      <w:r>
-        <w:fldChar w:fldCharType="separate"/>
-      </w:r>
-      <w:r>
-        <w:rPr>
-          <w:noProof/>
-        </w:rPr>
-        <w:t>8</w:t>
-      </w:r>
-      <w:r>
-        <w:rPr>
-          <w:noProof/>
-        </w:rPr>
-        <w:fldChar w:fldCharType="end"/>
-      </w:r>
+      <w:fldSimple w:instr=" SEQ Abbildung \* ARABIC ">
+        <w:r>
+          <w:rPr>
+            <w:noProof/>
+          </w:rPr>
+          <w:t>8</w:t>
+        </w:r>
+      </w:fldSimple>
       <w:r>
         <w:t>: UML-Sequenzdiagram zum Selekti</w:t>
       </w:r>
@@ -7025,27 +6866,14 @@
       <w:r>
         <w:t xml:space="preserve">Abbildung </w:t>
       </w:r>
-      <w:r>
-        <w:fldChar w:fldCharType="begin"/>
-      </w:r>
-      <w:r>
-        <w:instrText xml:space="preserve"> SEQ Abbildung \* ARABIC </w:instrText>
-      </w:r>
-      <w:r>
-        <w:fldChar w:fldCharType="separate"/>
-      </w:r>
-      <w:r>
-        <w:rPr>
-          <w:noProof/>
-        </w:rPr>
-        <w:t>9</w:t>
-      </w:r>
-      <w:r>
-        <w:rPr>
-          <w:noProof/>
-        </w:rPr>
-        <w:fldChar w:fldCharType="end"/>
-      </w:r>
+      <w:fldSimple w:instr=" SEQ Abbildung \* ARABIC ">
+        <w:r>
+          <w:rPr>
+            <w:noProof/>
+          </w:rPr>
+          <w:t>9</w:t>
+        </w:r>
+      </w:fldSimple>
       <w:r>
         <w:t>: UML-Sequenzdiagram zum Updaten eines Records.</w:t>
       </w:r>
@@ -7135,27 +6963,14 @@
       <w:r>
         <w:t xml:space="preserve">Abbildung </w:t>
       </w:r>
-      <w:r>
-        <w:fldChar w:fldCharType="begin"/>
-      </w:r>
-      <w:r>
-        <w:instrText xml:space="preserve"> SEQ Abbildung \* ARABIC </w:instrText>
-      </w:r>
-      <w:r>
-        <w:fldChar w:fldCharType="separate"/>
-      </w:r>
-      <w:r>
-        <w:rPr>
-          <w:noProof/>
-        </w:rPr>
-        <w:t>10</w:t>
-      </w:r>
-      <w:r>
-        <w:rPr>
-          <w:noProof/>
-        </w:rPr>
-        <w:fldChar w:fldCharType="end"/>
-      </w:r>
+      <w:fldSimple w:instr=" SEQ Abbildung \* ARABIC ">
+        <w:r>
+          <w:rPr>
+            <w:noProof/>
+          </w:rPr>
+          <w:t>10</w:t>
+        </w:r>
+      </w:fldSimple>
       <w:r>
         <w:t>: UML-Sequenzdiagram zum Löschen eines Records.</w:t>
       </w:r>
@@ -7278,27 +7093,14 @@
       <w:r>
         <w:t xml:space="preserve">Abbildung </w:t>
       </w:r>
-      <w:r>
-        <w:fldChar w:fldCharType="begin"/>
-      </w:r>
-      <w:r>
-        <w:instrText xml:space="preserve"> SEQ Abbildung \* ARABIC </w:instrText>
-      </w:r>
-      <w:r>
-        <w:fldChar w:fldCharType="separate"/>
-      </w:r>
-      <w:r>
-        <w:rPr>
-          <w:noProof/>
-        </w:rPr>
-        <w:t>11</w:t>
-      </w:r>
-      <w:r>
-        <w:rPr>
-          <w:noProof/>
-        </w:rPr>
-        <w:fldChar w:fldCharType="end"/>
-      </w:r>
+      <w:fldSimple w:instr=" SEQ Abbildung \* ARABIC ">
+        <w:r>
+          <w:rPr>
+            <w:noProof/>
+          </w:rPr>
+          <w:t>11</w:t>
+        </w:r>
+      </w:fldSimple>
       <w:r>
         <w:t>: Write Code</w:t>
       </w:r>
@@ -7357,27 +7159,14 @@
       <w:r>
         <w:t xml:space="preserve">Abbildung </w:t>
       </w:r>
-      <w:r>
-        <w:fldChar w:fldCharType="begin"/>
-      </w:r>
-      <w:r>
-        <w:instrText xml:space="preserve"> SEQ Abbildung \* ARABIC </w:instrText>
-      </w:r>
-      <w:r>
-        <w:fldChar w:fldCharType="separate"/>
-      </w:r>
-      <w:r>
-        <w:rPr>
-          <w:noProof/>
-        </w:rPr>
-        <w:t>12</w:t>
-      </w:r>
-      <w:r>
-        <w:rPr>
-          <w:noProof/>
-        </w:rPr>
-        <w:fldChar w:fldCharType="end"/>
-      </w:r>
+      <w:fldSimple w:instr=" SEQ Abbildung \* ARABIC ">
+        <w:r>
+          <w:rPr>
+            <w:noProof/>
+          </w:rPr>
+          <w:t>12</w:t>
+        </w:r>
+      </w:fldSimple>
       <w:r>
         <w:t>: Write CSV</w:t>
       </w:r>
@@ -7455,30 +7244,14 @@
       <w:r>
         <w:t xml:space="preserve">Abbildung </w:t>
       </w:r>
-      <w:r>
-        <w:fldChar w:fldCharType="begin"/>
-      </w:r>
-      <w:r>
-        <w:instrText xml:space="preserve"> SEQ Abbildung \* ARAB</w:instrText>
-      </w:r>
-      <w:r>
-        <w:instrText xml:space="preserve">IC </w:instrText>
-      </w:r>
-      <w:r>
-        <w:fldChar w:fldCharType="separate"/>
-      </w:r>
-      <w:r>
-        <w:rPr>
-          <w:noProof/>
-        </w:rPr>
-        <w:t>13</w:t>
-      </w:r>
-      <w:r>
-        <w:rPr>
-          <w:noProof/>
-        </w:rPr>
-        <w:fldChar w:fldCharType="end"/>
-      </w:r>
+      <w:fldSimple w:instr=" SEQ Abbildung \* ARABIC ">
+        <w:r>
+          <w:rPr>
+            <w:noProof/>
+          </w:rPr>
+          <w:t>13</w:t>
+        </w:r>
+      </w:fldSimple>
       <w:r>
         <w:t>: Write loop</w:t>
       </w:r>
@@ -7555,27 +7328,14 @@
       <w:r>
         <w:t xml:space="preserve">Abbildung </w:t>
       </w:r>
-      <w:r>
-        <w:fldChar w:fldCharType="begin"/>
-      </w:r>
-      <w:r>
-        <w:instrText xml:space="preserve"> SEQ Abbildung \* ARABIC </w:instrText>
-      </w:r>
-      <w:r>
-        <w:fldChar w:fldCharType="separate"/>
-      </w:r>
-      <w:r>
-        <w:rPr>
-          <w:noProof/>
-        </w:rPr>
-        <w:t>14</w:t>
-      </w:r>
-      <w:r>
-        <w:rPr>
-          <w:noProof/>
-        </w:rPr>
-        <w:fldChar w:fldCharType="end"/>
-      </w:r>
+      <w:fldSimple w:instr=" SEQ Abbildung \* ARABIC ">
+        <w:r>
+          <w:rPr>
+            <w:noProof/>
+          </w:rPr>
+          <w:t>14</w:t>
+        </w:r>
+      </w:fldSimple>
       <w:r>
         <w:t>: StreamWriter</w:t>
       </w:r>
@@ -7658,27 +7418,14 @@
       <w:r>
         <w:t xml:space="preserve">Abbildung </w:t>
       </w:r>
-      <w:r>
-        <w:fldChar w:fldCharType="begin"/>
-      </w:r>
-      <w:r>
-        <w:instrText xml:space="preserve"> SEQ Abbildung \* ARABIC </w:instrText>
-      </w:r>
-      <w:r>
-        <w:fldChar w:fldCharType="separate"/>
-      </w:r>
-      <w:r>
-        <w:rPr>
-          <w:noProof/>
-        </w:rPr>
-        <w:t>15</w:t>
-      </w:r>
-      <w:r>
-        <w:rPr>
-          <w:noProof/>
-        </w:rPr>
-        <w:fldChar w:fldCharType="end"/>
-      </w:r>
+      <w:fldSimple w:instr=" SEQ Abbildung \* ARABIC ">
+        <w:r>
+          <w:rPr>
+            <w:noProof/>
+          </w:rPr>
+          <w:t>15</w:t>
+        </w:r>
+      </w:fldSimple>
       <w:r>
         <w:t>: Read Code</w:t>
       </w:r>
@@ -7764,27 +7511,14 @@
       <w:r>
         <w:t xml:space="preserve">Abbildung </w:t>
       </w:r>
-      <w:r>
-        <w:fldChar w:fldCharType="begin"/>
-      </w:r>
-      <w:r>
-        <w:instrText xml:space="preserve"> SEQ Abbildung \* ARABIC </w:instrText>
-      </w:r>
-      <w:r>
-        <w:fldChar w:fldCharType="separate"/>
-      </w:r>
-      <w:r>
-        <w:rPr>
-          <w:noProof/>
-        </w:rPr>
-        <w:t>16</w:t>
-      </w:r>
-      <w:r>
-        <w:rPr>
-          <w:noProof/>
-        </w:rPr>
-        <w:fldChar w:fldCharType="end"/>
-      </w:r>
+      <w:fldSimple w:instr=" SEQ Abbildung \* ARABIC ">
+        <w:r>
+          <w:rPr>
+            <w:noProof/>
+          </w:rPr>
+          <w:t>16</w:t>
+        </w:r>
+      </w:fldSimple>
       <w:r>
         <w:t>: StreamReader</w:t>
       </w:r>
@@ -7861,27 +7595,14 @@
       <w:r>
         <w:t xml:space="preserve">Abbildung </w:t>
       </w:r>
-      <w:r>
-        <w:fldChar w:fldCharType="begin"/>
-      </w:r>
-      <w:r>
-        <w:instrText xml:space="preserve"> SEQ Abbildung \* ARABIC </w:instrText>
-      </w:r>
-      <w:r>
-        <w:fldChar w:fldCharType="separate"/>
-      </w:r>
-      <w:r>
-        <w:rPr>
-          <w:noProof/>
-        </w:rPr>
-        <w:t>17</w:t>
-      </w:r>
-      <w:r>
-        <w:rPr>
-          <w:noProof/>
-        </w:rPr>
-        <w:fldChar w:fldCharType="end"/>
-      </w:r>
+      <w:fldSimple w:instr=" SEQ Abbildung \* ARABIC ">
+        <w:r>
+          <w:rPr>
+            <w:noProof/>
+          </w:rPr>
+          <w:t>17</w:t>
+        </w:r>
+      </w:fldSimple>
       <w:r>
         <w:t>: Parse</w:t>
       </w:r>
@@ -8053,27 +7774,14 @@
       <w:r>
         <w:t xml:space="preserve">Abbildung </w:t>
       </w:r>
-      <w:r>
-        <w:fldChar w:fldCharType="begin"/>
-      </w:r>
-      <w:r>
-        <w:instrText xml:space="preserve"> SEQ Abbildung \* ARABIC </w:instrText>
-      </w:r>
-      <w:r>
-        <w:fldChar w:fldCharType="separate"/>
-      </w:r>
-      <w:r>
-        <w:rPr>
-          <w:noProof/>
-        </w:rPr>
-        <w:t>18</w:t>
-      </w:r>
-      <w:r>
-        <w:rPr>
-          <w:noProof/>
-        </w:rPr>
-        <w:fldChar w:fldCharType="end"/>
-      </w:r>
+      <w:fldSimple w:instr=" SEQ Abbildung \* ARABIC ">
+        <w:r>
+          <w:rPr>
+            <w:noProof/>
+          </w:rPr>
+          <w:t>18</w:t>
+        </w:r>
+      </w:fldSimple>
       <w:r>
         <w:t>:</w:t>
       </w:r>
@@ -8149,27 +7857,14 @@
       <w:r>
         <w:t xml:space="preserve">Abbildung </w:t>
       </w:r>
-      <w:r>
-        <w:fldChar w:fldCharType="begin"/>
-      </w:r>
-      <w:r>
-        <w:instrText xml:space="preserve"> SEQ Abbildung \* ARABIC </w:instrText>
-      </w:r>
-      <w:r>
-        <w:fldChar w:fldCharType="separate"/>
-      </w:r>
-      <w:r>
-        <w:rPr>
-          <w:noProof/>
-        </w:rPr>
-        <w:t>19</w:t>
-      </w:r>
-      <w:r>
-        <w:rPr>
-          <w:noProof/>
-        </w:rPr>
-        <w:fldChar w:fldCharType="end"/>
-      </w:r>
+      <w:fldSimple w:instr=" SEQ Abbildung \* ARABIC ">
+        <w:r>
+          <w:rPr>
+            <w:noProof/>
+          </w:rPr>
+          <w:t>19</w:t>
+        </w:r>
+      </w:fldSimple>
       <w:r>
         <w:t>: Anzeigen gelesene</w:t>
       </w:r>
@@ -8253,27 +7948,14 @@
       <w:r>
         <w:t xml:space="preserve">Abbildung </w:t>
       </w:r>
-      <w:r>
-        <w:fldChar w:fldCharType="begin"/>
-      </w:r>
-      <w:r>
-        <w:instrText xml:space="preserve"> SEQ Abbildung \* ARABIC </w:instrText>
-      </w:r>
-      <w:r>
-        <w:fldChar w:fldCharType="separate"/>
-      </w:r>
-      <w:r>
-        <w:rPr>
-          <w:noProof/>
-        </w:rPr>
-        <w:t>20</w:t>
-      </w:r>
-      <w:r>
-        <w:rPr>
-          <w:noProof/>
-        </w:rPr>
-        <w:fldChar w:fldCharType="end"/>
-      </w:r>
+      <w:fldSimple w:instr=" SEQ Abbildung \* ARABIC ">
+        <w:r>
+          <w:rPr>
+            <w:noProof/>
+          </w:rPr>
+          <w:t>20</w:t>
+        </w:r>
+      </w:fldSimple>
       <w:r>
         <w:t>: Select Abfrage</w:t>
       </w:r>
@@ -8724,27 +8406,14 @@
       <w:r>
         <w:t xml:space="preserve">Table </w:t>
       </w:r>
-      <w:r>
-        <w:fldChar w:fldCharType="begin"/>
-      </w:r>
-      <w:r>
-        <w:instrText xml:space="preserve"> SEQ Table \* ARABIC </w:instrText>
-      </w:r>
-      <w:r>
-        <w:fldChar w:fldCharType="separate"/>
-      </w:r>
-      <w:r>
-        <w:rPr>
-          <w:noProof/>
-        </w:rPr>
-        <w:t>5</w:t>
-      </w:r>
-      <w:r>
-        <w:rPr>
-          <w:noProof/>
-        </w:rPr>
-        <w:fldChar w:fldCharType="end"/>
-      </w:r>
+      <w:fldSimple w:instr=" SEQ Table \* ARABIC ">
+        <w:r>
+          <w:rPr>
+            <w:noProof/>
+          </w:rPr>
+          <w:t>5</w:t>
+        </w:r>
+      </w:fldSimple>
       <w:r>
         <w:t>: TS1 T-01</w:t>
       </w:r>
@@ -8957,27 +8626,14 @@
       <w:r>
         <w:t xml:space="preserve">Table </w:t>
       </w:r>
-      <w:r>
-        <w:fldChar w:fldCharType="begin"/>
-      </w:r>
-      <w:r>
-        <w:instrText xml:space="preserve"> SEQ Table \* ARABIC </w:instrText>
-      </w:r>
-      <w:r>
-        <w:fldChar w:fldCharType="separate"/>
-      </w:r>
-      <w:r>
-        <w:rPr>
-          <w:noProof/>
-        </w:rPr>
-        <w:t>6</w:t>
-      </w:r>
-      <w:r>
-        <w:rPr>
-          <w:noProof/>
-        </w:rPr>
-        <w:fldChar w:fldCharType="end"/>
-      </w:r>
+      <w:fldSimple w:instr=" SEQ Table \* ARABIC ">
+        <w:r>
+          <w:rPr>
+            <w:noProof/>
+          </w:rPr>
+          <w:t>6</w:t>
+        </w:r>
+      </w:fldSimple>
       <w:r>
         <w:t>: TS1 T-0</w:t>
       </w:r>
@@ -9185,27 +8841,14 @@
       <w:r>
         <w:t xml:space="preserve">Table </w:t>
       </w:r>
-      <w:r>
-        <w:fldChar w:fldCharType="begin"/>
-      </w:r>
-      <w:r>
-        <w:instrText xml:space="preserve"> SEQ Table \* ARABIC </w:instrText>
-      </w:r>
-      <w:r>
-        <w:fldChar w:fldCharType="separate"/>
-      </w:r>
-      <w:r>
-        <w:rPr>
-          <w:noProof/>
-        </w:rPr>
-        <w:t>7</w:t>
-      </w:r>
-      <w:r>
-        <w:rPr>
-          <w:noProof/>
-        </w:rPr>
-        <w:fldChar w:fldCharType="end"/>
-      </w:r>
+      <w:fldSimple w:instr=" SEQ Table \* ARABIC ">
+        <w:r>
+          <w:rPr>
+            <w:noProof/>
+          </w:rPr>
+          <w:t>7</w:t>
+        </w:r>
+      </w:fldSimple>
       <w:r>
         <w:t>: TS</w:t>
       </w:r>
@@ -9403,27 +9046,14 @@
       <w:r>
         <w:t xml:space="preserve">Table </w:t>
       </w:r>
-      <w:r>
-        <w:fldChar w:fldCharType="begin"/>
-      </w:r>
-      <w:r>
-        <w:instrText xml:space="preserve"> SEQ Table \* ARABIC </w:instrText>
-      </w:r>
-      <w:r>
-        <w:fldChar w:fldCharType="separate"/>
-      </w:r>
-      <w:r>
-        <w:rPr>
-          <w:noProof/>
-        </w:rPr>
-        <w:t>8</w:t>
-      </w:r>
-      <w:r>
-        <w:rPr>
-          <w:noProof/>
-        </w:rPr>
-        <w:fldChar w:fldCharType="end"/>
-      </w:r>
+      <w:fldSimple w:instr=" SEQ Table \* ARABIC ">
+        <w:r>
+          <w:rPr>
+            <w:noProof/>
+          </w:rPr>
+          <w:t>8</w:t>
+        </w:r>
+      </w:fldSimple>
       <w:r>
         <w:t>: TS</w:t>
       </w:r>
@@ -9642,30 +9272,14 @@
       <w:r>
         <w:t xml:space="preserve">Table </w:t>
       </w:r>
-      <w:r>
-        <w:fldChar w:fldCharType="begin"/>
-      </w:r>
-      <w:r>
-        <w:instrText xml:space="preserve"> SEQ Table \* ARAB</w:instrText>
-      </w:r>
-      <w:r>
-        <w:instrText xml:space="preserve">IC </w:instrText>
-      </w:r>
-      <w:r>
-        <w:fldChar w:fldCharType="separate"/>
-      </w:r>
-      <w:r>
-        <w:rPr>
-          <w:noProof/>
-        </w:rPr>
-        <w:t>9</w:t>
-      </w:r>
-      <w:r>
-        <w:rPr>
-          <w:noProof/>
-        </w:rPr>
-        <w:fldChar w:fldCharType="end"/>
-      </w:r>
+      <w:fldSimple w:instr=" SEQ Table \* ARABIC ">
+        <w:r>
+          <w:rPr>
+            <w:noProof/>
+          </w:rPr>
+          <w:t>9</w:t>
+        </w:r>
+      </w:fldSimple>
       <w:r>
         <w:t>: TS</w:t>
       </w:r>
@@ -9906,27 +9520,14 @@
       <w:r>
         <w:t xml:space="preserve">Table </w:t>
       </w:r>
-      <w:r>
-        <w:fldChar w:fldCharType="begin"/>
-      </w:r>
-      <w:r>
-        <w:instrText xml:space="preserve"> SEQ Table \* ARABIC </w:instrText>
-      </w:r>
-      <w:r>
-        <w:fldChar w:fldCharType="separate"/>
-      </w:r>
-      <w:r>
-        <w:rPr>
-          <w:noProof/>
-        </w:rPr>
-        <w:t>10</w:t>
-      </w:r>
-      <w:r>
-        <w:rPr>
-          <w:noProof/>
-        </w:rPr>
-        <w:fldChar w:fldCharType="end"/>
-      </w:r>
+      <w:fldSimple w:instr=" SEQ Table \* ARABIC ">
+        <w:r>
+          <w:rPr>
+            <w:noProof/>
+          </w:rPr>
+          <w:t>10</w:t>
+        </w:r>
+      </w:fldSimple>
       <w:r>
         <w:t>: TS</w:t>
       </w:r>
@@ -10019,27 +9620,14 @@
       <w:r>
         <w:t xml:space="preserve">Abbildung </w:t>
       </w:r>
-      <w:r>
-        <w:fldChar w:fldCharType="begin"/>
-      </w:r>
-      <w:r>
-        <w:instrText xml:space="preserve"> SEQ Abbildung \* ARABIC </w:instrText>
-      </w:r>
-      <w:r>
-        <w:fldChar w:fldCharType="separate"/>
-      </w:r>
-      <w:r>
-        <w:rPr>
-          <w:noProof/>
-        </w:rPr>
-        <w:t>21</w:t>
-      </w:r>
-      <w:r>
-        <w:rPr>
-          <w:noProof/>
-        </w:rPr>
-        <w:fldChar w:fldCharType="end"/>
-      </w:r>
+      <w:fldSimple w:instr=" SEQ Abbildung \* ARABIC ">
+        <w:r>
+          <w:rPr>
+            <w:noProof/>
+          </w:rPr>
+          <w:t>21</w:t>
+        </w:r>
+      </w:fldSimple>
       <w:r>
         <w:t>: Testdurchführung Schadensfall Model</w:t>
       </w:r>
@@ -10349,27 +9937,14 @@
       <w:r>
         <w:t xml:space="preserve">Table </w:t>
       </w:r>
-      <w:r>
-        <w:fldChar w:fldCharType="begin"/>
-      </w:r>
-      <w:r>
-        <w:instrText xml:space="preserve"> SEQ Table \* ARABIC </w:instrText>
-      </w:r>
-      <w:r>
-        <w:fldChar w:fldCharType="separate"/>
-      </w:r>
-      <w:r>
-        <w:rPr>
-          <w:noProof/>
-        </w:rPr>
-        <w:t>11</w:t>
-      </w:r>
-      <w:r>
-        <w:rPr>
-          <w:noProof/>
-        </w:rPr>
-        <w:fldChar w:fldCharType="end"/>
-      </w:r>
+      <w:fldSimple w:instr=" SEQ Table \* ARABIC ">
+        <w:r>
+          <w:rPr>
+            <w:noProof/>
+          </w:rPr>
+          <w:t>11</w:t>
+        </w:r>
+      </w:fldSimple>
       <w:r>
         <w:t>: Testauswertung</w:t>
       </w:r>
@@ -10757,27 +10332,14 @@
       <w:r>
         <w:t xml:space="preserve">Table </w:t>
       </w:r>
-      <w:r>
-        <w:fldChar w:fldCharType="begin"/>
-      </w:r>
-      <w:r>
-        <w:instrText xml:space="preserve"> SEQ Table \* ARABIC </w:instrText>
-      </w:r>
-      <w:r>
-        <w:fldChar w:fldCharType="separate"/>
-      </w:r>
-      <w:r>
-        <w:rPr>
-          <w:noProof/>
-        </w:rPr>
-        <w:t>12</w:t>
-      </w:r>
-      <w:r>
-        <w:rPr>
-          <w:noProof/>
-        </w:rPr>
-        <w:fldChar w:fldCharType="end"/>
-      </w:r>
+      <w:fldSimple w:instr=" SEQ Table \* ARABIC ">
+        <w:r>
+          <w:rPr>
+            <w:noProof/>
+          </w:rPr>
+          <w:t>12</w:t>
+        </w:r>
+      </w:fldSimple>
       <w:r>
         <w:t>: Testdurchführung TS1 T-01</w:t>
       </w:r>
@@ -10971,27 +10533,14 @@
       <w:r>
         <w:t xml:space="preserve">Table </w:t>
       </w:r>
-      <w:r>
-        <w:fldChar w:fldCharType="begin"/>
-      </w:r>
-      <w:r>
-        <w:instrText xml:space="preserve"> SEQ Table \* ARABIC </w:instrText>
-      </w:r>
-      <w:r>
-        <w:fldChar w:fldCharType="separate"/>
-      </w:r>
-      <w:r>
-        <w:rPr>
-          <w:noProof/>
-        </w:rPr>
-        <w:t>13</w:t>
-      </w:r>
-      <w:r>
-        <w:rPr>
-          <w:noProof/>
-        </w:rPr>
-        <w:fldChar w:fldCharType="end"/>
-      </w:r>
+      <w:fldSimple w:instr=" SEQ Table \* ARABIC ">
+        <w:r>
+          <w:rPr>
+            <w:noProof/>
+          </w:rPr>
+          <w:t>13</w:t>
+        </w:r>
+      </w:fldSimple>
       <w:r>
         <w:t>: Testdurchführung TS1 TS-02</w:t>
       </w:r>
@@ -11473,27 +11022,14 @@
       <w:r>
         <w:t xml:space="preserve">Table </w:t>
       </w:r>
-      <w:r>
-        <w:fldChar w:fldCharType="begin"/>
-      </w:r>
-      <w:r>
-        <w:instrText xml:space="preserve"> SEQ Table \* ARABIC </w:instrText>
-      </w:r>
-      <w:r>
-        <w:fldChar w:fldCharType="separate"/>
-      </w:r>
-      <w:r>
-        <w:rPr>
-          <w:noProof/>
-        </w:rPr>
-        <w:t>14</w:t>
-      </w:r>
-      <w:r>
-        <w:rPr>
-          <w:noProof/>
-        </w:rPr>
-        <w:fldChar w:fldCharType="end"/>
-      </w:r>
+      <w:fldSimple w:instr=" SEQ Table \* ARABIC ">
+        <w:r>
+          <w:rPr>
+            <w:noProof/>
+          </w:rPr>
+          <w:t>14</w:t>
+        </w:r>
+      </w:fldSimple>
       <w:r>
         <w:t>: Testdurchführung TS2 T-01</w:t>
       </w:r>
@@ -11711,27 +11247,14 @@
       <w:r>
         <w:t xml:space="preserve">Table </w:t>
       </w:r>
-      <w:r>
-        <w:fldChar w:fldCharType="begin"/>
-      </w:r>
-      <w:r>
-        <w:instrText xml:space="preserve"> SEQ Table \* ARABIC </w:instrText>
-      </w:r>
-      <w:r>
-        <w:fldChar w:fldCharType="separate"/>
-      </w:r>
-      <w:r>
-        <w:rPr>
-          <w:noProof/>
-        </w:rPr>
-        <w:t>15</w:t>
-      </w:r>
-      <w:r>
-        <w:rPr>
-          <w:noProof/>
-        </w:rPr>
-        <w:fldChar w:fldCharType="end"/>
-      </w:r>
+      <w:fldSimple w:instr=" SEQ Table \* ARABIC ">
+        <w:r>
+          <w:rPr>
+            <w:noProof/>
+          </w:rPr>
+          <w:t>15</w:t>
+        </w:r>
+      </w:fldSimple>
       <w:r>
         <w:t>: Testdurchführung TS2 T-02</w:t>
       </w:r>
@@ -12456,27 +11979,14 @@
       <w:r>
         <w:t xml:space="preserve">Table </w:t>
       </w:r>
-      <w:r>
-        <w:fldChar w:fldCharType="begin"/>
-      </w:r>
-      <w:r>
-        <w:instrText xml:space="preserve"> SEQ Table \* ARABIC </w:instrText>
-      </w:r>
-      <w:r>
-        <w:fldChar w:fldCharType="separate"/>
-      </w:r>
-      <w:r>
-        <w:rPr>
-          <w:noProof/>
-        </w:rPr>
-        <w:t>16</w:t>
-      </w:r>
-      <w:r>
-        <w:rPr>
-          <w:noProof/>
-        </w:rPr>
-        <w:fldChar w:fldCharType="end"/>
-      </w:r>
+      <w:fldSimple w:instr=" SEQ Table \* ARABIC ">
+        <w:r>
+          <w:rPr>
+            <w:noProof/>
+          </w:rPr>
+          <w:t>16</w:t>
+        </w:r>
+      </w:fldSimple>
       <w:r>
         <w:t>: Testdurchführung TS2 T-03</w:t>
       </w:r>
@@ -12999,14 +12509,9 @@
                 <w:szCs w:val="19"/>
                 <w:lang w:val="en-CH"/>
               </w:rPr>
-              <w:t>WriteToStore.Write(schadensfaelle);</w:t>
-            </w:r>
-          </w:p>
-          <w:p>
-            <w:pPr>
-              <w:autoSpaceDE w:val="0"/>
-              <w:autoSpaceDN w:val="0"/>
-              <w:adjustRightInd w:val="0"/>
+              <w:t>WriteToStore.Write(</w:t>
+            </w:r>
+            <w:r>
               <w:rPr>
                 <w:rFonts w:ascii="Consolas" w:hAnsi="Consolas" w:cs="Consolas"/>
                 <w:color w:val="000000"/>
@@ -13014,7 +12519,8 @@
                 <w:szCs w:val="19"/>
                 <w:lang w:val="en-CH"/>
               </w:rPr>
-            </w:pPr>
+              <w:t>readSchadensfaelle</w:t>
+            </w:r>
             <w:r>
               <w:rPr>
                 <w:rFonts w:ascii="Consolas" w:hAnsi="Consolas" w:cs="Consolas"/>
@@ -13023,6 +12529,30 @@
                 <w:szCs w:val="19"/>
                 <w:lang w:val="en-CH"/>
               </w:rPr>
+              <w:t>);</w:t>
+            </w:r>
+          </w:p>
+          <w:p>
+            <w:pPr>
+              <w:autoSpaceDE w:val="0"/>
+              <w:autoSpaceDN w:val="0"/>
+              <w:adjustRightInd w:val="0"/>
+              <w:rPr>
+                <w:rFonts w:ascii="Consolas" w:hAnsi="Consolas" w:cs="Consolas"/>
+                <w:color w:val="000000"/>
+                <w:sz w:val="19"/>
+                <w:szCs w:val="19"/>
+                <w:lang w:val="en-CH"/>
+              </w:rPr>
+            </w:pPr>
+            <w:r>
+              <w:rPr>
+                <w:rFonts w:ascii="Consolas" w:hAnsi="Consolas" w:cs="Consolas"/>
+                <w:color w:val="000000"/>
+                <w:sz w:val="19"/>
+                <w:szCs w:val="19"/>
+                <w:lang w:val="en-CH"/>
+              </w:rPr>
               <w:t>log(</w:t>
             </w:r>
             <w:r>
@@ -13043,7 +12573,27 @@
                 <w:szCs w:val="19"/>
                 <w:lang w:val="en-CH"/>
               </w:rPr>
-              <w:t>, schadensfaelle);</w:t>
+              <w:t xml:space="preserve">, </w:t>
+            </w:r>
+            <w:r>
+              <w:rPr>
+                <w:rFonts w:ascii="Consolas" w:hAnsi="Consolas" w:cs="Consolas"/>
+                <w:color w:val="000000"/>
+                <w:sz w:val="19"/>
+                <w:szCs w:val="19"/>
+                <w:lang w:val="en-CH"/>
+              </w:rPr>
+              <w:t>readSchadensfaelle</w:t>
+            </w:r>
+            <w:r>
+              <w:rPr>
+                <w:rFonts w:ascii="Consolas" w:hAnsi="Consolas" w:cs="Consolas"/>
+                <w:color w:val="000000"/>
+                <w:sz w:val="19"/>
+                <w:szCs w:val="19"/>
+                <w:lang w:val="en-CH"/>
+              </w:rPr>
+              <w:t>);</w:t>
             </w:r>
           </w:p>
           <w:p>
@@ -13316,27 +12866,14 @@
       <w:r>
         <w:t xml:space="preserve">Table </w:t>
       </w:r>
-      <w:r>
-        <w:fldChar w:fldCharType="begin"/>
-      </w:r>
-      <w:r>
-        <w:instrText xml:space="preserve"> SEQ Table \* ARABIC </w:instrText>
-      </w:r>
-      <w:r>
-        <w:fldChar w:fldCharType="separate"/>
-      </w:r>
-      <w:r>
-        <w:rPr>
-          <w:noProof/>
-        </w:rPr>
-        <w:t>17</w:t>
-      </w:r>
-      <w:r>
-        <w:rPr>
-          <w:noProof/>
-        </w:rPr>
-        <w:fldChar w:fldCharType="end"/>
-      </w:r>
+      <w:fldSimple w:instr=" SEQ Table \* ARABIC ">
+        <w:r>
+          <w:rPr>
+            <w:noProof/>
+          </w:rPr>
+          <w:t>17</w:t>
+        </w:r>
+      </w:fldSimple>
       <w:r>
         <w:t>: Glossar</w:t>
       </w:r>
@@ -16164,30 +15701,14 @@
     <w:r>
       <w:t xml:space="preserve"> | </w:t>
     </w:r>
-    <w:r>
-      <w:fldChar w:fldCharType="begin"/>
-    </w:r>
-    <w:r>
-      <w:instrText xml:space="preserve"> NUMPAGES   \* </w:instrText>
-    </w:r>
-    <w:r>
-      <w:instrText xml:space="preserve">MERGEFORMAT </w:instrText>
-    </w:r>
-    <w:r>
-      <w:fldChar w:fldCharType="separate"/>
-    </w:r>
-    <w:r>
-      <w:rPr>
-        <w:noProof/>
-      </w:rPr>
-      <w:t>1</w:t>
-    </w:r>
-    <w:r>
-      <w:rPr>
-        <w:noProof/>
-      </w:rPr>
-      <w:fldChar w:fldCharType="end"/>
-    </w:r>
+    <w:fldSimple w:instr=" NUMPAGES   \* MERGEFORMAT ">
+      <w:r>
+        <w:rPr>
+          <w:noProof/>
+        </w:rPr>
+        <w:t>1</w:t>
+      </w:r>
+    </w:fldSimple>
   </w:p>
 </w:ftr>
 </file>
@@ -18072,6 +17593,7 @@
     <w:rsidRoot w:val="00006D00"/>
     <w:rsid w:val="00006D00"/>
     <w:rsid w:val="00150E20"/>
+    <w:rsid w:val="00282211"/>
     <w:rsid w:val="003A6A50"/>
     <w:rsid w:val="003B3CF5"/>
     <w:rsid w:val="003F7F48"/>

</xml_diff>